<commit_message>
Refactored Methodology in the REPORT
</commit_message>
<xml_diff>
--- a/documents/Final Year Project - VisCraft.docx
+++ b/documents/Final Year Project - VisCraft.docx
@@ -1,6 +1,6 @@
 
 <file path=word/document.xml><?xml version="1.0" encoding="utf-8"?>
-<w:document xmlns:wpc="http://schemas.microsoft.com/office/word/2010/wordprocessingCanvas" xmlns:mc="http://schemas.openxmlformats.org/markup-compatibility/2006" xmlns:o="urn:schemas-microsoft-com:office:office" xmlns:r="http://schemas.openxmlformats.org/officeDocument/2006/relationships" xmlns:m="http://schemas.openxmlformats.org/officeDocument/2006/math" xmlns:v="urn:schemas-microsoft-com:vml" xmlns:wp14="http://schemas.microsoft.com/office/word/2010/wordprocessingDrawing" xmlns:wp="http://schemas.openxmlformats.org/drawingml/2006/wordprocessingDrawing" xmlns:w10="urn:schemas-microsoft-com:office:word" xmlns:w="http://schemas.openxmlformats.org/wordprocessingml/2006/main" xmlns:w14="http://schemas.microsoft.com/office/word/2010/wordml" xmlns:w15="http://schemas.microsoft.com/office/word/2012/wordml" xmlns:wpg="http://schemas.microsoft.com/office/word/2010/wordprocessingGroup" xmlns:wpi="http://schemas.microsoft.com/office/word/2010/wordprocessingInk" xmlns:wne="http://schemas.microsoft.com/office/word/2006/wordml" xmlns:wps="http://schemas.microsoft.com/office/word/2010/wordprocessingShape" mc:Ignorable="w14 w15 wp14">
+<w:document xmlns:wpc="http://schemas.microsoft.com/office/word/2010/wordprocessingCanvas" xmlns:mc="http://schemas.openxmlformats.org/markup-compatibility/2006" xmlns:o="urn:schemas-microsoft-com:office:office" xmlns:r="http://schemas.openxmlformats.org/officeDocument/2006/relationships" xmlns:m="http://schemas.openxmlformats.org/officeDocument/2006/math" xmlns:v="urn:schemas-microsoft-com:vml" xmlns:wp14="http://schemas.microsoft.com/office/word/2010/wordprocessingDrawing" xmlns:wp="http://schemas.openxmlformats.org/drawingml/2006/wordprocessingDrawing" xmlns:w10="urn:schemas-microsoft-com:office:word" xmlns:w="http://schemas.openxmlformats.org/wordprocessingml/2006/main" xmlns:w14="http://schemas.microsoft.com/office/word/2010/wordml" xmlns:wpg="http://schemas.microsoft.com/office/word/2010/wordprocessingGroup" xmlns:wpi="http://schemas.microsoft.com/office/word/2010/wordprocessingInk" xmlns:wne="http://schemas.microsoft.com/office/word/2006/wordml" xmlns:wps="http://schemas.microsoft.com/office/word/2010/wordprocessingShape" mc:Ignorable="w14 wp14">
   <w:body>
     <w:p>
       <w:pPr>
@@ -45,6 +45,7 @@
           <w:sz w:val="56"/>
         </w:rPr>
       </w:pPr>
+      <w:proofErr w:type="spellStart"/>
       <w:r>
         <w:rPr>
           <w:color w:val="000000" w:themeColor="text1"/>
@@ -52,6 +53,7 @@
         </w:rPr>
         <w:t>Middlesbrough</w:t>
       </w:r>
+      <w:proofErr w:type="spellEnd"/>
     </w:p>
     <w:p>
       <w:pPr>
@@ -114,12 +116,21 @@
           <w:sz w:val="56"/>
         </w:rPr>
       </w:pPr>
+      <w:proofErr w:type="spellStart"/>
       <w:r>
         <w:rPr>
           <w:color w:val="000000" w:themeColor="text1"/>
           <w:sz w:val="56"/>
         </w:rPr>
-        <w:t>Bsc. Computer Games Programming</w:t>
+        <w:t>Bsc</w:t>
+      </w:r>
+      <w:proofErr w:type="spellEnd"/>
+      <w:r>
+        <w:rPr>
+          <w:color w:val="000000" w:themeColor="text1"/>
+          <w:sz w:val="56"/>
+        </w:rPr>
+        <w:t>. Computer Games Programming</w:t>
       </w:r>
     </w:p>
     <w:p/>
@@ -173,12 +184,14 @@
         </w:rPr>
         <w:t xml:space="preserve">Second Reader: </w:t>
       </w:r>
+      <w:proofErr w:type="spellStart"/>
       <w:r>
         <w:rPr>
           <w:sz w:val="48"/>
         </w:rPr>
         <w:t>Suiping</w:t>
       </w:r>
+      <w:proofErr w:type="spellEnd"/>
       <w:r>
         <w:rPr>
           <w:sz w:val="48"/>
@@ -215,7 +228,11 @@
     </w:p>
     <w:p>
       <w:r>
-        <w:t xml:space="preserve">Research was based around three fundamental areas required for the project. Human computer interaction (HCI), </w:t>
+        <w:t xml:space="preserve">Research was based around three fundamental areas required for the project. </w:t>
+      </w:r>
+      <w:proofErr w:type="gramStart"/>
+      <w:r>
+        <w:t xml:space="preserve">Human computer interaction (HCI), </w:t>
       </w:r>
       <w:r>
         <w:t>real-time i</w:t>
@@ -235,6 +252,7 @@
       <w:r>
         <w:t>terrain within 3D graphics.</w:t>
       </w:r>
+      <w:proofErr w:type="gramEnd"/>
     </w:p>
     <w:p>
       <w:r>
@@ -247,6 +265,21 @@
         <w:t xml:space="preserve"> user testing. Testing for ease of use, productivity and comparing against gestures natural within the real world.</w:t>
       </w:r>
     </w:p>
+    <w:p/>
+    <w:p/>
+    <w:p/>
+    <w:p/>
+    <w:p/>
+    <w:p/>
+    <w:p/>
+    <w:p/>
+    <w:p/>
+    <w:p/>
+    <w:p/>
+    <w:p/>
+    <w:p/>
+    <w:p/>
+    <w:p/>
     <w:p>
       <w:pPr>
         <w:rPr>
@@ -259,14 +292,30 @@
           <w:b/>
           <w:sz w:val="32"/>
         </w:rPr>
+        <w:lastRenderedPageBreak/>
         <w:t>Acknowledgements</w:t>
       </w:r>
     </w:p>
     <w:p>
       <w:r>
-        <w:t>I would like to thank my two managers whilst working at Blitz Games Studios. Neil Holmes and Tom Gaulton, both of which encouraged my passion towards computer games tool systems. I would especially like to thank Neil Holmes for giving thorough feedback on the project in its later stages of development. Along with this Terry Greer, a designer a met whilst working at Blitz Games Studios helped out when drafting up initial concepts and design ideas. Finally I would like to thank every person whom tested the project, both at the designated times and at random points during the development cycle.</w:t>
-      </w:r>
-    </w:p>
+        <w:t xml:space="preserve">I would like to thank my two managers whilst working at Blitz Games Studios. Neil Holmes and Tom </w:t>
+      </w:r>
+      <w:proofErr w:type="spellStart"/>
+      <w:r>
+        <w:t>Gaulton</w:t>
+      </w:r>
+      <w:proofErr w:type="spellEnd"/>
+      <w:r>
+        <w:t>, both of which encouraged my passion towards computer games tool systems. I would especially like to thank Neil Holmes for giving thorough feedback on the project in its later stages of development. Along with this Terry Greer, a designer a met whilst working at Blitz Games Studios helped out when drafting up initial concepts and design ideas. Finally I would like to thank every person whom tested the project, both at the designated times and at random points during the development cycle.</w:t>
+      </w:r>
+    </w:p>
+    <w:p/>
+    <w:p/>
+    <w:p/>
+    <w:p/>
+    <w:p/>
+    <w:p/>
+    <w:p/>
     <w:p/>
     <w:p/>
     <w:p/>
@@ -404,6 +453,12 @@
         </w:rPr>
         <w:t>Methodology</w:t>
       </w:r>
+      <w:r>
+        <w:rPr>
+          <w:b/>
+        </w:rPr>
+        <w:t xml:space="preserve"> -&gt; Plan</w:t>
+      </w:r>
     </w:p>
     <w:p>
       <w:pPr>
@@ -458,6 +513,12 @@
         </w:rPr>
         <w:t>Research Analysis</w:t>
       </w:r>
+      <w:r>
+        <w:rPr>
+          <w:b/>
+        </w:rPr>
+        <w:t xml:space="preserve"> -&gt; Hand Detection, Voice Detection</w:t>
+      </w:r>
     </w:p>
     <w:p>
       <w:pPr>
@@ -500,6 +561,12 @@
         </w:rPr>
         <w:t>Design and Implementation</w:t>
       </w:r>
+      <w:r>
+        <w:rPr>
+          <w:b/>
+        </w:rPr>
+        <w:t xml:space="preserve"> -&gt; C++, SDKs, UMLs</w:t>
+      </w:r>
     </w:p>
     <w:p>
       <w:pPr>
@@ -720,7 +787,7 @@
         <w:rPr>
           <w:b/>
         </w:rPr>
-        <w:t>References</w:t>
+        <w:t>Conclusion</w:t>
       </w:r>
     </w:p>
     <w:p>
@@ -738,7 +805,7 @@
         <w:rPr>
           <w:b/>
         </w:rPr>
-        <w:t>Bibliography</w:t>
+        <w:t>References</w:t>
       </w:r>
     </w:p>
     <w:p>
@@ -756,8 +823,167 @@
         <w:rPr>
           <w:b/>
         </w:rPr>
+        <w:t>Bibliography</w:t>
+      </w:r>
+    </w:p>
+    <w:p>
+      <w:pPr>
+        <w:pStyle w:val="ListParagraph"/>
+        <w:numPr>
+          <w:ilvl w:val="0"/>
+          <w:numId w:val="1"/>
+        </w:numPr>
+        <w:rPr>
+          <w:b/>
+        </w:rPr>
+      </w:pPr>
+      <w:r>
+        <w:rPr>
+          <w:b/>
+        </w:rPr>
+        <w:lastRenderedPageBreak/>
         <w:t>Appendices</w:t>
       </w:r>
+    </w:p>
+    <w:p>
+      <w:pPr>
+        <w:rPr>
+          <w:b/>
+        </w:rPr>
+      </w:pPr>
+    </w:p>
+    <w:p>
+      <w:pPr>
+        <w:rPr>
+          <w:b/>
+        </w:rPr>
+      </w:pPr>
+    </w:p>
+    <w:p>
+      <w:pPr>
+        <w:rPr>
+          <w:b/>
+        </w:rPr>
+      </w:pPr>
+    </w:p>
+    <w:p>
+      <w:pPr>
+        <w:rPr>
+          <w:b/>
+        </w:rPr>
+      </w:pPr>
+    </w:p>
+    <w:p>
+      <w:pPr>
+        <w:rPr>
+          <w:b/>
+        </w:rPr>
+      </w:pPr>
+    </w:p>
+    <w:p>
+      <w:pPr>
+        <w:rPr>
+          <w:b/>
+        </w:rPr>
+      </w:pPr>
+    </w:p>
+    <w:p>
+      <w:pPr>
+        <w:rPr>
+          <w:b/>
+        </w:rPr>
+      </w:pPr>
+    </w:p>
+    <w:p>
+      <w:pPr>
+        <w:rPr>
+          <w:b/>
+        </w:rPr>
+      </w:pPr>
+    </w:p>
+    <w:p>
+      <w:pPr>
+        <w:rPr>
+          <w:b/>
+        </w:rPr>
+      </w:pPr>
+    </w:p>
+    <w:p>
+      <w:pPr>
+        <w:rPr>
+          <w:b/>
+        </w:rPr>
+      </w:pPr>
+    </w:p>
+    <w:p>
+      <w:pPr>
+        <w:rPr>
+          <w:b/>
+        </w:rPr>
+      </w:pPr>
+    </w:p>
+    <w:p>
+      <w:pPr>
+        <w:rPr>
+          <w:b/>
+        </w:rPr>
+      </w:pPr>
+    </w:p>
+    <w:p>
+      <w:pPr>
+        <w:rPr>
+          <w:b/>
+        </w:rPr>
+      </w:pPr>
+    </w:p>
+    <w:p>
+      <w:pPr>
+        <w:rPr>
+          <w:b/>
+        </w:rPr>
+      </w:pPr>
+    </w:p>
+    <w:p>
+      <w:pPr>
+        <w:rPr>
+          <w:b/>
+        </w:rPr>
+      </w:pPr>
+    </w:p>
+    <w:p>
+      <w:pPr>
+        <w:rPr>
+          <w:b/>
+        </w:rPr>
+      </w:pPr>
+    </w:p>
+    <w:p>
+      <w:pPr>
+        <w:rPr>
+          <w:b/>
+        </w:rPr>
+      </w:pPr>
+    </w:p>
+    <w:p>
+      <w:pPr>
+        <w:rPr>
+          <w:b/>
+        </w:rPr>
+      </w:pPr>
+    </w:p>
+    <w:p>
+      <w:pPr>
+        <w:rPr>
+          <w:b/>
+        </w:rPr>
+      </w:pPr>
+    </w:p>
+    <w:p>
+      <w:pPr>
+        <w:rPr>
+          <w:b/>
+        </w:rPr>
+      </w:pPr>
     </w:p>
     <w:p>
       <w:pPr>
@@ -1033,7 +1259,15 @@
     </w:p>
     <w:p>
       <w:r>
-        <w:t>An artist should be able to move a gizmo (a replacement for the mouse cursor in three dimensional space)</w:t>
+        <w:t xml:space="preserve">An artist should be able to move a gizmo (a replacement for the mouse cursor in three dimensional </w:t>
+      </w:r>
+      <w:proofErr w:type="gramStart"/>
+      <w:r>
+        <w:t>space</w:t>
+      </w:r>
+      <w:proofErr w:type="gramEnd"/>
+      <w:r>
+        <w:t>)</w:t>
       </w:r>
       <w:r>
         <w:t xml:space="preserve"> about the terrain environment</w:t>
@@ -1097,7 +1331,15 @@
         <w:t xml:space="preserve">Implement a simple C++ terrain rendering system </w:t>
       </w:r>
       <w:r>
-        <w:t>using Microsofts D</w:t>
+        <w:t xml:space="preserve">using </w:t>
+      </w:r>
+      <w:proofErr w:type="spellStart"/>
+      <w:r>
+        <w:t>Microsofts</w:t>
+      </w:r>
+      <w:proofErr w:type="spellEnd"/>
+      <w:r>
+        <w:t xml:space="preserve"> D</w:t>
       </w:r>
       <w:r>
         <w:t>irect3D 11.</w:t>
@@ -1293,7 +1535,67 @@
     </w:p>
     <w:p>
       <w:r>
-        <w:t>As the product required feedback based upon user experience, the product had to go through multiple repeated steps of development until all discovered issues were resolved. This means should there be an unseen problem within the initial plans; it can be refactored out at a later stage. The Kinect device runs at a low resolution meaning sampling hand data has potential issues. The recursive development cycle can help resolve the issues should initial plans be unsuccessful. Three public testing points were set, where I would invite artists, designers and other creative to try out the project in its current state. After each test session feedback was collected and tasks reassessed.</w:t>
+        <w:t>As the product requires</w:t>
+      </w:r>
+      <w:r>
+        <w:t xml:space="preserve"> feedback based upon user experience, the product ha</w:t>
+      </w:r>
+      <w:r>
+        <w:t>s</w:t>
+      </w:r>
+      <w:r>
+        <w:t xml:space="preserve"> to go through multiple repeated steps of development until all discovered issues </w:t>
+      </w:r>
+      <w:r>
+        <w:t>are</w:t>
+      </w:r>
+      <w:r>
+        <w:t xml:space="preserve"> resolved. This means should there be an unseen problem within the initial plans; it can be refactored out at a later stage</w:t>
+      </w:r>
+      <w:r>
+        <w:t xml:space="preserve"> of development</w:t>
+      </w:r>
+      <w:r>
+        <w:t xml:space="preserve">. The Kinect device runs at a low resolution meaning sampling hand data has potential issues. The recursive development cycle can help resolve the issues should initial </w:t>
+      </w:r>
+      <w:r>
+        <w:t>implementation</w:t>
+      </w:r>
+      <w:r>
+        <w:t>s</w:t>
+      </w:r>
+      <w:r>
+        <w:t xml:space="preserve"> be unsuccessful. Three public testing points </w:t>
+      </w:r>
+      <w:r>
+        <w:t>are to be</w:t>
+      </w:r>
+      <w:r>
+        <w:t xml:space="preserve"> set, where artists, designers and other creative </w:t>
+      </w:r>
+      <w:r>
+        <w:t xml:space="preserve">will be invited </w:t>
+      </w:r>
+      <w:r>
+        <w:t xml:space="preserve">to try out the project in its current </w:t>
+      </w:r>
+      <w:r>
+        <w:t xml:space="preserve">development </w:t>
+      </w:r>
+      <w:r>
+        <w:t>state. After each test session feedback w</w:t>
+      </w:r>
+      <w:r>
+        <w:t>ill be</w:t>
+      </w:r>
+      <w:r>
+        <w:t xml:space="preserve"> collected and </w:t>
+      </w:r>
+      <w:r>
+        <w:t xml:space="preserve">development </w:t>
+      </w:r>
+      <w:r>
+        <w:t>tasks reassessed.</w:t>
       </w:r>
     </w:p>
     <w:p>
@@ -1328,7 +1630,7 @@
                     </pic:cNvPicPr>
                   </pic:nvPicPr>
                   <pic:blipFill>
-                    <a:blip r:embed="rId6">
+                    <a:blip r:embed="rId7">
                       <a:extLst>
                         <a:ext uri="{28A0092B-C50C-407E-A947-70E740481C1C}">
                           <a14:useLocalDpi xmlns:a14="http://schemas.microsoft.com/office/drawing/2010/main" val="0"/>
@@ -1366,7 +1668,25 @@
         </w:drawing>
       </w:r>
       <w:r>
-        <w:t xml:space="preserve">Due to the rapid changes that would take place based upon user feedback I opted to use a form of source code versioning control software. Whilst working in the industry we used </w:t>
+        <w:t xml:space="preserve">Due to the rapid changes that </w:t>
+      </w:r>
+      <w:r>
+        <w:t>will</w:t>
+      </w:r>
+      <w:r>
+        <w:t xml:space="preserve"> take place based upon user feedback</w:t>
+      </w:r>
+      <w:r>
+        <w:t>; a</w:t>
+      </w:r>
+      <w:r>
+        <w:t xml:space="preserve"> form of source code versioning control software</w:t>
+      </w:r>
+      <w:r>
+        <w:t xml:space="preserve"> is required</w:t>
+      </w:r>
+      <w:r>
+        <w:t xml:space="preserve">. Whilst working in the industry we used </w:t>
       </w:r>
       <w:r>
         <w:t>subversion control (SVN)</w:t>
@@ -1375,7 +1695,31 @@
         <w:t xml:space="preserve"> [1]</w:t>
       </w:r>
       <w:r>
-        <w:t>. SVN is based around the principle of one main repository (the server) and multiple local copies (the clients). A client simply checks out the latest revision from the server to create a local copy. Changes are then made to the local copy and committed to the server. Each revision stores additions, deletions and changes to source files. This allows the client to revert back to a previous version of the code base.</w:t>
+        <w:t>. SVN is based around the principle of one main repository (the server) and multiple local copies (the client</w:t>
+      </w:r>
+      <w:r>
+        <w:t>(</w:t>
+      </w:r>
+      <w:r>
+        <w:t>s</w:t>
+      </w:r>
+      <w:r>
+        <w:t>)</w:t>
+      </w:r>
+      <w:r>
+        <w:t>). A client</w:t>
+      </w:r>
+      <w:r>
+        <w:t xml:space="preserve"> need simply check</w:t>
+      </w:r>
+      <w:r>
+        <w:t xml:space="preserve"> out the latest revision from the server to create a local copy. Changes are then made to the local copy and committed to the server. Each revision stores additions, deletions and changes to source files. This allows the client to revert back to a previous version of the code base</w:t>
+      </w:r>
+      <w:r>
+        <w:t>, if required</w:t>
+      </w:r>
+      <w:r>
+        <w:t>.</w:t>
       </w:r>
     </w:p>
     <w:p>
@@ -1494,7 +1838,7 @@
           </mc:Choice>
           <mc:Fallback>
             <w:pict>
-              <v:shapetype w14:anchorId="17B1A0AC" id="_x0000_t202" coordsize="21600,21600" o:spt="202" path="m,l,21600r21600,l21600,xe">
+              <v:shapetype id="_x0000_t202" coordsize="21600,21600" o:spt="202" path="m,l,21600r21600,l21600,xe">
                 <v:stroke joinstyle="miter"/>
                 <v:path gradientshapeok="t" o:connecttype="rect"/>
               </v:shapetype>
@@ -1575,10 +1919,40 @@
         <w:t xml:space="preserve"> </w:t>
       </w:r>
       <w:r>
-        <w:t>Once the feature has been completed the branch is merges back into the main repository.</w:t>
-      </w:r>
-      <w:r>
-        <w:t xml:space="preserve"> Tagging can be used to flag a given revision. For example the version of the project used for each test process was tagged as such. Meaning in the future I could easily return to that version to compare and contrast both the source code and the features.</w:t>
+        <w:t>Once the feature has been completed the branch is merge</w:t>
+      </w:r>
+      <w:r>
+        <w:t>d</w:t>
+      </w:r>
+      <w:r>
+        <w:t xml:space="preserve"> back into the main repository.</w:t>
+      </w:r>
+      <w:r>
+        <w:t xml:space="preserve"> Tagging can be used to flag a given revision. For example the version of the project used for each test process </w:t>
+      </w:r>
+      <w:r>
+        <w:t>will be</w:t>
+      </w:r>
+      <w:r>
+        <w:t xml:space="preserve"> tagged as such. Meaning in the future return</w:t>
+      </w:r>
+      <w:r>
+        <w:t>ing</w:t>
+      </w:r>
+      <w:r>
+        <w:t xml:space="preserve"> to </w:t>
+      </w:r>
+      <w:r>
+        <w:t>specific</w:t>
+      </w:r>
+      <w:r>
+        <w:t xml:space="preserve"> version</w:t>
+      </w:r>
+      <w:r>
+        <w:t>s can be performed</w:t>
+      </w:r>
+      <w:r>
+        <w:t xml:space="preserve"> to compare and contrast both the source code and the features.</w:t>
       </w:r>
     </w:p>
     <w:p>
@@ -1592,7 +1966,35 @@
         <w:t xml:space="preserve">. </w:t>
       </w:r>
       <w:r>
-        <w:t>The ability to revert to previous versions of the project helped find and resolve many issues in the later stages of the project.</w:t>
+        <w:t xml:space="preserve">The ability to revert to previous </w:t>
+      </w:r>
+      <w:r>
+        <w:lastRenderedPageBreak/>
+        <w:t xml:space="preserve">versions of the project </w:t>
+      </w:r>
+      <w:r>
+        <w:t xml:space="preserve">will </w:t>
+      </w:r>
+      <w:r>
+        <w:t>help</w:t>
+      </w:r>
+      <w:r>
+        <w:t xml:space="preserve"> in</w:t>
+      </w:r>
+      <w:r>
+        <w:t xml:space="preserve"> find</w:t>
+      </w:r>
+      <w:r>
+        <w:t>ing and resolving</w:t>
+      </w:r>
+      <w:r>
+        <w:t xml:space="preserve"> many issues</w:t>
+      </w:r>
+      <w:r>
+        <w:t xml:space="preserve"> that may occur during development</w:t>
+      </w:r>
+      <w:r>
+        <w:t>.</w:t>
       </w:r>
     </w:p>
     <w:p>
@@ -1600,21 +2002,18 @@
         <w:pStyle w:val="Heading3"/>
       </w:pPr>
       <w:r>
-        <w:lastRenderedPageBreak/>
         <w:t>Design Methodology</w:t>
       </w:r>
     </w:p>
     <w:p>
       <w:r>
-        <w:t>The project was initially drafted via the use of unified modeling language (UML) diagrams. The object-orientated behavior of the C++ programming language allows UML to easily layout and design classes and interfaces required for the project.</w:t>
-      </w:r>
-    </w:p>
-    <w:p>
-      <w:r>
         <w:t>Given that hardware tessellation is imp</w:t>
       </w:r>
       <w:r>
-        <w:t>lemented within the Direct3D 11 SDK I cho</w:t>
+        <w:t xml:space="preserve">lemented within the Direct3D 11 SDK </w:t>
+      </w:r>
+      <w:r>
+        <w:t>this will most likely be ch</w:t>
       </w:r>
       <w:r>
         <w:t>o</w:t>
@@ -1626,22 +2025,25 @@
         <w:t>e</w:t>
       </w:r>
       <w:r>
-        <w:t xml:space="preserve"> this to be the graphical API I </w:t>
-      </w:r>
-      <w:r>
-        <w:t>would</w:t>
-      </w:r>
-      <w:r>
-        <w:t xml:space="preserve"> use, as tessellation could be used to smooth the terrain with little overhead</w:t>
+        <w:t>n</w:t>
+      </w:r>
+      <w:r>
+        <w:t xml:space="preserve"> to be the graphical API, as tessellation </w:t>
+      </w:r>
+      <w:r>
+        <w:t>can</w:t>
+      </w:r>
+      <w:r>
+        <w:t xml:space="preserve"> be used to smooth the terrain with little overhead</w:t>
       </w:r>
       <w:r>
         <w:t xml:space="preserve"> in performance</w:t>
       </w:r>
       <w:r>
-        <w:t>. Due to this I also implement</w:t>
-      </w:r>
-      <w:r>
-        <w:t>ed</w:t>
+        <w:t xml:space="preserve">. Due to this </w:t>
+      </w:r>
+      <w:r>
+        <w:t>implementation shall be done using</w:t>
       </w:r>
       <w:r>
         <w:t xml:space="preserve"> the program using the C++ programming language.</w:t>
@@ -1662,19 +2064,51 @@
         <w:t xml:space="preserve"> </w:t>
       </w:r>
       <w:r>
-        <w:t>present with the programming language.</w:t>
-      </w:r>
-      <w:r>
-        <w:t xml:space="preserve"> The Kinect SDK also has a C++ implementation which again has performance gains over other language implementations. The speed benefits from using a low level language such as C++ allows for fast processing of the vast amounts of data that will be gathered by the Kinect camera</w:t>
-      </w:r>
-      <w:r>
-        <w:t xml:space="preserve"> and microphones</w:t>
+        <w:t>present with the</w:t>
+      </w:r>
+      <w:r>
+        <w:t xml:space="preserve"> C++</w:t>
+      </w:r>
+      <w:r>
+        <w:t xml:space="preserve"> programming language.</w:t>
+      </w:r>
+      <w:r>
+        <w:t xml:space="preserve"> The </w:t>
+      </w:r>
+      <w:r>
+        <w:t xml:space="preserve">Kinect SDK </w:t>
+      </w:r>
+      <w:r>
+        <w:t xml:space="preserve">(which I have previously used) </w:t>
+      </w:r>
+      <w:r>
+        <w:t>also has a C++ implementation which again has performance gains over other language implementations. The speed benefits from using a low level language such as C++ allows for fast processing of the vast amounts of data that will be gathered by the Kinect camera</w:t>
+      </w:r>
+      <w:r>
+        <w:t xml:space="preserve"> and</w:t>
+      </w:r>
+      <w:r>
+        <w:t xml:space="preserve"> its</w:t>
+      </w:r>
+      <w:r>
+        <w:t xml:space="preserve"> microphones</w:t>
       </w:r>
       <w:r>
         <w:t>.</w:t>
       </w:r>
     </w:p>
     <w:p>
+      <w:r>
+        <w:t xml:space="preserve">The project will be initially drafted via the use of unified modeling language (UML) diagrams. The object-orientated </w:t>
+      </w:r>
+      <w:r>
+        <w:t>design</w:t>
+      </w:r>
+      <w:r>
+        <w:t xml:space="preserve"> of the C++ programming language allows UML to easily layout and design classes and interfaces required for the project.</w:t>
+      </w:r>
+    </w:p>
+    <w:p>
       <w:pPr>
         <w:pStyle w:val="Heading3"/>
       </w:pPr>
@@ -1684,7 +2118,27 @@
     </w:p>
     <w:p>
       <w:r>
-        <w:t xml:space="preserve">Throughout the project not only did I test usability and features, but static analysis was performed on the code before every commit. </w:t>
+        <w:t xml:space="preserve">Throughout the project not only </w:t>
+      </w:r>
+      <w:r>
+        <w:t>will</w:t>
+      </w:r>
+      <w:r>
+        <w:t xml:space="preserve"> I test usability and features, but static analysis </w:t>
+      </w:r>
+      <w:r>
+        <w:t>will be</w:t>
+      </w:r>
+      <w:r>
+        <w:t xml:space="preserve"> performed on the code before every commit. </w:t>
+      </w:r>
+    </w:p>
+    <w:p>
+      <w:pPr>
+        <w:pStyle w:val="Heading4"/>
+      </w:pPr>
+      <w:r>
+        <w:t>Static Analysis</w:t>
       </w:r>
     </w:p>
     <w:p>
@@ -1701,16 +2155,47 @@
         <w:t xml:space="preserve"> source code for potential issues.</w:t>
       </w:r>
       <w:r>
-        <w:t xml:space="preserve"> To perform this task I used an SVN commit hook with a program called Cppcheck</w:t>
-      </w:r>
+        <w:t xml:space="preserve"> To perform this task an SVN commit hook </w:t>
+      </w:r>
+      <w:r>
+        <w:t>can be created to perform static analysis via</w:t>
+      </w:r>
+      <w:r>
+        <w:t xml:space="preserve"> a program called </w:t>
+      </w:r>
+      <w:proofErr w:type="spellStart"/>
+      <w:r>
+        <w:t>Cppcheck</w:t>
+      </w:r>
+      <w:proofErr w:type="spellEnd"/>
       <w:r>
         <w:t xml:space="preserve"> [2]</w:t>
       </w:r>
       <w:r>
-        <w:t>. This meant, that prior to any SVN commit static analysis was run on the added and or changed code.</w:t>
-      </w:r>
-      <w:r>
-        <w:t xml:space="preserve"> Cppcheck </w:t>
+        <w:t>. This mean</w:t>
+      </w:r>
+      <w:r>
+        <w:t>s</w:t>
+      </w:r>
+      <w:r>
+        <w:t>, that prior to any SVN commit static analysis w</w:t>
+      </w:r>
+      <w:r>
+        <w:t>ill be</w:t>
+      </w:r>
+      <w:r>
+        <w:t xml:space="preserve"> run on the added and or changed code.</w:t>
+      </w:r>
+      <w:r>
+        <w:t xml:space="preserve"> </w:t>
+      </w:r>
+      <w:proofErr w:type="spellStart"/>
+      <w:r>
+        <w:t>Cppcheck</w:t>
+      </w:r>
+      <w:proofErr w:type="spellEnd"/>
+      <w:r>
+        <w:t xml:space="preserve"> </w:t>
       </w:r>
       <w:r>
         <w:t>performs</w:t>
@@ -1808,57 +2293,176 @@
         <w:t>Should there be an issue with any code a report is presented to the user and the commit is cancelled until all static analysis tests pass successfully.</w:t>
       </w:r>
       <w:r>
-        <w:t xml:space="preserve"> This helps in vastly improving the stability of the project as well as pointing out potential mistakes in logic wh</w:t>
+        <w:t xml:space="preserve"> This </w:t>
+      </w:r>
+      <w:r>
+        <w:t xml:space="preserve">will </w:t>
+      </w:r>
+      <w:r>
+        <w:t xml:space="preserve">help vastly </w:t>
+      </w:r>
+      <w:r>
+        <w:t xml:space="preserve">in </w:t>
+      </w:r>
+      <w:r>
+        <w:t>improving the stability of the project as well as pointing out potential mistakes in logic wh</w:t>
       </w:r>
       <w:r>
         <w:t>ich would previously go unseen.</w:t>
       </w:r>
     </w:p>
     <w:p>
-      <w:r>
-        <w:t>User based testing was performed in two parts. The three main testing phases as well as continuous testing with non-specific users.</w:t>
-      </w:r>
-      <w:r>
-        <w:t xml:space="preserve"> The continuous testing was performed whilst developing the project in the university computer laboratories. The basic principle was based around </w:t>
+      <w:pPr>
+        <w:pStyle w:val="Heading4"/>
+      </w:pPr>
+      <w:r>
+        <w:lastRenderedPageBreak/>
+        <w:t>User Based Testing</w:t>
+      </w:r>
+    </w:p>
+    <w:p>
+      <w:r>
+        <w:t>User based test</w:t>
+      </w:r>
+      <w:r>
+        <w:t>ing w</w:t>
+      </w:r>
+      <w:r>
+        <w:t>ill be</w:t>
+      </w:r>
+      <w:r>
+        <w:t xml:space="preserve"> performed in two</w:t>
+      </w:r>
+      <w:r>
+        <w:t xml:space="preserve"> parts;</w:t>
+      </w:r>
+      <w:r>
+        <w:t xml:space="preserve"> </w:t>
+      </w:r>
+      <w:r>
+        <w:t xml:space="preserve">three main testing phases </w:t>
+      </w:r>
+      <w:r>
+        <w:t>and</w:t>
+      </w:r>
+      <w:r>
+        <w:t xml:space="preserve"> continuous testing with non-</w:t>
+      </w:r>
+      <w:r>
+        <w:t xml:space="preserve">project </w:t>
+      </w:r>
+      <w:r>
+        <w:t>specific users.</w:t>
+      </w:r>
+      <w:r>
+        <w:t xml:space="preserve"> The continuous testing </w:t>
+      </w:r>
+      <w:r>
+        <w:t>will be</w:t>
+      </w:r>
+      <w:r>
+        <w:t xml:space="preserve"> performed whilst developi</w:t>
+      </w:r>
+      <w:r>
+        <w:t>ng the project in the universities</w:t>
+      </w:r>
+      <w:r>
+        <w:t xml:space="preserve"> computer laboratories. The basic principle </w:t>
+      </w:r>
+      <w:r>
+        <w:t>will be</w:t>
+      </w:r>
+      <w:r>
+        <w:t xml:space="preserve"> based around </w:t>
       </w:r>
       <w:r>
         <w:t>people’s</w:t>
       </w:r>
       <w:r>
-        <w:t xml:space="preserve"> interest in the </w:t>
-      </w:r>
-      <w:r>
-        <w:lastRenderedPageBreak/>
-        <w:t xml:space="preserve">project. </w:t>
-      </w:r>
-      <w:r>
-        <w:t>Given the interactivity and abstract nature of the project due to the use of the Kinect device other people about the computer lab where always willing to test new in-development features.</w:t>
-      </w:r>
-      <w:r>
-        <w:t xml:space="preserve"> This helped fine tune features as well as spot issues within the design at an earlier stage of development.</w:t>
-      </w:r>
-    </w:p>
-    <w:p>
-      <w:r>
-        <w:t xml:space="preserve">Finally the three designated user test points where used to test the current state of the project upon the users </w:t>
+        <w:t xml:space="preserve"> interest in the project. </w:t>
+      </w:r>
+      <w:r>
+        <w:t xml:space="preserve">Given the interactivity and abstract nature of the project due to the use of the </w:t>
+      </w:r>
+      <w:r>
+        <w:t xml:space="preserve">Microsoft </w:t>
+      </w:r>
+      <w:r>
+        <w:t xml:space="preserve">Kinect device other people about the computer lab </w:t>
+      </w:r>
+      <w:r>
+        <w:t>may be</w:t>
+      </w:r>
+      <w:r>
+        <w:t xml:space="preserve"> willing to test new in-development features</w:t>
+      </w:r>
+      <w:r>
+        <w:t xml:space="preserve"> at arbitrary points</w:t>
+      </w:r>
+      <w:r>
+        <w:t>.</w:t>
+      </w:r>
+      <w:r>
+        <w:t xml:space="preserve"> This </w:t>
+      </w:r>
+      <w:r>
+        <w:t>will help</w:t>
+      </w:r>
+      <w:r>
+        <w:t xml:space="preserve"> fine tune features as well as spot issues within the design at an earlier stage of development.</w:t>
+      </w:r>
+    </w:p>
+    <w:p>
+      <w:r>
+        <w:t xml:space="preserve">Finally the three designated user test points </w:t>
+      </w:r>
+      <w:r>
+        <w:t>will be</w:t>
+      </w:r>
+      <w:r>
+        <w:t xml:space="preserve"> used to test the current state of the project</w:t>
+      </w:r>
+      <w:r>
+        <w:t>,</w:t>
+      </w:r>
+      <w:r>
+        <w:t xml:space="preserve"> upon the users </w:t>
       </w:r>
       <w:r>
         <w:t>the tool</w:t>
       </w:r>
       <w:r>
-        <w:t xml:space="preserve"> was designed for.</w:t>
-      </w:r>
-      <w:r>
         <w:t xml:space="preserve"> </w:t>
       </w:r>
       <w:r>
-        <w:t xml:space="preserve">Each test phase was designed to test a specific feature of the tool system. The phases </w:t>
-      </w:r>
-      <w:r>
-        <w:t>whereas</w:t>
-      </w:r>
-      <w:r>
-        <w:t xml:space="preserve"> follow;</w:t>
+        <w:t>is</w:t>
+      </w:r>
+      <w:r>
+        <w:t xml:space="preserve"> designed for.</w:t>
+      </w:r>
+      <w:r>
+        <w:t xml:space="preserve"> </w:t>
+      </w:r>
+      <w:r>
+        <w:t xml:space="preserve">Each test phase </w:t>
+      </w:r>
+      <w:r>
+        <w:t>is to be</w:t>
+      </w:r>
+      <w:r>
+        <w:t xml:space="preserve"> designed to test a specific feature of the tool system. The phases </w:t>
+      </w:r>
+      <w:r>
+        <w:t xml:space="preserve">are as </w:t>
+      </w:r>
+      <w:r>
+        <w:t>follow</w:t>
+      </w:r>
+      <w:r>
+        <w:t>s</w:t>
+      </w:r>
+      <w:r>
+        <w:t>;</w:t>
       </w:r>
     </w:p>
     <w:p>
@@ -1899,13 +2503,73 @@
     </w:p>
     <w:p>
       <w:r>
-        <w:t>After each session feedback was given both verbally and in the form of a short questionnaire. The questionnaire pinpointed areas which were new to the current test state of the project.</w:t>
-      </w:r>
-      <w:r>
-        <w:t xml:space="preserve"> The interesting point about the test was that in every session the user could not only test the Kinect based input, but also all features where implemented via the keyboard and mouse. This allowed the user to properly compare the two interfaces</w:t>
-      </w:r>
-      <w:r>
-        <w:t xml:space="preserve"> upon the same terrain system</w:t>
+        <w:t xml:space="preserve">After each session feedback </w:t>
+      </w:r>
+      <w:r>
+        <w:t>will be taken</w:t>
+      </w:r>
+      <w:r>
+        <w:t xml:space="preserve"> both verbally and in the form of a short questionnaire. The questionnaire</w:t>
+      </w:r>
+      <w:r>
+        <w:t xml:space="preserve"> will pinpoint </w:t>
+      </w:r>
+      <w:r>
+        <w:t xml:space="preserve">areas which </w:t>
+      </w:r>
+      <w:r>
+        <w:t>are</w:t>
+      </w:r>
+      <w:r>
+        <w:t xml:space="preserve"> new to the current test state of the project.</w:t>
+      </w:r>
+      <w:r>
+        <w:t xml:space="preserve"> The interesting point </w:t>
+      </w:r>
+      <w:r>
+        <w:t>with</w:t>
+      </w:r>
+      <w:r>
+        <w:t xml:space="preserve"> the test </w:t>
+      </w:r>
+      <w:r>
+        <w:t xml:space="preserve">is </w:t>
+      </w:r>
+      <w:r>
+        <w:t>that</w:t>
+      </w:r>
+      <w:r>
+        <w:t>,</w:t>
+      </w:r>
+      <w:r>
+        <w:t xml:space="preserve"> in every session the user </w:t>
+      </w:r>
+      <w:r>
+        <w:t>can</w:t>
+      </w:r>
+      <w:r>
+        <w:t xml:space="preserve"> not only test the Kinect based input, but also all features </w:t>
+      </w:r>
+      <w:r>
+        <w:t xml:space="preserve">will be </w:t>
+      </w:r>
+      <w:r>
+        <w:t>implemented via the keyboard and mouse. This allow</w:t>
+      </w:r>
+      <w:r>
+        <w:t>s</w:t>
+      </w:r>
+      <w:r>
+        <w:t xml:space="preserve"> the user to properly compare the two interfaces</w:t>
+      </w:r>
+      <w:r>
+        <w:t xml:space="preserve"> upon the same terrain </w:t>
+      </w:r>
+      <w:r>
+        <w:t xml:space="preserve">editing </w:t>
+      </w:r>
+      <w:r>
+        <w:t>system</w:t>
       </w:r>
       <w:r>
         <w:t>.</w:t>
@@ -1913,18 +2577,50 @@
     </w:p>
     <w:p>
       <w:r>
-        <w:t>Along with this, in the later stages of the project I contacted my manager from Blitz Games Studios, Neil Holmes to ask for his professional opinion.</w:t>
-      </w:r>
-      <w:r>
-        <w:t xml:space="preserve"> Along with this he passed the project around the office to some other professionals whom not only work on computer game tools but also artists whom use the tools themselves.</w:t>
-      </w:r>
-      <w:r>
-        <w:t xml:space="preserve"> Giving a real insight to whether the industry actually believes natural HCI is a possibility within industry level tool systems.</w:t>
-      </w:r>
-    </w:p>
-    <w:p/>
-    <w:p/>
-    <w:p/>
+        <w:t>Along with this, in the later stages of the project I</w:t>
+      </w:r>
+      <w:r>
+        <w:t xml:space="preserve"> shall</w:t>
+      </w:r>
+      <w:r>
+        <w:t xml:space="preserve"> contact</w:t>
+      </w:r>
+      <w:r>
+        <w:t xml:space="preserve"> </w:t>
+      </w:r>
+      <w:r>
+        <w:t>my manager from Blitz Games Studios, Neil Holmes to ask for his professional opinion</w:t>
+      </w:r>
+      <w:r>
+        <w:t xml:space="preserve"> about the product</w:t>
+      </w:r>
+      <w:r>
+        <w:t>.</w:t>
+      </w:r>
+      <w:r>
+        <w:t xml:space="preserve"> </w:t>
+      </w:r>
+      <w:r>
+        <w:t>With the aim that the</w:t>
+      </w:r>
+      <w:r>
+        <w:t xml:space="preserve"> project </w:t>
+      </w:r>
+      <w:r>
+        <w:t xml:space="preserve">may be passed </w:t>
+      </w:r>
+      <w:r>
+        <w:t>around the office to some other professionals whom not only work on computer game tools but also artists whom use the tools themselves.</w:t>
+      </w:r>
+      <w:r>
+        <w:t xml:space="preserve"> Giving a real insight to whether the industry actually believes natural HCI is a possibility within industry level tool system</w:t>
+      </w:r>
+      <w:bookmarkStart w:id="0" w:name="_GoBack"/>
+      <w:bookmarkEnd w:id="0"/>
+      <w:r>
+        <w:t>s.</w:t>
+      </w:r>
+    </w:p>
     <w:p/>
     <w:p/>
     <w:p/>
@@ -1940,10 +2636,7 @@
         <w:t>Research Analysis</w:t>
       </w:r>
     </w:p>
-    <w:p>
-      <w:bookmarkStart w:id="0" w:name="_GoBack"/>
-      <w:bookmarkEnd w:id="0"/>
-    </w:p>
+    <w:p/>
     <w:sectPr>
       <w:pgSz w:w="12240" w:h="15840"/>
       <w:pgMar w:top="1440" w:right="1440" w:bottom="1440" w:left="1440" w:header="720" w:footer="720" w:gutter="0"/>
@@ -1954,7 +2647,7 @@
 </file>
 
 <file path=word/numbering.xml><?xml version="1.0" encoding="utf-8"?>
-<w:numbering xmlns:wpc="http://schemas.microsoft.com/office/word/2010/wordprocessingCanvas" xmlns:mc="http://schemas.openxmlformats.org/markup-compatibility/2006" xmlns:o="urn:schemas-microsoft-com:office:office" xmlns:r="http://schemas.openxmlformats.org/officeDocument/2006/relationships" xmlns:m="http://schemas.openxmlformats.org/officeDocument/2006/math" xmlns:v="urn:schemas-microsoft-com:vml" xmlns:wp14="http://schemas.microsoft.com/office/word/2010/wordprocessingDrawing" xmlns:wp="http://schemas.openxmlformats.org/drawingml/2006/wordprocessingDrawing" xmlns:w10="urn:schemas-microsoft-com:office:word" xmlns:w="http://schemas.openxmlformats.org/wordprocessingml/2006/main" xmlns:w14="http://schemas.microsoft.com/office/word/2010/wordml" xmlns:w15="http://schemas.microsoft.com/office/word/2012/wordml" xmlns:wpg="http://schemas.microsoft.com/office/word/2010/wordprocessingGroup" xmlns:wpi="http://schemas.microsoft.com/office/word/2010/wordprocessingInk" xmlns:wne="http://schemas.microsoft.com/office/word/2006/wordml" xmlns:wps="http://schemas.microsoft.com/office/word/2010/wordprocessingShape" mc:Ignorable="w14 w15 wp14">
+<w:numbering xmlns:wpc="http://schemas.microsoft.com/office/word/2010/wordprocessingCanvas" xmlns:mc="http://schemas.openxmlformats.org/markup-compatibility/2006" xmlns:o="urn:schemas-microsoft-com:office:office" xmlns:r="http://schemas.openxmlformats.org/officeDocument/2006/relationships" xmlns:m="http://schemas.openxmlformats.org/officeDocument/2006/math" xmlns:v="urn:schemas-microsoft-com:vml" xmlns:wp14="http://schemas.microsoft.com/office/word/2010/wordprocessingDrawing" xmlns:wp="http://schemas.openxmlformats.org/drawingml/2006/wordprocessingDrawing" xmlns:w10="urn:schemas-microsoft-com:office:word" xmlns:w="http://schemas.openxmlformats.org/wordprocessingml/2006/main" xmlns:w14="http://schemas.microsoft.com/office/word/2010/wordml" xmlns:wpg="http://schemas.microsoft.com/office/word/2010/wordprocessingGroup" xmlns:wpi="http://schemas.microsoft.com/office/word/2010/wordprocessingInk" xmlns:wne="http://schemas.microsoft.com/office/word/2006/wordml" xmlns:wps="http://schemas.microsoft.com/office/word/2010/wordprocessingShape" mc:Ignorable="w14 wp14">
   <w:abstractNum w:abstractNumId="0">
     <w:nsid w:val="32FC35C6"/>
     <w:multiLevelType w:val="hybridMultilevel"/>
@@ -2628,7 +3321,7 @@
 </file>
 
 <file path=word/styles.xml><?xml version="1.0" encoding="utf-8"?>
-<w:styles xmlns:mc="http://schemas.openxmlformats.org/markup-compatibility/2006" xmlns:r="http://schemas.openxmlformats.org/officeDocument/2006/relationships" xmlns:w="http://schemas.openxmlformats.org/wordprocessingml/2006/main" xmlns:w14="http://schemas.microsoft.com/office/word/2010/wordml" xmlns:w15="http://schemas.microsoft.com/office/word/2012/wordml" mc:Ignorable="w14 w15">
+<w:styles xmlns:mc="http://schemas.openxmlformats.org/markup-compatibility/2006" xmlns:r="http://schemas.openxmlformats.org/officeDocument/2006/relationships" xmlns:w="http://schemas.openxmlformats.org/wordprocessingml/2006/main" xmlns:w14="http://schemas.microsoft.com/office/word/2010/wordml" mc:Ignorable="w14">
   <w:docDefaults>
     <w:rPrDefault>
       <w:rPr>
@@ -2642,378 +3335,144 @@
       </w:pPr>
     </w:pPrDefault>
   </w:docDefaults>
-  <w:latentStyles w:defLockedState="0" w:defUIPriority="99" w:defSemiHidden="0" w:defUnhideWhenUsed="0" w:defQFormat="0" w:count="371">
-    <w:lsdException w:name="Normal" w:uiPriority="0" w:qFormat="1"/>
-    <w:lsdException w:name="heading 1" w:uiPriority="9" w:qFormat="1"/>
-    <w:lsdException w:name="heading 2" w:semiHidden="1" w:uiPriority="9" w:unhideWhenUsed="1" w:qFormat="1"/>
-    <w:lsdException w:name="heading 3" w:semiHidden="1" w:uiPriority="9" w:unhideWhenUsed="1" w:qFormat="1"/>
-    <w:lsdException w:name="heading 4" w:semiHidden="1" w:uiPriority="9" w:unhideWhenUsed="1" w:qFormat="1"/>
-    <w:lsdException w:name="heading 5" w:semiHidden="1" w:uiPriority="9" w:unhideWhenUsed="1" w:qFormat="1"/>
-    <w:lsdException w:name="heading 6" w:semiHidden="1" w:uiPriority="9" w:unhideWhenUsed="1" w:qFormat="1"/>
-    <w:lsdException w:name="heading 7" w:semiHidden="1" w:uiPriority="9" w:unhideWhenUsed="1" w:qFormat="1"/>
-    <w:lsdException w:name="heading 8" w:semiHidden="1" w:uiPriority="9" w:unhideWhenUsed="1" w:qFormat="1"/>
-    <w:lsdException w:name="heading 9" w:semiHidden="1" w:uiPriority="9" w:unhideWhenUsed="1" w:qFormat="1"/>
-    <w:lsdException w:name="index 1" w:semiHidden="1" w:unhideWhenUsed="1"/>
-    <w:lsdException w:name="index 2" w:semiHidden="1" w:unhideWhenUsed="1"/>
-    <w:lsdException w:name="index 3" w:semiHidden="1" w:unhideWhenUsed="1"/>
-    <w:lsdException w:name="index 4" w:semiHidden="1" w:unhideWhenUsed="1"/>
-    <w:lsdException w:name="index 5" w:semiHidden="1" w:unhideWhenUsed="1"/>
-    <w:lsdException w:name="index 6" w:semiHidden="1" w:unhideWhenUsed="1"/>
-    <w:lsdException w:name="index 7" w:semiHidden="1" w:unhideWhenUsed="1"/>
-    <w:lsdException w:name="index 8" w:semiHidden="1" w:unhideWhenUsed="1"/>
-    <w:lsdException w:name="index 9" w:semiHidden="1" w:unhideWhenUsed="1"/>
-    <w:lsdException w:name="toc 1" w:semiHidden="1" w:uiPriority="39" w:unhideWhenUsed="1"/>
-    <w:lsdException w:name="toc 2" w:semiHidden="1" w:uiPriority="39" w:unhideWhenUsed="1"/>
-    <w:lsdException w:name="toc 3" w:semiHidden="1" w:uiPriority="39" w:unhideWhenUsed="1"/>
-    <w:lsdException w:name="toc 4" w:semiHidden="1" w:uiPriority="39" w:unhideWhenUsed="1"/>
-    <w:lsdException w:name="toc 5" w:semiHidden="1" w:uiPriority="39" w:unhideWhenUsed="1"/>
-    <w:lsdException w:name="toc 6" w:semiHidden="1" w:uiPriority="39" w:unhideWhenUsed="1"/>
-    <w:lsdException w:name="toc 7" w:semiHidden="1" w:uiPriority="39" w:unhideWhenUsed="1"/>
-    <w:lsdException w:name="toc 8" w:semiHidden="1" w:uiPriority="39" w:unhideWhenUsed="1"/>
-    <w:lsdException w:name="toc 9" w:semiHidden="1" w:uiPriority="39" w:unhideWhenUsed="1"/>
-    <w:lsdException w:name="Normal Indent" w:semiHidden="1" w:unhideWhenUsed="1"/>
-    <w:lsdException w:name="footnote text" w:semiHidden="1" w:unhideWhenUsed="1"/>
-    <w:lsdException w:name="annotation text" w:semiHidden="1" w:unhideWhenUsed="1"/>
-    <w:lsdException w:name="header" w:semiHidden="1" w:unhideWhenUsed="1"/>
-    <w:lsdException w:name="footer" w:semiHidden="1" w:unhideWhenUsed="1"/>
-    <w:lsdException w:name="index heading" w:semiHidden="1" w:unhideWhenUsed="1"/>
-    <w:lsdException w:name="caption" w:semiHidden="1" w:uiPriority="35" w:unhideWhenUsed="1" w:qFormat="1"/>
-    <w:lsdException w:name="table of figures" w:semiHidden="1" w:unhideWhenUsed="1"/>
-    <w:lsdException w:name="envelope address" w:semiHidden="1" w:unhideWhenUsed="1"/>
-    <w:lsdException w:name="envelope return" w:semiHidden="1" w:unhideWhenUsed="1"/>
-    <w:lsdException w:name="footnote reference" w:semiHidden="1" w:unhideWhenUsed="1"/>
-    <w:lsdException w:name="annotation reference" w:semiHidden="1" w:unhideWhenUsed="1"/>
-    <w:lsdException w:name="line number" w:semiHidden="1" w:unhideWhenUsed="1"/>
-    <w:lsdException w:name="page number" w:semiHidden="1" w:unhideWhenUsed="1"/>
-    <w:lsdException w:name="endnote reference" w:semiHidden="1" w:unhideWhenUsed="1"/>
-    <w:lsdException w:name="endnote text" w:semiHidden="1" w:unhideWhenUsed="1"/>
-    <w:lsdException w:name="table of authorities" w:semiHidden="1" w:unhideWhenUsed="1"/>
-    <w:lsdException w:name="macro" w:semiHidden="1" w:unhideWhenUsed="1"/>
-    <w:lsdException w:name="toa heading" w:semiHidden="1" w:unhideWhenUsed="1"/>
-    <w:lsdException w:name="List" w:semiHidden="1" w:unhideWhenUsed="1"/>
-    <w:lsdException w:name="List Bullet" w:semiHidden="1" w:unhideWhenUsed="1"/>
-    <w:lsdException w:name="List Number" w:semiHidden="1" w:unhideWhenUsed="1"/>
-    <w:lsdException w:name="List 2" w:semiHidden="1" w:unhideWhenUsed="1"/>
-    <w:lsdException w:name="List 3" w:semiHidden="1" w:unhideWhenUsed="1"/>
-    <w:lsdException w:name="List 4" w:semiHidden="1" w:unhideWhenUsed="1"/>
-    <w:lsdException w:name="List 5" w:semiHidden="1" w:unhideWhenUsed="1"/>
-    <w:lsdException w:name="List Bullet 2" w:semiHidden="1" w:unhideWhenUsed="1"/>
-    <w:lsdException w:name="List Bullet 3" w:semiHidden="1" w:unhideWhenUsed="1"/>
-    <w:lsdException w:name="List Bullet 4" w:semiHidden="1" w:unhideWhenUsed="1"/>
-    <w:lsdException w:name="List Bullet 5" w:semiHidden="1" w:unhideWhenUsed="1"/>
-    <w:lsdException w:name="List Number 2" w:semiHidden="1" w:unhideWhenUsed="1"/>
-    <w:lsdException w:name="List Number 3" w:semiHidden="1" w:unhideWhenUsed="1"/>
-    <w:lsdException w:name="List Number 4" w:semiHidden="1" w:unhideWhenUsed="1"/>
-    <w:lsdException w:name="List Number 5" w:semiHidden="1" w:unhideWhenUsed="1"/>
-    <w:lsdException w:name="Title" w:uiPriority="10" w:qFormat="1"/>
-    <w:lsdException w:name="Closing" w:semiHidden="1" w:unhideWhenUsed="1"/>
-    <w:lsdException w:name="Signature" w:semiHidden="1" w:unhideWhenUsed="1"/>
-    <w:lsdException w:name="Default Paragraph Font" w:semiHidden="1" w:uiPriority="1" w:unhideWhenUsed="1"/>
-    <w:lsdException w:name="Body Text" w:semiHidden="1" w:unhideWhenUsed="1"/>
-    <w:lsdException w:name="Body Text Indent" w:semiHidden="1" w:unhideWhenUsed="1"/>
-    <w:lsdException w:name="List Continue" w:semiHidden="1" w:unhideWhenUsed="1"/>
-    <w:lsdException w:name="List Continue 2" w:semiHidden="1" w:unhideWhenUsed="1"/>
-    <w:lsdException w:name="List Continue 3" w:semiHidden="1" w:unhideWhenUsed="1"/>
-    <w:lsdException w:name="List Continue 4" w:semiHidden="1" w:unhideWhenUsed="1"/>
-    <w:lsdException w:name="List Continue 5" w:semiHidden="1" w:unhideWhenUsed="1"/>
-    <w:lsdException w:name="Message Header" w:semiHidden="1" w:unhideWhenUsed="1"/>
-    <w:lsdException w:name="Subtitle" w:uiPriority="11" w:qFormat="1"/>
-    <w:lsdException w:name="Salutation" w:semiHidden="1" w:unhideWhenUsed="1"/>
-    <w:lsdException w:name="Date" w:semiHidden="1" w:unhideWhenUsed="1"/>
-    <w:lsdException w:name="Body Text First Indent" w:semiHidden="1" w:unhideWhenUsed="1"/>
-    <w:lsdException w:name="Body Text First Indent 2" w:semiHidden="1" w:unhideWhenUsed="1"/>
-    <w:lsdException w:name="Note Heading" w:semiHidden="1" w:unhideWhenUsed="1"/>
-    <w:lsdException w:name="Body Text 2" w:semiHidden="1" w:unhideWhenUsed="1"/>
-    <w:lsdException w:name="Body Text 3" w:semiHidden="1" w:unhideWhenUsed="1"/>
-    <w:lsdException w:name="Body Text Indent 2" w:semiHidden="1" w:unhideWhenUsed="1"/>
-    <w:lsdException w:name="Body Text Indent 3" w:semiHidden="1" w:unhideWhenUsed="1"/>
-    <w:lsdException w:name="Block Text" w:semiHidden="1" w:unhideWhenUsed="1"/>
-    <w:lsdException w:name="Hyperlink" w:semiHidden="1" w:unhideWhenUsed="1"/>
-    <w:lsdException w:name="FollowedHyperlink" w:semiHidden="1" w:unhideWhenUsed="1"/>
-    <w:lsdException w:name="Strong" w:uiPriority="22" w:qFormat="1"/>
-    <w:lsdException w:name="Emphasis" w:uiPriority="20" w:qFormat="1"/>
-    <w:lsdException w:name="Document Map" w:semiHidden="1" w:unhideWhenUsed="1"/>
-    <w:lsdException w:name="Plain Text" w:semiHidden="1" w:unhideWhenUsed="1"/>
-    <w:lsdException w:name="E-mail Signature" w:semiHidden="1" w:unhideWhenUsed="1"/>
-    <w:lsdException w:name="HTML Top of Form" w:semiHidden="1" w:unhideWhenUsed="1"/>
-    <w:lsdException w:name="HTML Bottom of Form" w:semiHidden="1" w:unhideWhenUsed="1"/>
-    <w:lsdException w:name="Normal (Web)" w:semiHidden="1" w:unhideWhenUsed="1"/>
-    <w:lsdException w:name="HTML Acronym" w:semiHidden="1" w:unhideWhenUsed="1"/>
-    <w:lsdException w:name="HTML Address" w:semiHidden="1" w:unhideWhenUsed="1"/>
-    <w:lsdException w:name="HTML Cite" w:semiHidden="1" w:unhideWhenUsed="1"/>
-    <w:lsdException w:name="HTML Code" w:semiHidden="1" w:unhideWhenUsed="1"/>
-    <w:lsdException w:name="HTML Definition" w:semiHidden="1" w:unhideWhenUsed="1"/>
-    <w:lsdException w:name="HTML Keyboard" w:semiHidden="1" w:unhideWhenUsed="1"/>
-    <w:lsdException w:name="HTML Preformatted" w:semiHidden="1" w:unhideWhenUsed="1"/>
-    <w:lsdException w:name="HTML Sample" w:semiHidden="1" w:unhideWhenUsed="1"/>
-    <w:lsdException w:name="HTML Typewriter" w:semiHidden="1" w:unhideWhenUsed="1"/>
-    <w:lsdException w:name="HTML Variable" w:semiHidden="1" w:unhideWhenUsed="1"/>
-    <w:lsdException w:name="Normal Table" w:semiHidden="1" w:unhideWhenUsed="1"/>
-    <w:lsdException w:name="annotation subject" w:semiHidden="1" w:unhideWhenUsed="1"/>
-    <w:lsdException w:name="No List" w:semiHidden="1" w:unhideWhenUsed="1"/>
-    <w:lsdException w:name="Outline List 1" w:semiHidden="1" w:unhideWhenUsed="1"/>
-    <w:lsdException w:name="Outline List 2" w:semiHidden="1" w:unhideWhenUsed="1"/>
-    <w:lsdException w:name="Outline List 3" w:semiHidden="1" w:unhideWhenUsed="1"/>
-    <w:lsdException w:name="Table Simple 1" w:semiHidden="1" w:unhideWhenUsed="1"/>
-    <w:lsdException w:name="Table Simple 2" w:semiHidden="1" w:unhideWhenUsed="1"/>
-    <w:lsdException w:name="Table Simple 3" w:semiHidden="1" w:unhideWhenUsed="1"/>
-    <w:lsdException w:name="Table Classic 1" w:semiHidden="1" w:unhideWhenUsed="1"/>
-    <w:lsdException w:name="Table Classic 2" w:semiHidden="1" w:unhideWhenUsed="1"/>
-    <w:lsdException w:name="Table Classic 3" w:semiHidden="1" w:unhideWhenUsed="1"/>
-    <w:lsdException w:name="Table Classic 4" w:semiHidden="1" w:unhideWhenUsed="1"/>
-    <w:lsdException w:name="Table Colorful 1" w:semiHidden="1" w:unhideWhenUsed="1"/>
-    <w:lsdException w:name="Table Colorful 2" w:semiHidden="1" w:unhideWhenUsed="1"/>
-    <w:lsdException w:name="Table Colorful 3" w:semiHidden="1" w:unhideWhenUsed="1"/>
-    <w:lsdException w:name="Table Columns 1" w:semiHidden="1" w:unhideWhenUsed="1"/>
-    <w:lsdException w:name="Table Columns 2" w:semiHidden="1" w:unhideWhenUsed="1"/>
-    <w:lsdException w:name="Table Columns 3" w:semiHidden="1" w:unhideWhenUsed="1"/>
-    <w:lsdException w:name="Table Columns 4" w:semiHidden="1" w:unhideWhenUsed="1"/>
-    <w:lsdException w:name="Table Columns 5" w:semiHidden="1" w:unhideWhenUsed="1"/>
-    <w:lsdException w:name="Table Grid 1" w:semiHidden="1" w:unhideWhenUsed="1"/>
-    <w:lsdException w:name="Table Grid 2" w:semiHidden="1" w:unhideWhenUsed="1"/>
-    <w:lsdException w:name="Table Grid 3" w:semiHidden="1" w:unhideWhenUsed="1"/>
-    <w:lsdException w:name="Table Grid 4" w:semiHidden="1" w:unhideWhenUsed="1"/>
-    <w:lsdException w:name="Table Grid 5" w:semiHidden="1" w:unhideWhenUsed="1"/>
-    <w:lsdException w:name="Table Grid 6" w:semiHidden="1" w:unhideWhenUsed="1"/>
-    <w:lsdException w:name="Table Grid 7" w:semiHidden="1" w:unhideWhenUsed="1"/>
-    <w:lsdException w:name="Table Grid 8" w:semiHidden="1" w:unhideWhenUsed="1"/>
-    <w:lsdException w:name="Table List 1" w:semiHidden="1" w:unhideWhenUsed="1"/>
-    <w:lsdException w:name="Table List 2" w:semiHidden="1" w:unhideWhenUsed="1"/>
-    <w:lsdException w:name="Table List 3" w:semiHidden="1" w:unhideWhenUsed="1"/>
-    <w:lsdException w:name="Table List 4" w:semiHidden="1" w:unhideWhenUsed="1"/>
-    <w:lsdException w:name="Table List 5" w:semiHidden="1" w:unhideWhenUsed="1"/>
-    <w:lsdException w:name="Table List 6" w:semiHidden="1" w:unhideWhenUsed="1"/>
-    <w:lsdException w:name="Table List 7" w:semiHidden="1" w:unhideWhenUsed="1"/>
-    <w:lsdException w:name="Table List 8" w:semiHidden="1" w:unhideWhenUsed="1"/>
-    <w:lsdException w:name="Table 3D effects 1" w:semiHidden="1" w:unhideWhenUsed="1"/>
-    <w:lsdException w:name="Table 3D effects 2" w:semiHidden="1" w:unhideWhenUsed="1"/>
-    <w:lsdException w:name="Table 3D effects 3" w:semiHidden="1" w:unhideWhenUsed="1"/>
-    <w:lsdException w:name="Table Contemporary" w:semiHidden="1" w:unhideWhenUsed="1"/>
-    <w:lsdException w:name="Table Elegant" w:semiHidden="1" w:unhideWhenUsed="1"/>
-    <w:lsdException w:name="Table Professional" w:semiHidden="1" w:unhideWhenUsed="1"/>
-    <w:lsdException w:name="Table Subtle 1" w:semiHidden="1" w:unhideWhenUsed="1"/>
-    <w:lsdException w:name="Table Subtle 2" w:semiHidden="1" w:unhideWhenUsed="1"/>
-    <w:lsdException w:name="Table Web 1" w:semiHidden="1" w:unhideWhenUsed="1"/>
-    <w:lsdException w:name="Table Web 2" w:semiHidden="1" w:unhideWhenUsed="1"/>
-    <w:lsdException w:name="Table Web 3" w:semiHidden="1" w:unhideWhenUsed="1"/>
-    <w:lsdException w:name="Balloon Text" w:semiHidden="1" w:unhideWhenUsed="1"/>
-    <w:lsdException w:name="Table Grid" w:uiPriority="39"/>
-    <w:lsdException w:name="Table Theme" w:semiHidden="1" w:unhideWhenUsed="1"/>
-    <w:lsdException w:name="Placeholder Text" w:semiHidden="1"/>
-    <w:lsdException w:name="No Spacing" w:uiPriority="1" w:qFormat="1"/>
-    <w:lsdException w:name="Light Shading" w:uiPriority="60"/>
-    <w:lsdException w:name="Light List" w:uiPriority="61"/>
-    <w:lsdException w:name="Light Grid" w:uiPriority="62"/>
-    <w:lsdException w:name="Medium Shading 1" w:uiPriority="63"/>
-    <w:lsdException w:name="Medium Shading 2" w:uiPriority="64"/>
-    <w:lsdException w:name="Medium List 1" w:uiPriority="65"/>
-    <w:lsdException w:name="Medium List 2" w:uiPriority="66"/>
-    <w:lsdException w:name="Medium Grid 1" w:uiPriority="67"/>
-    <w:lsdException w:name="Medium Grid 2" w:uiPriority="68"/>
-    <w:lsdException w:name="Medium Grid 3" w:uiPriority="69"/>
-    <w:lsdException w:name="Dark List" w:uiPriority="70"/>
-    <w:lsdException w:name="Colorful Shading" w:uiPriority="71"/>
-    <w:lsdException w:name="Colorful List" w:uiPriority="72"/>
-    <w:lsdException w:name="Colorful Grid" w:uiPriority="73"/>
-    <w:lsdException w:name="Light Shading Accent 1" w:uiPriority="60"/>
-    <w:lsdException w:name="Light List Accent 1" w:uiPriority="61"/>
-    <w:lsdException w:name="Light Grid Accent 1" w:uiPriority="62"/>
-    <w:lsdException w:name="Medium Shading 1 Accent 1" w:uiPriority="63"/>
-    <w:lsdException w:name="Medium Shading 2 Accent 1" w:uiPriority="64"/>
-    <w:lsdException w:name="Medium List 1 Accent 1" w:uiPriority="65"/>
-    <w:lsdException w:name="Revision" w:semiHidden="1"/>
-    <w:lsdException w:name="List Paragraph" w:uiPriority="34" w:qFormat="1"/>
-    <w:lsdException w:name="Quote" w:uiPriority="29" w:qFormat="1"/>
-    <w:lsdException w:name="Intense Quote" w:uiPriority="30" w:qFormat="1"/>
-    <w:lsdException w:name="Medium List 2 Accent 1" w:uiPriority="66"/>
-    <w:lsdException w:name="Medium Grid 1 Accent 1" w:uiPriority="67"/>
-    <w:lsdException w:name="Medium Grid 2 Accent 1" w:uiPriority="68"/>
-    <w:lsdException w:name="Medium Grid 3 Accent 1" w:uiPriority="69"/>
-    <w:lsdException w:name="Dark List Accent 1" w:uiPriority="70"/>
-    <w:lsdException w:name="Colorful Shading Accent 1" w:uiPriority="71"/>
-    <w:lsdException w:name="Colorful List Accent 1" w:uiPriority="72"/>
-    <w:lsdException w:name="Colorful Grid Accent 1" w:uiPriority="73"/>
-    <w:lsdException w:name="Light Shading Accent 2" w:uiPriority="60"/>
-    <w:lsdException w:name="Light List Accent 2" w:uiPriority="61"/>
-    <w:lsdException w:name="Light Grid Accent 2" w:uiPriority="62"/>
-    <w:lsdException w:name="Medium Shading 1 Accent 2" w:uiPriority="63"/>
-    <w:lsdException w:name="Medium Shading 2 Accent 2" w:uiPriority="64"/>
-    <w:lsdException w:name="Medium List 1 Accent 2" w:uiPriority="65"/>
-    <w:lsdException w:name="Medium List 2 Accent 2" w:uiPriority="66"/>
-    <w:lsdException w:name="Medium Grid 1 Accent 2" w:uiPriority="67"/>
-    <w:lsdException w:name="Medium Grid 2 Accent 2" w:uiPriority="68"/>
-    <w:lsdException w:name="Medium Grid 3 Accent 2" w:uiPriority="69"/>
-    <w:lsdException w:name="Dark List Accent 2" w:uiPriority="70"/>
-    <w:lsdException w:name="Colorful Shading Accent 2" w:uiPriority="71"/>
-    <w:lsdException w:name="Colorful List Accent 2" w:uiPriority="72"/>
-    <w:lsdException w:name="Colorful Grid Accent 2" w:uiPriority="73"/>
-    <w:lsdException w:name="Light Shading Accent 3" w:uiPriority="60"/>
-    <w:lsdException w:name="Light List Accent 3" w:uiPriority="61"/>
-    <w:lsdException w:name="Light Grid Accent 3" w:uiPriority="62"/>
-    <w:lsdException w:name="Medium Shading 1 Accent 3" w:uiPriority="63"/>
-    <w:lsdException w:name="Medium Shading 2 Accent 3" w:uiPriority="64"/>
-    <w:lsdException w:name="Medium List 1 Accent 3" w:uiPriority="65"/>
-    <w:lsdException w:name="Medium List 2 Accent 3" w:uiPriority="66"/>
-    <w:lsdException w:name="Medium Grid 1 Accent 3" w:uiPriority="67"/>
-    <w:lsdException w:name="Medium Grid 2 Accent 3" w:uiPriority="68"/>
-    <w:lsdException w:name="Medium Grid 3 Accent 3" w:uiPriority="69"/>
-    <w:lsdException w:name="Dark List Accent 3" w:uiPriority="70"/>
-    <w:lsdException w:name="Colorful Shading Accent 3" w:uiPriority="71"/>
-    <w:lsdException w:name="Colorful List Accent 3" w:uiPriority="72"/>
-    <w:lsdException w:name="Colorful Grid Accent 3" w:uiPriority="73"/>
-    <w:lsdException w:name="Light Shading Accent 4" w:uiPriority="60"/>
-    <w:lsdException w:name="Light List Accent 4" w:uiPriority="61"/>
-    <w:lsdException w:name="Light Grid Accent 4" w:uiPriority="62"/>
-    <w:lsdException w:name="Medium Shading 1 Accent 4" w:uiPriority="63"/>
-    <w:lsdException w:name="Medium Shading 2 Accent 4" w:uiPriority="64"/>
-    <w:lsdException w:name="Medium List 1 Accent 4" w:uiPriority="65"/>
-    <w:lsdException w:name="Medium List 2 Accent 4" w:uiPriority="66"/>
-    <w:lsdException w:name="Medium Grid 1 Accent 4" w:uiPriority="67"/>
-    <w:lsdException w:name="Medium Grid 2 Accent 4" w:uiPriority="68"/>
-    <w:lsdException w:name="Medium Grid 3 Accent 4" w:uiPriority="69"/>
-    <w:lsdException w:name="Dark List Accent 4" w:uiPriority="70"/>
-    <w:lsdException w:name="Colorful Shading Accent 4" w:uiPriority="71"/>
-    <w:lsdException w:name="Colorful List Accent 4" w:uiPriority="72"/>
-    <w:lsdException w:name="Colorful Grid Accent 4" w:uiPriority="73"/>
-    <w:lsdException w:name="Light Shading Accent 5" w:uiPriority="60"/>
-    <w:lsdException w:name="Light List Accent 5" w:uiPriority="61"/>
-    <w:lsdException w:name="Light Grid Accent 5" w:uiPriority="62"/>
-    <w:lsdException w:name="Medium Shading 1 Accent 5" w:uiPriority="63"/>
-    <w:lsdException w:name="Medium Shading 2 Accent 5" w:uiPriority="64"/>
-    <w:lsdException w:name="Medium List 1 Accent 5" w:uiPriority="65"/>
-    <w:lsdException w:name="Medium List 2 Accent 5" w:uiPriority="66"/>
-    <w:lsdException w:name="Medium Grid 1 Accent 5" w:uiPriority="67"/>
-    <w:lsdException w:name="Medium Grid 2 Accent 5" w:uiPriority="68"/>
-    <w:lsdException w:name="Medium Grid 3 Accent 5" w:uiPriority="69"/>
-    <w:lsdException w:name="Dark List Accent 5" w:uiPriority="70"/>
-    <w:lsdException w:name="Colorful Shading Accent 5" w:uiPriority="71"/>
-    <w:lsdException w:name="Colorful List Accent 5" w:uiPriority="72"/>
-    <w:lsdException w:name="Colorful Grid Accent 5" w:uiPriority="73"/>
-    <w:lsdException w:name="Light Shading Accent 6" w:uiPriority="60"/>
-    <w:lsdException w:name="Light List Accent 6" w:uiPriority="61"/>
-    <w:lsdException w:name="Light Grid Accent 6" w:uiPriority="62"/>
-    <w:lsdException w:name="Medium Shading 1 Accent 6" w:uiPriority="63"/>
-    <w:lsdException w:name="Medium Shading 2 Accent 6" w:uiPriority="64"/>
-    <w:lsdException w:name="Medium List 1 Accent 6" w:uiPriority="65"/>
-    <w:lsdException w:name="Medium List 2 Accent 6" w:uiPriority="66"/>
-    <w:lsdException w:name="Medium Grid 1 Accent 6" w:uiPriority="67"/>
-    <w:lsdException w:name="Medium Grid 2 Accent 6" w:uiPriority="68"/>
-    <w:lsdException w:name="Medium Grid 3 Accent 6" w:uiPriority="69"/>
-    <w:lsdException w:name="Dark List Accent 6" w:uiPriority="70"/>
-    <w:lsdException w:name="Colorful Shading Accent 6" w:uiPriority="71"/>
-    <w:lsdException w:name="Colorful List Accent 6" w:uiPriority="72"/>
-    <w:lsdException w:name="Colorful Grid Accent 6" w:uiPriority="73"/>
-    <w:lsdException w:name="Subtle Emphasis" w:uiPriority="19" w:qFormat="1"/>
-    <w:lsdException w:name="Intense Emphasis" w:uiPriority="21" w:qFormat="1"/>
-    <w:lsdException w:name="Subtle Reference" w:uiPriority="31" w:qFormat="1"/>
-    <w:lsdException w:name="Intense Reference" w:uiPriority="32" w:qFormat="1"/>
-    <w:lsdException w:name="Book Title" w:uiPriority="33" w:qFormat="1"/>
-    <w:lsdException w:name="Bibliography" w:semiHidden="1" w:uiPriority="37" w:unhideWhenUsed="1"/>
-    <w:lsdException w:name="TOC Heading" w:semiHidden="1" w:uiPriority="39" w:unhideWhenUsed="1" w:qFormat="1"/>
-    <w:lsdException w:name="Plain Table 1" w:uiPriority="41"/>
-    <w:lsdException w:name="Plain Table 2" w:uiPriority="42"/>
-    <w:lsdException w:name="Plain Table 3" w:uiPriority="43"/>
-    <w:lsdException w:name="Plain Table 4" w:uiPriority="44"/>
-    <w:lsdException w:name="Plain Table 5" w:uiPriority="45"/>
-    <w:lsdException w:name="Grid Table Light" w:uiPriority="40"/>
-    <w:lsdException w:name="Grid Table 1 Light" w:uiPriority="46"/>
-    <w:lsdException w:name="Grid Table 2" w:uiPriority="47"/>
-    <w:lsdException w:name="Grid Table 3" w:uiPriority="48"/>
-    <w:lsdException w:name="Grid Table 4" w:uiPriority="49"/>
-    <w:lsdException w:name="Grid Table 5 Dark" w:uiPriority="50"/>
-    <w:lsdException w:name="Grid Table 6 Colorful" w:uiPriority="51"/>
-    <w:lsdException w:name="Grid Table 7 Colorful" w:uiPriority="52"/>
-    <w:lsdException w:name="Grid Table 1 Light Accent 1" w:uiPriority="46"/>
-    <w:lsdException w:name="Grid Table 2 Accent 1" w:uiPriority="47"/>
-    <w:lsdException w:name="Grid Table 3 Accent 1" w:uiPriority="48"/>
-    <w:lsdException w:name="Grid Table 4 Accent 1" w:uiPriority="49"/>
-    <w:lsdException w:name="Grid Table 5 Dark Accent 1" w:uiPriority="50"/>
-    <w:lsdException w:name="Grid Table 6 Colorful Accent 1" w:uiPriority="51"/>
-    <w:lsdException w:name="Grid Table 7 Colorful Accent 1" w:uiPriority="52"/>
-    <w:lsdException w:name="Grid Table 1 Light Accent 2" w:uiPriority="46"/>
-    <w:lsdException w:name="Grid Table 2 Accent 2" w:uiPriority="47"/>
-    <w:lsdException w:name="Grid Table 3 Accent 2" w:uiPriority="48"/>
-    <w:lsdException w:name="Grid Table 4 Accent 2" w:uiPriority="49"/>
-    <w:lsdException w:name="Grid Table 5 Dark Accent 2" w:uiPriority="50"/>
-    <w:lsdException w:name="Grid Table 6 Colorful Accent 2" w:uiPriority="51"/>
-    <w:lsdException w:name="Grid Table 7 Colorful Accent 2" w:uiPriority="52"/>
-    <w:lsdException w:name="Grid Table 1 Light Accent 3" w:uiPriority="46"/>
-    <w:lsdException w:name="Grid Table 2 Accent 3" w:uiPriority="47"/>
-    <w:lsdException w:name="Grid Table 3 Accent 3" w:uiPriority="48"/>
-    <w:lsdException w:name="Grid Table 4 Accent 3" w:uiPriority="49"/>
-    <w:lsdException w:name="Grid Table 5 Dark Accent 3" w:uiPriority="50"/>
-    <w:lsdException w:name="Grid Table 6 Colorful Accent 3" w:uiPriority="51"/>
-    <w:lsdException w:name="Grid Table 7 Colorful Accent 3" w:uiPriority="52"/>
-    <w:lsdException w:name="Grid Table 1 Light Accent 4" w:uiPriority="46"/>
-    <w:lsdException w:name="Grid Table 2 Accent 4" w:uiPriority="47"/>
-    <w:lsdException w:name="Grid Table 3 Accent 4" w:uiPriority="48"/>
-    <w:lsdException w:name="Grid Table 4 Accent 4" w:uiPriority="49"/>
-    <w:lsdException w:name="Grid Table 5 Dark Accent 4" w:uiPriority="50"/>
-    <w:lsdException w:name="Grid Table 6 Colorful Accent 4" w:uiPriority="51"/>
-    <w:lsdException w:name="Grid Table 7 Colorful Accent 4" w:uiPriority="52"/>
-    <w:lsdException w:name="Grid Table 1 Light Accent 5" w:uiPriority="46"/>
-    <w:lsdException w:name="Grid Table 2 Accent 5" w:uiPriority="47"/>
-    <w:lsdException w:name="Grid Table 3 Accent 5" w:uiPriority="48"/>
-    <w:lsdException w:name="Grid Table 4 Accent 5" w:uiPriority="49"/>
-    <w:lsdException w:name="Grid Table 5 Dark Accent 5" w:uiPriority="50"/>
-    <w:lsdException w:name="Grid Table 6 Colorful Accent 5" w:uiPriority="51"/>
-    <w:lsdException w:name="Grid Table 7 Colorful Accent 5" w:uiPriority="52"/>
-    <w:lsdException w:name="Grid Table 1 Light Accent 6" w:uiPriority="46"/>
-    <w:lsdException w:name="Grid Table 2 Accent 6" w:uiPriority="47"/>
-    <w:lsdException w:name="Grid Table 3 Accent 6" w:uiPriority="48"/>
-    <w:lsdException w:name="Grid Table 4 Accent 6" w:uiPriority="49"/>
-    <w:lsdException w:name="Grid Table 5 Dark Accent 6" w:uiPriority="50"/>
-    <w:lsdException w:name="Grid Table 6 Colorful Accent 6" w:uiPriority="51"/>
-    <w:lsdException w:name="Grid Table 7 Colorful Accent 6" w:uiPriority="52"/>
-    <w:lsdException w:name="List Table 1 Light" w:uiPriority="46"/>
-    <w:lsdException w:name="List Table 2" w:uiPriority="47"/>
-    <w:lsdException w:name="List Table 3" w:uiPriority="48"/>
-    <w:lsdException w:name="List Table 4" w:uiPriority="49"/>
-    <w:lsdException w:name="List Table 5 Dark" w:uiPriority="50"/>
-    <w:lsdException w:name="List Table 6 Colorful" w:uiPriority="51"/>
-    <w:lsdException w:name="List Table 7 Colorful" w:uiPriority="52"/>
-    <w:lsdException w:name="List Table 1 Light Accent 1" w:uiPriority="46"/>
-    <w:lsdException w:name="List Table 2 Accent 1" w:uiPriority="47"/>
-    <w:lsdException w:name="List Table 3 Accent 1" w:uiPriority="48"/>
-    <w:lsdException w:name="List Table 4 Accent 1" w:uiPriority="49"/>
-    <w:lsdException w:name="List Table 5 Dark Accent 1" w:uiPriority="50"/>
-    <w:lsdException w:name="List Table 6 Colorful Accent 1" w:uiPriority="51"/>
-    <w:lsdException w:name="List Table 7 Colorful Accent 1" w:uiPriority="52"/>
-    <w:lsdException w:name="List Table 1 Light Accent 2" w:uiPriority="46"/>
-    <w:lsdException w:name="List Table 2 Accent 2" w:uiPriority="47"/>
-    <w:lsdException w:name="List Table 3 Accent 2" w:uiPriority="48"/>
-    <w:lsdException w:name="List Table 4 Accent 2" w:uiPriority="49"/>
-    <w:lsdException w:name="List Table 5 Dark Accent 2" w:uiPriority="50"/>
-    <w:lsdException w:name="List Table 6 Colorful Accent 2" w:uiPriority="51"/>
-    <w:lsdException w:name="List Table 7 Colorful Accent 2" w:uiPriority="52"/>
-    <w:lsdException w:name="List Table 1 Light Accent 3" w:uiPriority="46"/>
-    <w:lsdException w:name="List Table 2 Accent 3" w:uiPriority="47"/>
-    <w:lsdException w:name="List Table 3 Accent 3" w:uiPriority="48"/>
-    <w:lsdException w:name="List Table 4 Accent 3" w:uiPriority="49"/>
-    <w:lsdException w:name="List Table 5 Dark Accent 3" w:uiPriority="50"/>
-    <w:lsdException w:name="List Table 6 Colorful Accent 3" w:uiPriority="51"/>
-    <w:lsdException w:name="List Table 7 Colorful Accent 3" w:uiPriority="52"/>
-    <w:lsdException w:name="List Table 1 Light Accent 4" w:uiPriority="46"/>
-    <w:lsdException w:name="List Table 2 Accent 4" w:uiPriority="47"/>
-    <w:lsdException w:name="List Table 3 Accent 4" w:uiPriority="48"/>
-    <w:lsdException w:name="List Table 4 Accent 4" w:uiPriority="49"/>
-    <w:lsdException w:name="List Table 5 Dark Accent 4" w:uiPriority="50"/>
-    <w:lsdException w:name="List Table 6 Colorful Accent 4" w:uiPriority="51"/>
-    <w:lsdException w:name="List Table 7 Colorful Accent 4" w:uiPriority="52"/>
-    <w:lsdException w:name="List Table 1 Light Accent 5" w:uiPriority="46"/>
-    <w:lsdException w:name="List Table 2 Accent 5" w:uiPriority="47"/>
-    <w:lsdException w:name="List Table 3 Accent 5" w:uiPriority="48"/>
-    <w:lsdException w:name="List Table 4 Accent 5" w:uiPriority="49"/>
-    <w:lsdException w:name="List Table 5 Dark Accent 5" w:uiPriority="50"/>
-    <w:lsdException w:name="List Table 6 Colorful Accent 5" w:uiPriority="51"/>
-    <w:lsdException w:name="List Table 7 Colorful Accent 5" w:uiPriority="52"/>
-    <w:lsdException w:name="List Table 1 Light Accent 6" w:uiPriority="46"/>
-    <w:lsdException w:name="List Table 2 Accent 6" w:uiPriority="47"/>
-    <w:lsdException w:name="List Table 3 Accent 6" w:uiPriority="48"/>
-    <w:lsdException w:name="List Table 4 Accent 6" w:uiPriority="49"/>
-    <w:lsdException w:name="List Table 5 Dark Accent 6" w:uiPriority="50"/>
-    <w:lsdException w:name="List Table 6 Colorful Accent 6" w:uiPriority="51"/>
-    <w:lsdException w:name="List Table 7 Colorful Accent 6" w:uiPriority="52"/>
+  <w:latentStyles w:defLockedState="0" w:defUIPriority="99" w:defSemiHidden="1" w:defUnhideWhenUsed="1" w:defQFormat="0" w:count="267">
+    <w:lsdException w:name="Normal" w:semiHidden="0" w:uiPriority="0" w:unhideWhenUsed="0" w:qFormat="1"/>
+    <w:lsdException w:name="heading 1" w:semiHidden="0" w:uiPriority="9" w:unhideWhenUsed="0" w:qFormat="1"/>
+    <w:lsdException w:name="heading 2" w:uiPriority="9" w:qFormat="1"/>
+    <w:lsdException w:name="heading 3" w:uiPriority="9" w:qFormat="1"/>
+    <w:lsdException w:name="heading 4" w:uiPriority="9" w:qFormat="1"/>
+    <w:lsdException w:name="heading 5" w:uiPriority="9" w:qFormat="1"/>
+    <w:lsdException w:name="heading 6" w:uiPriority="9" w:qFormat="1"/>
+    <w:lsdException w:name="heading 7" w:uiPriority="9" w:qFormat="1"/>
+    <w:lsdException w:name="heading 8" w:uiPriority="9" w:qFormat="1"/>
+    <w:lsdException w:name="heading 9" w:uiPriority="9" w:qFormat="1"/>
+    <w:lsdException w:name="toc 1" w:uiPriority="39"/>
+    <w:lsdException w:name="toc 2" w:uiPriority="39"/>
+    <w:lsdException w:name="toc 3" w:uiPriority="39"/>
+    <w:lsdException w:name="toc 4" w:uiPriority="39"/>
+    <w:lsdException w:name="toc 5" w:uiPriority="39"/>
+    <w:lsdException w:name="toc 6" w:uiPriority="39"/>
+    <w:lsdException w:name="toc 7" w:uiPriority="39"/>
+    <w:lsdException w:name="toc 8" w:uiPriority="39"/>
+    <w:lsdException w:name="toc 9" w:uiPriority="39"/>
+    <w:lsdException w:name="caption" w:uiPriority="35" w:qFormat="1"/>
+    <w:lsdException w:name="Title" w:semiHidden="0" w:uiPriority="10" w:unhideWhenUsed="0" w:qFormat="1"/>
+    <w:lsdException w:name="Default Paragraph Font" w:uiPriority="1"/>
+    <w:lsdException w:name="Subtitle" w:semiHidden="0" w:uiPriority="11" w:unhideWhenUsed="0" w:qFormat="1"/>
+    <w:lsdException w:name="Strong" w:semiHidden="0" w:uiPriority="22" w:unhideWhenUsed="0" w:qFormat="1"/>
+    <w:lsdException w:name="Emphasis" w:semiHidden="0" w:uiPriority="20" w:unhideWhenUsed="0" w:qFormat="1"/>
+    <w:lsdException w:name="Table Grid" w:semiHidden="0" w:uiPriority="39" w:unhideWhenUsed="0"/>
+    <w:lsdException w:name="Placeholder Text" w:unhideWhenUsed="0"/>
+    <w:lsdException w:name="No Spacing" w:semiHidden="0" w:uiPriority="1" w:unhideWhenUsed="0" w:qFormat="1"/>
+    <w:lsdException w:name="Light Shading" w:semiHidden="0" w:uiPriority="60" w:unhideWhenUsed="0"/>
+    <w:lsdException w:name="Light List" w:semiHidden="0" w:uiPriority="61" w:unhideWhenUsed="0"/>
+    <w:lsdException w:name="Light Grid" w:semiHidden="0" w:uiPriority="62" w:unhideWhenUsed="0"/>
+    <w:lsdException w:name="Medium Shading 1" w:semiHidden="0" w:uiPriority="63" w:unhideWhenUsed="0"/>
+    <w:lsdException w:name="Medium Shading 2" w:semiHidden="0" w:uiPriority="64" w:unhideWhenUsed="0"/>
+    <w:lsdException w:name="Medium List 1" w:semiHidden="0" w:uiPriority="65" w:unhideWhenUsed="0"/>
+    <w:lsdException w:name="Medium List 2" w:semiHidden="0" w:uiPriority="66" w:unhideWhenUsed="0"/>
+    <w:lsdException w:name="Medium Grid 1" w:semiHidden="0" w:uiPriority="67" w:unhideWhenUsed="0"/>
+    <w:lsdException w:name="Medium Grid 2" w:semiHidden="0" w:uiPriority="68" w:unhideWhenUsed="0"/>
+    <w:lsdException w:name="Medium Grid 3" w:semiHidden="0" w:uiPriority="69" w:unhideWhenUsed="0"/>
+    <w:lsdException w:name="Dark List" w:semiHidden="0" w:uiPriority="70" w:unhideWhenUsed="0"/>
+    <w:lsdException w:name="Colorful Shading" w:semiHidden="0" w:uiPriority="71" w:unhideWhenUsed="0"/>
+    <w:lsdException w:name="Colorful List" w:semiHidden="0" w:uiPriority="72" w:unhideWhenUsed="0"/>
+    <w:lsdException w:name="Colorful Grid" w:semiHidden="0" w:uiPriority="73" w:unhideWhenUsed="0"/>
+    <w:lsdException w:name="Light Shading Accent 1" w:semiHidden="0" w:uiPriority="60" w:unhideWhenUsed="0"/>
+    <w:lsdException w:name="Light List Accent 1" w:semiHidden="0" w:uiPriority="61" w:unhideWhenUsed="0"/>
+    <w:lsdException w:name="Light Grid Accent 1" w:semiHidden="0" w:uiPriority="62" w:unhideWhenUsed="0"/>
+    <w:lsdException w:name="Medium Shading 1 Accent 1" w:semiHidden="0" w:uiPriority="63" w:unhideWhenUsed="0"/>
+    <w:lsdException w:name="Medium Shading 2 Accent 1" w:semiHidden="0" w:uiPriority="64" w:unhideWhenUsed="0"/>
+    <w:lsdException w:name="Medium List 1 Accent 1" w:semiHidden="0" w:uiPriority="65" w:unhideWhenUsed="0"/>
+    <w:lsdException w:name="Revision" w:unhideWhenUsed="0"/>
+    <w:lsdException w:name="List Paragraph" w:semiHidden="0" w:uiPriority="34" w:unhideWhenUsed="0" w:qFormat="1"/>
+    <w:lsdException w:name="Quote" w:semiHidden="0" w:uiPriority="29" w:unhideWhenUsed="0" w:qFormat="1"/>
+    <w:lsdException w:name="Intense Quote" w:semiHidden="0" w:uiPriority="30" w:unhideWhenUsed="0" w:qFormat="1"/>
+    <w:lsdException w:name="Medium List 2 Accent 1" w:semiHidden="0" w:uiPriority="66" w:unhideWhenUsed="0"/>
+    <w:lsdException w:name="Medium Grid 1 Accent 1" w:semiHidden="0" w:uiPriority="67" w:unhideWhenUsed="0"/>
+    <w:lsdException w:name="Medium Grid 2 Accent 1" w:semiHidden="0" w:uiPriority="68" w:unhideWhenUsed="0"/>
+    <w:lsdException w:name="Medium Grid 3 Accent 1" w:semiHidden="0" w:uiPriority="69" w:unhideWhenUsed="0"/>
+    <w:lsdException w:name="Dark List Accent 1" w:semiHidden="0" w:uiPriority="70" w:unhideWhenUsed="0"/>
+    <w:lsdException w:name="Colorful Shading Accent 1" w:semiHidden="0" w:uiPriority="71" w:unhideWhenUsed="0"/>
+    <w:lsdException w:name="Colorful List Accent 1" w:semiHidden="0" w:uiPriority="72" w:unhideWhenUsed="0"/>
+    <w:lsdException w:name="Colorful Grid Accent 1" w:semiHidden="0" w:uiPriority="73" w:unhideWhenUsed="0"/>
+    <w:lsdException w:name="Light Shading Accent 2" w:semiHidden="0" w:uiPriority="60" w:unhideWhenUsed="0"/>
+    <w:lsdException w:name="Light List Accent 2" w:semiHidden="0" w:uiPriority="61" w:unhideWhenUsed="0"/>
+    <w:lsdException w:name="Light Grid Accent 2" w:semiHidden="0" w:uiPriority="62" w:unhideWhenUsed="0"/>
+    <w:lsdException w:name="Medium Shading 1 Accent 2" w:semiHidden="0" w:uiPriority="63" w:unhideWhenUsed="0"/>
+    <w:lsdException w:name="Medium Shading 2 Accent 2" w:semiHidden="0" w:uiPriority="64" w:unhideWhenUsed="0"/>
+    <w:lsdException w:name="Medium List 1 Accent 2" w:semiHidden="0" w:uiPriority="65" w:unhideWhenUsed="0"/>
+    <w:lsdException w:name="Medium List 2 Accent 2" w:semiHidden="0" w:uiPriority="66" w:unhideWhenUsed="0"/>
+    <w:lsdException w:name="Medium Grid 1 Accent 2" w:semiHidden="0" w:uiPriority="67" w:unhideWhenUsed="0"/>
+    <w:lsdException w:name="Medium Grid 2 Accent 2" w:semiHidden="0" w:uiPriority="68" w:unhideWhenUsed="0"/>
+    <w:lsdException w:name="Medium Grid 3 Accent 2" w:semiHidden="0" w:uiPriority="69" w:unhideWhenUsed="0"/>
+    <w:lsdException w:name="Dark List Accent 2" w:semiHidden="0" w:uiPriority="70" w:unhideWhenUsed="0"/>
+    <w:lsdException w:name="Colorful Shading Accent 2" w:semiHidden="0" w:uiPriority="71" w:unhideWhenUsed="0"/>
+    <w:lsdException w:name="Colorful List Accent 2" w:semiHidden="0" w:uiPriority="72" w:unhideWhenUsed="0"/>
+    <w:lsdException w:name="Colorful Grid Accent 2" w:semiHidden="0" w:uiPriority="73" w:unhideWhenUsed="0"/>
+    <w:lsdException w:name="Light Shading Accent 3" w:semiHidden="0" w:uiPriority="60" w:unhideWhenUsed="0"/>
+    <w:lsdException w:name="Light List Accent 3" w:semiHidden="0" w:uiPriority="61" w:unhideWhenUsed="0"/>
+    <w:lsdException w:name="Light Grid Accent 3" w:semiHidden="0" w:uiPriority="62" w:unhideWhenUsed="0"/>
+    <w:lsdException w:name="Medium Shading 1 Accent 3" w:semiHidden="0" w:uiPriority="63" w:unhideWhenUsed="0"/>
+    <w:lsdException w:name="Medium Shading 2 Accent 3" w:semiHidden="0" w:uiPriority="64" w:unhideWhenUsed="0"/>
+    <w:lsdException w:name="Medium List 1 Accent 3" w:semiHidden="0" w:uiPriority="65" w:unhideWhenUsed="0"/>
+    <w:lsdException w:name="Medium List 2 Accent 3" w:semiHidden="0" w:uiPriority="66" w:unhideWhenUsed="0"/>
+    <w:lsdException w:name="Medium Grid 1 Accent 3" w:semiHidden="0" w:uiPriority="67" w:unhideWhenUsed="0"/>
+    <w:lsdException w:name="Medium Grid 2 Accent 3" w:semiHidden="0" w:uiPriority="68" w:unhideWhenUsed="0"/>
+    <w:lsdException w:name="Medium Grid 3 Accent 3" w:semiHidden="0" w:uiPriority="69" w:unhideWhenUsed="0"/>
+    <w:lsdException w:name="Dark List Accent 3" w:semiHidden="0" w:uiPriority="70" w:unhideWhenUsed="0"/>
+    <w:lsdException w:name="Colorful Shading Accent 3" w:semiHidden="0" w:uiPriority="71" w:unhideWhenUsed="0"/>
+    <w:lsdException w:name="Colorful List Accent 3" w:semiHidden="0" w:uiPriority="72" w:unhideWhenUsed="0"/>
+    <w:lsdException w:name="Colorful Grid Accent 3" w:semiHidden="0" w:uiPriority="73" w:unhideWhenUsed="0"/>
+    <w:lsdException w:name="Light Shading Accent 4" w:semiHidden="0" w:uiPriority="60" w:unhideWhenUsed="0"/>
+    <w:lsdException w:name="Light List Accent 4" w:semiHidden="0" w:uiPriority="61" w:unhideWhenUsed="0"/>
+    <w:lsdException w:name="Light Grid Accent 4" w:semiHidden="0" w:uiPriority="62" w:unhideWhenUsed="0"/>
+    <w:lsdException w:name="Medium Shading 1 Accent 4" w:semiHidden="0" w:uiPriority="63" w:unhideWhenUsed="0"/>
+    <w:lsdException w:name="Medium Shading 2 Accent 4" w:semiHidden="0" w:uiPriority="64" w:unhideWhenUsed="0"/>
+    <w:lsdException w:name="Medium List 1 Accent 4" w:semiHidden="0" w:uiPriority="65" w:unhideWhenUsed="0"/>
+    <w:lsdException w:name="Medium List 2 Accent 4" w:semiHidden="0" w:uiPriority="66" w:unhideWhenUsed="0"/>
+    <w:lsdException w:name="Medium Grid 1 Accent 4" w:semiHidden="0" w:uiPriority="67" w:unhideWhenUsed="0"/>
+    <w:lsdException w:name="Medium Grid 2 Accent 4" w:semiHidden="0" w:uiPriority="68" w:unhideWhenUsed="0"/>
+    <w:lsdException w:name="Medium Grid 3 Accent 4" w:semiHidden="0" w:uiPriority="69" w:unhideWhenUsed="0"/>
+    <w:lsdException w:name="Dark List Accent 4" w:semiHidden="0" w:uiPriority="70" w:unhideWhenUsed="0"/>
+    <w:lsdException w:name="Colorful Shading Accent 4" w:semiHidden="0" w:uiPriority="71" w:unhideWhenUsed="0"/>
+    <w:lsdException w:name="Colorful List Accent 4" w:semiHidden="0" w:uiPriority="72" w:unhideWhenUsed="0"/>
+    <w:lsdException w:name="Colorful Grid Accent 4" w:semiHidden="0" w:uiPriority="73" w:unhideWhenUsed="0"/>
+    <w:lsdException w:name="Light Shading Accent 5" w:semiHidden="0" w:uiPriority="60" w:unhideWhenUsed="0"/>
+    <w:lsdException w:name="Light List Accent 5" w:semiHidden="0" w:uiPriority="61" w:unhideWhenUsed="0"/>
+    <w:lsdException w:name="Light Grid Accent 5" w:semiHidden="0" w:uiPriority="62" w:unhideWhenUsed="0"/>
+    <w:lsdException w:name="Medium Shading 1 Accent 5" w:semiHidden="0" w:uiPriority="63" w:unhideWhenUsed="0"/>
+    <w:lsdException w:name="Medium Shading 2 Accent 5" w:semiHidden="0" w:uiPriority="64" w:unhideWhenUsed="0"/>
+    <w:lsdException w:name="Medium List 1 Accent 5" w:semiHidden="0" w:uiPriority="65" w:unhideWhenUsed="0"/>
+    <w:lsdException w:name="Medium List 2 Accent 5" w:semiHidden="0" w:uiPriority="66" w:unhideWhenUsed="0"/>
+    <w:lsdException w:name="Medium Grid 1 Accent 5" w:semiHidden="0" w:uiPriority="67" w:unhideWhenUsed="0"/>
+    <w:lsdException w:name="Medium Grid 2 Accent 5" w:semiHidden="0" w:uiPriority="68" w:unhideWhenUsed="0"/>
+    <w:lsdException w:name="Medium Grid 3 Accent 5" w:semiHidden="0" w:uiPriority="69" w:unhideWhenUsed="0"/>
+    <w:lsdException w:name="Dark List Accent 5" w:semiHidden="0" w:uiPriority="70" w:unhideWhenUsed="0"/>
+    <w:lsdException w:name="Colorful Shading Accent 5" w:semiHidden="0" w:uiPriority="71" w:unhideWhenUsed="0"/>
+    <w:lsdException w:name="Colorful List Accent 5" w:semiHidden="0" w:uiPriority="72" w:unhideWhenUsed="0"/>
+    <w:lsdException w:name="Colorful Grid Accent 5" w:semiHidden="0" w:uiPriority="73" w:unhideWhenUsed="0"/>
+    <w:lsdException w:name="Light Shading Accent 6" w:semiHidden="0" w:uiPriority="60" w:unhideWhenUsed="0"/>
+    <w:lsdException w:name="Light List Accent 6" w:semiHidden="0" w:uiPriority="61" w:unhideWhenUsed="0"/>
+    <w:lsdException w:name="Light Grid Accent 6" w:semiHidden="0" w:uiPriority="62" w:unhideWhenUsed="0"/>
+    <w:lsdException w:name="Medium Shading 1 Accent 6" w:semiHidden="0" w:uiPriority="63" w:unhideWhenUsed="0"/>
+    <w:lsdException w:name="Medium Shading 2 Accent 6" w:semiHidden="0" w:uiPriority="64" w:unhideWhenUsed="0"/>
+    <w:lsdException w:name="Medium List 1 Accent 6" w:semiHidden="0" w:uiPriority="65" w:unhideWhenUsed="0"/>
+    <w:lsdException w:name="Medium List 2 Accent 6" w:semiHidden="0" w:uiPriority="66" w:unhideWhenUsed="0"/>
+    <w:lsdException w:name="Medium Grid 1 Accent 6" w:semiHidden="0" w:uiPriority="67" w:unhideWhenUsed="0"/>
+    <w:lsdException w:name="Medium Grid 2 Accent 6" w:semiHidden="0" w:uiPriority="68" w:unhideWhenUsed="0"/>
+    <w:lsdException w:name="Medium Grid 3 Accent 6" w:semiHidden="0" w:uiPriority="69" w:unhideWhenUsed="0"/>
+    <w:lsdException w:name="Dark List Accent 6" w:semiHidden="0" w:uiPriority="70" w:unhideWhenUsed="0"/>
+    <w:lsdException w:name="Colorful Shading Accent 6" w:semiHidden="0" w:uiPriority="71" w:unhideWhenUsed="0"/>
+    <w:lsdException w:name="Colorful List Accent 6" w:semiHidden="0" w:uiPriority="72" w:unhideWhenUsed="0"/>
+    <w:lsdException w:name="Colorful Grid Accent 6" w:semiHidden="0" w:uiPriority="73" w:unhideWhenUsed="0"/>
+    <w:lsdException w:name="Subtle Emphasis" w:semiHidden="0" w:uiPriority="19" w:unhideWhenUsed="0" w:qFormat="1"/>
+    <w:lsdException w:name="Intense Emphasis" w:semiHidden="0" w:uiPriority="21" w:unhideWhenUsed="0" w:qFormat="1"/>
+    <w:lsdException w:name="Subtle Reference" w:semiHidden="0" w:uiPriority="31" w:unhideWhenUsed="0" w:qFormat="1"/>
+    <w:lsdException w:name="Intense Reference" w:semiHidden="0" w:uiPriority="32" w:unhideWhenUsed="0" w:qFormat="1"/>
+    <w:lsdException w:name="Book Title" w:semiHidden="0" w:uiPriority="33" w:unhideWhenUsed="0" w:qFormat="1"/>
+    <w:lsdException w:name="Bibliography" w:uiPriority="37"/>
+    <w:lsdException w:name="TOC Heading" w:uiPriority="39" w:qFormat="1"/>
   </w:latentStyles>
   <w:style w:type="paragraph" w:default="1" w:styleId="Normal">
     <w:name w:val="Normal"/>
@@ -3097,9 +3556,9 @@
     <w:next w:val="Normal"/>
     <w:link w:val="Heading4Char"/>
     <w:uiPriority w:val="9"/>
-    <w:semiHidden/>
     <w:unhideWhenUsed/>
     <w:qFormat/>
+    <w:rsid w:val="001469C0"/>
     <w:pPr>
       <w:keepNext/>
       <w:keepLines/>
@@ -3108,6 +3567,8 @@
     </w:pPr>
     <w:rPr>
       <w:rFonts w:asciiTheme="majorHAnsi" w:eastAsiaTheme="majorEastAsia" w:hAnsiTheme="majorHAnsi" w:cstheme="majorBidi"/>
+      <w:b/>
+      <w:color w:val="595959" w:themeColor="text1" w:themeTint="A6"/>
       <w:sz w:val="24"/>
       <w:szCs w:val="24"/>
     </w:rPr>
@@ -3356,9 +3817,794 @@
     <w:basedOn w:val="DefaultParagraphFont"/>
     <w:link w:val="Heading4"/>
     <w:uiPriority w:val="9"/>
+    <w:rsid w:val="001469C0"/>
+    <w:rPr>
+      <w:rFonts w:asciiTheme="majorHAnsi" w:eastAsiaTheme="majorEastAsia" w:hAnsiTheme="majorHAnsi" w:cstheme="majorBidi"/>
+      <w:b/>
+      <w:color w:val="595959" w:themeColor="text1" w:themeTint="A6"/>
+      <w:sz w:val="24"/>
+      <w:szCs w:val="24"/>
+    </w:rPr>
+  </w:style>
+  <w:style w:type="character" w:customStyle="1" w:styleId="Heading5Char">
+    <w:name w:val="Heading 5 Char"/>
+    <w:basedOn w:val="DefaultParagraphFont"/>
+    <w:link w:val="Heading5"/>
+    <w:uiPriority w:val="9"/>
     <w:semiHidden/>
     <w:rPr>
       <w:rFonts w:asciiTheme="majorHAnsi" w:eastAsiaTheme="majorEastAsia" w:hAnsiTheme="majorHAnsi" w:cstheme="majorBidi"/>
+      <w:i/>
+      <w:iCs/>
+      <w:sz w:val="22"/>
+      <w:szCs w:val="22"/>
+    </w:rPr>
+  </w:style>
+  <w:style w:type="character" w:customStyle="1" w:styleId="Heading6Char">
+    <w:name w:val="Heading 6 Char"/>
+    <w:basedOn w:val="DefaultParagraphFont"/>
+    <w:link w:val="Heading6"/>
+    <w:uiPriority w:val="9"/>
+    <w:semiHidden/>
+    <w:rPr>
+      <w:rFonts w:asciiTheme="majorHAnsi" w:eastAsiaTheme="majorEastAsia" w:hAnsiTheme="majorHAnsi" w:cstheme="majorBidi"/>
+      <w:color w:val="595959" w:themeColor="text1" w:themeTint="A6"/>
+    </w:rPr>
+  </w:style>
+  <w:style w:type="character" w:customStyle="1" w:styleId="Heading7Char">
+    <w:name w:val="Heading 7 Char"/>
+    <w:basedOn w:val="DefaultParagraphFont"/>
+    <w:link w:val="Heading7"/>
+    <w:uiPriority w:val="9"/>
+    <w:semiHidden/>
+    <w:rPr>
+      <w:rFonts w:asciiTheme="majorHAnsi" w:eastAsiaTheme="majorEastAsia" w:hAnsiTheme="majorHAnsi" w:cstheme="majorBidi"/>
+      <w:i/>
+      <w:iCs/>
+      <w:color w:val="595959" w:themeColor="text1" w:themeTint="A6"/>
+    </w:rPr>
+  </w:style>
+  <w:style w:type="character" w:customStyle="1" w:styleId="Heading8Char">
+    <w:name w:val="Heading 8 Char"/>
+    <w:basedOn w:val="DefaultParagraphFont"/>
+    <w:link w:val="Heading8"/>
+    <w:uiPriority w:val="9"/>
+    <w:semiHidden/>
+    <w:rPr>
+      <w:rFonts w:asciiTheme="majorHAnsi" w:eastAsiaTheme="majorEastAsia" w:hAnsiTheme="majorHAnsi" w:cstheme="majorBidi"/>
+      <w:smallCaps/>
+      <w:color w:val="595959" w:themeColor="text1" w:themeTint="A6"/>
+    </w:rPr>
+  </w:style>
+  <w:style w:type="character" w:customStyle="1" w:styleId="Heading9Char">
+    <w:name w:val="Heading 9 Char"/>
+    <w:basedOn w:val="DefaultParagraphFont"/>
+    <w:link w:val="Heading9"/>
+    <w:uiPriority w:val="9"/>
+    <w:semiHidden/>
+    <w:rPr>
+      <w:rFonts w:asciiTheme="majorHAnsi" w:eastAsiaTheme="majorEastAsia" w:hAnsiTheme="majorHAnsi" w:cstheme="majorBidi"/>
+      <w:i/>
+      <w:iCs/>
+      <w:smallCaps/>
+      <w:color w:val="595959" w:themeColor="text1" w:themeTint="A6"/>
+    </w:rPr>
+  </w:style>
+  <w:style w:type="character" w:styleId="SubtleEmphasis">
+    <w:name w:val="Subtle Emphasis"/>
+    <w:basedOn w:val="DefaultParagraphFont"/>
+    <w:uiPriority w:val="19"/>
+    <w:qFormat/>
+    <w:rPr>
+      <w:i/>
+      <w:iCs/>
+      <w:color w:val="595959" w:themeColor="text1" w:themeTint="A6"/>
+    </w:rPr>
+  </w:style>
+  <w:style w:type="character" w:styleId="Emphasis">
+    <w:name w:val="Emphasis"/>
+    <w:basedOn w:val="DefaultParagraphFont"/>
+    <w:uiPriority w:val="20"/>
+    <w:qFormat/>
+    <w:rPr>
+      <w:i/>
+      <w:iCs/>
+    </w:rPr>
+  </w:style>
+  <w:style w:type="character" w:styleId="IntenseEmphasis">
+    <w:name w:val="Intense Emphasis"/>
+    <w:basedOn w:val="DefaultParagraphFont"/>
+    <w:uiPriority w:val="21"/>
+    <w:qFormat/>
+    <w:rPr>
+      <w:b/>
+      <w:bCs/>
+      <w:i/>
+      <w:iCs/>
+    </w:rPr>
+  </w:style>
+  <w:style w:type="character" w:styleId="Strong">
+    <w:name w:val="Strong"/>
+    <w:basedOn w:val="DefaultParagraphFont"/>
+    <w:uiPriority w:val="22"/>
+    <w:qFormat/>
+    <w:rPr>
+      <w:b/>
+      <w:bCs/>
+    </w:rPr>
+  </w:style>
+  <w:style w:type="paragraph" w:styleId="Quote">
+    <w:name w:val="Quote"/>
+    <w:basedOn w:val="Normal"/>
+    <w:next w:val="Normal"/>
+    <w:link w:val="QuoteChar"/>
+    <w:uiPriority w:val="29"/>
+    <w:qFormat/>
+    <w:pPr>
+      <w:spacing w:before="240" w:line="252" w:lineRule="auto"/>
+      <w:ind w:left="864" w:right="864"/>
+      <w:jc w:val="center"/>
+    </w:pPr>
+    <w:rPr>
+      <w:i/>
+      <w:iCs/>
+    </w:rPr>
+  </w:style>
+  <w:style w:type="character" w:customStyle="1" w:styleId="QuoteChar">
+    <w:name w:val="Quote Char"/>
+    <w:basedOn w:val="DefaultParagraphFont"/>
+    <w:link w:val="Quote"/>
+    <w:uiPriority w:val="29"/>
+    <w:rPr>
+      <w:i/>
+      <w:iCs/>
+    </w:rPr>
+  </w:style>
+  <w:style w:type="paragraph" w:styleId="IntenseQuote">
+    <w:name w:val="Intense Quote"/>
+    <w:basedOn w:val="Normal"/>
+    <w:next w:val="Normal"/>
+    <w:link w:val="IntenseQuoteChar"/>
+    <w:uiPriority w:val="30"/>
+    <w:qFormat/>
+    <w:pPr>
+      <w:spacing w:before="100" w:beforeAutospacing="1"/>
+      <w:ind w:left="864" w:right="864"/>
+      <w:jc w:val="center"/>
+    </w:pPr>
+    <w:rPr>
+      <w:rFonts w:asciiTheme="majorHAnsi" w:eastAsiaTheme="majorEastAsia" w:hAnsiTheme="majorHAnsi" w:cstheme="majorBidi"/>
+      <w:color w:val="90C226" w:themeColor="accent1"/>
+      <w:sz w:val="28"/>
+      <w:szCs w:val="28"/>
+    </w:rPr>
+  </w:style>
+  <w:style w:type="character" w:customStyle="1" w:styleId="IntenseQuoteChar">
+    <w:name w:val="Intense Quote Char"/>
+    <w:basedOn w:val="DefaultParagraphFont"/>
+    <w:link w:val="IntenseQuote"/>
+    <w:uiPriority w:val="30"/>
+    <w:rPr>
+      <w:rFonts w:asciiTheme="majorHAnsi" w:eastAsiaTheme="majorEastAsia" w:hAnsiTheme="majorHAnsi" w:cstheme="majorBidi"/>
+      <w:color w:val="90C226" w:themeColor="accent1"/>
+      <w:sz w:val="28"/>
+      <w:szCs w:val="28"/>
+    </w:rPr>
+  </w:style>
+  <w:style w:type="character" w:styleId="SubtleReference">
+    <w:name w:val="Subtle Reference"/>
+    <w:basedOn w:val="DefaultParagraphFont"/>
+    <w:uiPriority w:val="31"/>
+    <w:qFormat/>
+    <w:rPr>
+      <w:smallCaps/>
+      <w:color w:val="404040" w:themeColor="text1" w:themeTint="BF"/>
+    </w:rPr>
+  </w:style>
+  <w:style w:type="character" w:styleId="IntenseReference">
+    <w:name w:val="Intense Reference"/>
+    <w:basedOn w:val="DefaultParagraphFont"/>
+    <w:uiPriority w:val="32"/>
+    <w:qFormat/>
+    <w:rPr>
+      <w:b/>
+      <w:bCs/>
+      <w:smallCaps/>
+      <w:u w:val="single"/>
+    </w:rPr>
+  </w:style>
+  <w:style w:type="character" w:styleId="BookTitle">
+    <w:name w:val="Book Title"/>
+    <w:basedOn w:val="DefaultParagraphFont"/>
+    <w:uiPriority w:val="33"/>
+    <w:qFormat/>
+    <w:rPr>
+      <w:b/>
+      <w:bCs/>
+      <w:smallCaps/>
+    </w:rPr>
+  </w:style>
+  <w:style w:type="paragraph" w:styleId="Caption">
+    <w:name w:val="caption"/>
+    <w:basedOn w:val="Normal"/>
+    <w:next w:val="Normal"/>
+    <w:uiPriority w:val="35"/>
+    <w:unhideWhenUsed/>
+    <w:qFormat/>
+    <w:pPr>
+      <w:spacing w:line="240" w:lineRule="auto"/>
+    </w:pPr>
+    <w:rPr>
+      <w:b/>
+      <w:bCs/>
+      <w:color w:val="404040" w:themeColor="text1" w:themeTint="BF"/>
+    </w:rPr>
+  </w:style>
+  <w:style w:type="paragraph" w:styleId="TOCHeading">
+    <w:name w:val="TOC Heading"/>
+    <w:basedOn w:val="Heading1"/>
+    <w:next w:val="Normal"/>
+    <w:uiPriority w:val="39"/>
+    <w:semiHidden/>
+    <w:unhideWhenUsed/>
+    <w:qFormat/>
+    <w:pPr>
+      <w:outlineLvl w:val="9"/>
+    </w:pPr>
+  </w:style>
+  <w:style w:type="paragraph" w:styleId="NoSpacing">
+    <w:name w:val="No Spacing"/>
+    <w:uiPriority w:val="1"/>
+    <w:qFormat/>
+    <w:pPr>
+      <w:spacing w:after="0" w:line="240" w:lineRule="auto"/>
+    </w:pPr>
+  </w:style>
+  <w:style w:type="paragraph" w:styleId="ListParagraph">
+    <w:name w:val="List Paragraph"/>
+    <w:basedOn w:val="Normal"/>
+    <w:uiPriority w:val="34"/>
+    <w:qFormat/>
+    <w:pPr>
+      <w:ind w:left="720"/>
+      <w:contextualSpacing/>
+    </w:pPr>
+  </w:style>
+  <w:style w:type="paragraph" w:styleId="BalloonText">
+    <w:name w:val="Balloon Text"/>
+    <w:basedOn w:val="Normal"/>
+    <w:link w:val="BalloonTextChar"/>
+    <w:uiPriority w:val="99"/>
+    <w:semiHidden/>
+    <w:unhideWhenUsed/>
+    <w:rsid w:val="00666B1C"/>
+    <w:pPr>
+      <w:spacing w:before="0" w:after="0" w:line="240" w:lineRule="auto"/>
+    </w:pPr>
+    <w:rPr>
+      <w:rFonts w:ascii="Tahoma" w:hAnsi="Tahoma" w:cs="Tahoma"/>
+      <w:sz w:val="16"/>
+      <w:szCs w:val="16"/>
+    </w:rPr>
+  </w:style>
+  <w:style w:type="character" w:customStyle="1" w:styleId="BalloonTextChar">
+    <w:name w:val="Balloon Text Char"/>
+    <w:basedOn w:val="DefaultParagraphFont"/>
+    <w:link w:val="BalloonText"/>
+    <w:uiPriority w:val="99"/>
+    <w:semiHidden/>
+    <w:rsid w:val="00666B1C"/>
+    <w:rPr>
+      <w:rFonts w:ascii="Tahoma" w:hAnsi="Tahoma" w:cs="Tahoma"/>
+      <w:sz w:val="16"/>
+      <w:szCs w:val="16"/>
+    </w:rPr>
+  </w:style>
+</w:styles>
+</file>
+
+<file path=word/stylesWithEffects.xml><?xml version="1.0" encoding="utf-8"?>
+<w:styles xmlns:wpc="http://schemas.microsoft.com/office/word/2010/wordprocessingCanvas" xmlns:mc="http://schemas.openxmlformats.org/markup-compatibility/2006" xmlns:o="urn:schemas-microsoft-com:office:office" xmlns:r="http://schemas.openxmlformats.org/officeDocument/2006/relationships" xmlns:m="http://schemas.openxmlformats.org/officeDocument/2006/math" xmlns:v="urn:schemas-microsoft-com:vml" xmlns:wp14="http://schemas.microsoft.com/office/word/2010/wordprocessingDrawing" xmlns:wp="http://schemas.openxmlformats.org/drawingml/2006/wordprocessingDrawing" xmlns:w10="urn:schemas-microsoft-com:office:word" xmlns:w="http://schemas.openxmlformats.org/wordprocessingml/2006/main" xmlns:w14="http://schemas.microsoft.com/office/word/2010/wordml" xmlns:wpg="http://schemas.microsoft.com/office/word/2010/wordprocessingGroup" xmlns:wpi="http://schemas.microsoft.com/office/word/2010/wordprocessingInk" xmlns:wne="http://schemas.microsoft.com/office/word/2006/wordml" xmlns:wps="http://schemas.microsoft.com/office/word/2010/wordprocessingShape" mc:Ignorable="w14 wp14">
+  <w:docDefaults>
+    <w:rPrDefault>
+      <w:rPr>
+        <w:rFonts w:asciiTheme="minorHAnsi" w:eastAsiaTheme="minorEastAsia" w:hAnsiTheme="minorHAnsi" w:cstheme="minorBidi"/>
+        <w:lang w:val="en-US" w:eastAsia="ja-JP" w:bidi="ar-SA"/>
+      </w:rPr>
+    </w:rPrDefault>
+    <w:pPrDefault>
+      <w:pPr>
+        <w:spacing w:after="120" w:line="360" w:lineRule="auto"/>
+      </w:pPr>
+    </w:pPrDefault>
+  </w:docDefaults>
+  <w:latentStyles w:defLockedState="0" w:defUIPriority="99" w:defSemiHidden="1" w:defUnhideWhenUsed="1" w:defQFormat="0" w:count="267">
+    <w:lsdException w:name="Normal" w:semiHidden="0" w:uiPriority="0" w:unhideWhenUsed="0" w:qFormat="1"/>
+    <w:lsdException w:name="heading 1" w:semiHidden="0" w:uiPriority="9" w:unhideWhenUsed="0" w:qFormat="1"/>
+    <w:lsdException w:name="heading 2" w:uiPriority="9" w:qFormat="1"/>
+    <w:lsdException w:name="heading 3" w:uiPriority="9" w:qFormat="1"/>
+    <w:lsdException w:name="heading 4" w:uiPriority="9" w:qFormat="1"/>
+    <w:lsdException w:name="heading 5" w:uiPriority="9" w:qFormat="1"/>
+    <w:lsdException w:name="heading 6" w:uiPriority="9" w:qFormat="1"/>
+    <w:lsdException w:name="heading 7" w:uiPriority="9" w:qFormat="1"/>
+    <w:lsdException w:name="heading 8" w:uiPriority="9" w:qFormat="1"/>
+    <w:lsdException w:name="heading 9" w:uiPriority="9" w:qFormat="1"/>
+    <w:lsdException w:name="toc 1" w:uiPriority="39"/>
+    <w:lsdException w:name="toc 2" w:uiPriority="39"/>
+    <w:lsdException w:name="toc 3" w:uiPriority="39"/>
+    <w:lsdException w:name="toc 4" w:uiPriority="39"/>
+    <w:lsdException w:name="toc 5" w:uiPriority="39"/>
+    <w:lsdException w:name="toc 6" w:uiPriority="39"/>
+    <w:lsdException w:name="toc 7" w:uiPriority="39"/>
+    <w:lsdException w:name="toc 8" w:uiPriority="39"/>
+    <w:lsdException w:name="toc 9" w:uiPriority="39"/>
+    <w:lsdException w:name="caption" w:uiPriority="35" w:qFormat="1"/>
+    <w:lsdException w:name="Title" w:semiHidden="0" w:uiPriority="10" w:unhideWhenUsed="0" w:qFormat="1"/>
+    <w:lsdException w:name="Default Paragraph Font" w:uiPriority="1"/>
+    <w:lsdException w:name="Subtitle" w:semiHidden="0" w:uiPriority="11" w:unhideWhenUsed="0" w:qFormat="1"/>
+    <w:lsdException w:name="Strong" w:semiHidden="0" w:uiPriority="22" w:unhideWhenUsed="0" w:qFormat="1"/>
+    <w:lsdException w:name="Emphasis" w:semiHidden="0" w:uiPriority="20" w:unhideWhenUsed="0" w:qFormat="1"/>
+    <w:lsdException w:name="Table Grid" w:semiHidden="0" w:uiPriority="39" w:unhideWhenUsed="0"/>
+    <w:lsdException w:name="Placeholder Text" w:unhideWhenUsed="0"/>
+    <w:lsdException w:name="No Spacing" w:semiHidden="0" w:uiPriority="1" w:unhideWhenUsed="0" w:qFormat="1"/>
+    <w:lsdException w:name="Light Shading" w:semiHidden="0" w:uiPriority="60" w:unhideWhenUsed="0"/>
+    <w:lsdException w:name="Light List" w:semiHidden="0" w:uiPriority="61" w:unhideWhenUsed="0"/>
+    <w:lsdException w:name="Light Grid" w:semiHidden="0" w:uiPriority="62" w:unhideWhenUsed="0"/>
+    <w:lsdException w:name="Medium Shading 1" w:semiHidden="0" w:uiPriority="63" w:unhideWhenUsed="0"/>
+    <w:lsdException w:name="Medium Shading 2" w:semiHidden="0" w:uiPriority="64" w:unhideWhenUsed="0"/>
+    <w:lsdException w:name="Medium List 1" w:semiHidden="0" w:uiPriority="65" w:unhideWhenUsed="0"/>
+    <w:lsdException w:name="Medium List 2" w:semiHidden="0" w:uiPriority="66" w:unhideWhenUsed="0"/>
+    <w:lsdException w:name="Medium Grid 1" w:semiHidden="0" w:uiPriority="67" w:unhideWhenUsed="0"/>
+    <w:lsdException w:name="Medium Grid 2" w:semiHidden="0" w:uiPriority="68" w:unhideWhenUsed="0"/>
+    <w:lsdException w:name="Medium Grid 3" w:semiHidden="0" w:uiPriority="69" w:unhideWhenUsed="0"/>
+    <w:lsdException w:name="Dark List" w:semiHidden="0" w:uiPriority="70" w:unhideWhenUsed="0"/>
+    <w:lsdException w:name="Colorful Shading" w:semiHidden="0" w:uiPriority="71" w:unhideWhenUsed="0"/>
+    <w:lsdException w:name="Colorful List" w:semiHidden="0" w:uiPriority="72" w:unhideWhenUsed="0"/>
+    <w:lsdException w:name="Colorful Grid" w:semiHidden="0" w:uiPriority="73" w:unhideWhenUsed="0"/>
+    <w:lsdException w:name="Light Shading Accent 1" w:semiHidden="0" w:uiPriority="60" w:unhideWhenUsed="0"/>
+    <w:lsdException w:name="Light List Accent 1" w:semiHidden="0" w:uiPriority="61" w:unhideWhenUsed="0"/>
+    <w:lsdException w:name="Light Grid Accent 1" w:semiHidden="0" w:uiPriority="62" w:unhideWhenUsed="0"/>
+    <w:lsdException w:name="Medium Shading 1 Accent 1" w:semiHidden="0" w:uiPriority="63" w:unhideWhenUsed="0"/>
+    <w:lsdException w:name="Medium Shading 2 Accent 1" w:semiHidden="0" w:uiPriority="64" w:unhideWhenUsed="0"/>
+    <w:lsdException w:name="Medium List 1 Accent 1" w:semiHidden="0" w:uiPriority="65" w:unhideWhenUsed="0"/>
+    <w:lsdException w:name="Revision" w:unhideWhenUsed="0"/>
+    <w:lsdException w:name="List Paragraph" w:semiHidden="0" w:uiPriority="34" w:unhideWhenUsed="0" w:qFormat="1"/>
+    <w:lsdException w:name="Quote" w:semiHidden="0" w:uiPriority="29" w:unhideWhenUsed="0" w:qFormat="1"/>
+    <w:lsdException w:name="Intense Quote" w:semiHidden="0" w:uiPriority="30" w:unhideWhenUsed="0" w:qFormat="1"/>
+    <w:lsdException w:name="Medium List 2 Accent 1" w:semiHidden="0" w:uiPriority="66" w:unhideWhenUsed="0"/>
+    <w:lsdException w:name="Medium Grid 1 Accent 1" w:semiHidden="0" w:uiPriority="67" w:unhideWhenUsed="0"/>
+    <w:lsdException w:name="Medium Grid 2 Accent 1" w:semiHidden="0" w:uiPriority="68" w:unhideWhenUsed="0"/>
+    <w:lsdException w:name="Medium Grid 3 Accent 1" w:semiHidden="0" w:uiPriority="69" w:unhideWhenUsed="0"/>
+    <w:lsdException w:name="Dark List Accent 1" w:semiHidden="0" w:uiPriority="70" w:unhideWhenUsed="0"/>
+    <w:lsdException w:name="Colorful Shading Accent 1" w:semiHidden="0" w:uiPriority="71" w:unhideWhenUsed="0"/>
+    <w:lsdException w:name="Colorful List Accent 1" w:semiHidden="0" w:uiPriority="72" w:unhideWhenUsed="0"/>
+    <w:lsdException w:name="Colorful Grid Accent 1" w:semiHidden="0" w:uiPriority="73" w:unhideWhenUsed="0"/>
+    <w:lsdException w:name="Light Shading Accent 2" w:semiHidden="0" w:uiPriority="60" w:unhideWhenUsed="0"/>
+    <w:lsdException w:name="Light List Accent 2" w:semiHidden="0" w:uiPriority="61" w:unhideWhenUsed="0"/>
+    <w:lsdException w:name="Light Grid Accent 2" w:semiHidden="0" w:uiPriority="62" w:unhideWhenUsed="0"/>
+    <w:lsdException w:name="Medium Shading 1 Accent 2" w:semiHidden="0" w:uiPriority="63" w:unhideWhenUsed="0"/>
+    <w:lsdException w:name="Medium Shading 2 Accent 2" w:semiHidden="0" w:uiPriority="64" w:unhideWhenUsed="0"/>
+    <w:lsdException w:name="Medium List 1 Accent 2" w:semiHidden="0" w:uiPriority="65" w:unhideWhenUsed="0"/>
+    <w:lsdException w:name="Medium List 2 Accent 2" w:semiHidden="0" w:uiPriority="66" w:unhideWhenUsed="0"/>
+    <w:lsdException w:name="Medium Grid 1 Accent 2" w:semiHidden="0" w:uiPriority="67" w:unhideWhenUsed="0"/>
+    <w:lsdException w:name="Medium Grid 2 Accent 2" w:semiHidden="0" w:uiPriority="68" w:unhideWhenUsed="0"/>
+    <w:lsdException w:name="Medium Grid 3 Accent 2" w:semiHidden="0" w:uiPriority="69" w:unhideWhenUsed="0"/>
+    <w:lsdException w:name="Dark List Accent 2" w:semiHidden="0" w:uiPriority="70" w:unhideWhenUsed="0"/>
+    <w:lsdException w:name="Colorful Shading Accent 2" w:semiHidden="0" w:uiPriority="71" w:unhideWhenUsed="0"/>
+    <w:lsdException w:name="Colorful List Accent 2" w:semiHidden="0" w:uiPriority="72" w:unhideWhenUsed="0"/>
+    <w:lsdException w:name="Colorful Grid Accent 2" w:semiHidden="0" w:uiPriority="73" w:unhideWhenUsed="0"/>
+    <w:lsdException w:name="Light Shading Accent 3" w:semiHidden="0" w:uiPriority="60" w:unhideWhenUsed="0"/>
+    <w:lsdException w:name="Light List Accent 3" w:semiHidden="0" w:uiPriority="61" w:unhideWhenUsed="0"/>
+    <w:lsdException w:name="Light Grid Accent 3" w:semiHidden="0" w:uiPriority="62" w:unhideWhenUsed="0"/>
+    <w:lsdException w:name="Medium Shading 1 Accent 3" w:semiHidden="0" w:uiPriority="63" w:unhideWhenUsed="0"/>
+    <w:lsdException w:name="Medium Shading 2 Accent 3" w:semiHidden="0" w:uiPriority="64" w:unhideWhenUsed="0"/>
+    <w:lsdException w:name="Medium List 1 Accent 3" w:semiHidden="0" w:uiPriority="65" w:unhideWhenUsed="0"/>
+    <w:lsdException w:name="Medium List 2 Accent 3" w:semiHidden="0" w:uiPriority="66" w:unhideWhenUsed="0"/>
+    <w:lsdException w:name="Medium Grid 1 Accent 3" w:semiHidden="0" w:uiPriority="67" w:unhideWhenUsed="0"/>
+    <w:lsdException w:name="Medium Grid 2 Accent 3" w:semiHidden="0" w:uiPriority="68" w:unhideWhenUsed="0"/>
+    <w:lsdException w:name="Medium Grid 3 Accent 3" w:semiHidden="0" w:uiPriority="69" w:unhideWhenUsed="0"/>
+    <w:lsdException w:name="Dark List Accent 3" w:semiHidden="0" w:uiPriority="70" w:unhideWhenUsed="0"/>
+    <w:lsdException w:name="Colorful Shading Accent 3" w:semiHidden="0" w:uiPriority="71" w:unhideWhenUsed="0"/>
+    <w:lsdException w:name="Colorful List Accent 3" w:semiHidden="0" w:uiPriority="72" w:unhideWhenUsed="0"/>
+    <w:lsdException w:name="Colorful Grid Accent 3" w:semiHidden="0" w:uiPriority="73" w:unhideWhenUsed="0"/>
+    <w:lsdException w:name="Light Shading Accent 4" w:semiHidden="0" w:uiPriority="60" w:unhideWhenUsed="0"/>
+    <w:lsdException w:name="Light List Accent 4" w:semiHidden="0" w:uiPriority="61" w:unhideWhenUsed="0"/>
+    <w:lsdException w:name="Light Grid Accent 4" w:semiHidden="0" w:uiPriority="62" w:unhideWhenUsed="0"/>
+    <w:lsdException w:name="Medium Shading 1 Accent 4" w:semiHidden="0" w:uiPriority="63" w:unhideWhenUsed="0"/>
+    <w:lsdException w:name="Medium Shading 2 Accent 4" w:semiHidden="0" w:uiPriority="64" w:unhideWhenUsed="0"/>
+    <w:lsdException w:name="Medium List 1 Accent 4" w:semiHidden="0" w:uiPriority="65" w:unhideWhenUsed="0"/>
+    <w:lsdException w:name="Medium List 2 Accent 4" w:semiHidden="0" w:uiPriority="66" w:unhideWhenUsed="0"/>
+    <w:lsdException w:name="Medium Grid 1 Accent 4" w:semiHidden="0" w:uiPriority="67" w:unhideWhenUsed="0"/>
+    <w:lsdException w:name="Medium Grid 2 Accent 4" w:semiHidden="0" w:uiPriority="68" w:unhideWhenUsed="0"/>
+    <w:lsdException w:name="Medium Grid 3 Accent 4" w:semiHidden="0" w:uiPriority="69" w:unhideWhenUsed="0"/>
+    <w:lsdException w:name="Dark List Accent 4" w:semiHidden="0" w:uiPriority="70" w:unhideWhenUsed="0"/>
+    <w:lsdException w:name="Colorful Shading Accent 4" w:semiHidden="0" w:uiPriority="71" w:unhideWhenUsed="0"/>
+    <w:lsdException w:name="Colorful List Accent 4" w:semiHidden="0" w:uiPriority="72" w:unhideWhenUsed="0"/>
+    <w:lsdException w:name="Colorful Grid Accent 4" w:semiHidden="0" w:uiPriority="73" w:unhideWhenUsed="0"/>
+    <w:lsdException w:name="Light Shading Accent 5" w:semiHidden="0" w:uiPriority="60" w:unhideWhenUsed="0"/>
+    <w:lsdException w:name="Light List Accent 5" w:semiHidden="0" w:uiPriority="61" w:unhideWhenUsed="0"/>
+    <w:lsdException w:name="Light Grid Accent 5" w:semiHidden="0" w:uiPriority="62" w:unhideWhenUsed="0"/>
+    <w:lsdException w:name="Medium Shading 1 Accent 5" w:semiHidden="0" w:uiPriority="63" w:unhideWhenUsed="0"/>
+    <w:lsdException w:name="Medium Shading 2 Accent 5" w:semiHidden="0" w:uiPriority="64" w:unhideWhenUsed="0"/>
+    <w:lsdException w:name="Medium List 1 Accent 5" w:semiHidden="0" w:uiPriority="65" w:unhideWhenUsed="0"/>
+    <w:lsdException w:name="Medium List 2 Accent 5" w:semiHidden="0" w:uiPriority="66" w:unhideWhenUsed="0"/>
+    <w:lsdException w:name="Medium Grid 1 Accent 5" w:semiHidden="0" w:uiPriority="67" w:unhideWhenUsed="0"/>
+    <w:lsdException w:name="Medium Grid 2 Accent 5" w:semiHidden="0" w:uiPriority="68" w:unhideWhenUsed="0"/>
+    <w:lsdException w:name="Medium Grid 3 Accent 5" w:semiHidden="0" w:uiPriority="69" w:unhideWhenUsed="0"/>
+    <w:lsdException w:name="Dark List Accent 5" w:semiHidden="0" w:uiPriority="70" w:unhideWhenUsed="0"/>
+    <w:lsdException w:name="Colorful Shading Accent 5" w:semiHidden="0" w:uiPriority="71" w:unhideWhenUsed="0"/>
+    <w:lsdException w:name="Colorful List Accent 5" w:semiHidden="0" w:uiPriority="72" w:unhideWhenUsed="0"/>
+    <w:lsdException w:name="Colorful Grid Accent 5" w:semiHidden="0" w:uiPriority="73" w:unhideWhenUsed="0"/>
+    <w:lsdException w:name="Light Shading Accent 6" w:semiHidden="0" w:uiPriority="60" w:unhideWhenUsed="0"/>
+    <w:lsdException w:name="Light List Accent 6" w:semiHidden="0" w:uiPriority="61" w:unhideWhenUsed="0"/>
+    <w:lsdException w:name="Light Grid Accent 6" w:semiHidden="0" w:uiPriority="62" w:unhideWhenUsed="0"/>
+    <w:lsdException w:name="Medium Shading 1 Accent 6" w:semiHidden="0" w:uiPriority="63" w:unhideWhenUsed="0"/>
+    <w:lsdException w:name="Medium Shading 2 Accent 6" w:semiHidden="0" w:uiPriority="64" w:unhideWhenUsed="0"/>
+    <w:lsdException w:name="Medium List 1 Accent 6" w:semiHidden="0" w:uiPriority="65" w:unhideWhenUsed="0"/>
+    <w:lsdException w:name="Medium List 2 Accent 6" w:semiHidden="0" w:uiPriority="66" w:unhideWhenUsed="0"/>
+    <w:lsdException w:name="Medium Grid 1 Accent 6" w:semiHidden="0" w:uiPriority="67" w:unhideWhenUsed="0"/>
+    <w:lsdException w:name="Medium Grid 2 Accent 6" w:semiHidden="0" w:uiPriority="68" w:unhideWhenUsed="0"/>
+    <w:lsdException w:name="Medium Grid 3 Accent 6" w:semiHidden="0" w:uiPriority="69" w:unhideWhenUsed="0"/>
+    <w:lsdException w:name="Dark List Accent 6" w:semiHidden="0" w:uiPriority="70" w:unhideWhenUsed="0"/>
+    <w:lsdException w:name="Colorful Shading Accent 6" w:semiHidden="0" w:uiPriority="71" w:unhideWhenUsed="0"/>
+    <w:lsdException w:name="Colorful List Accent 6" w:semiHidden="0" w:uiPriority="72" w:unhideWhenUsed="0"/>
+    <w:lsdException w:name="Colorful Grid Accent 6" w:semiHidden="0" w:uiPriority="73" w:unhideWhenUsed="0"/>
+    <w:lsdException w:name="Subtle Emphasis" w:semiHidden="0" w:uiPriority="19" w:unhideWhenUsed="0" w:qFormat="1"/>
+    <w:lsdException w:name="Intense Emphasis" w:semiHidden="0" w:uiPriority="21" w:unhideWhenUsed="0" w:qFormat="1"/>
+    <w:lsdException w:name="Subtle Reference" w:semiHidden="0" w:uiPriority="31" w:unhideWhenUsed="0" w:qFormat="1"/>
+    <w:lsdException w:name="Intense Reference" w:semiHidden="0" w:uiPriority="32" w:unhideWhenUsed="0" w:qFormat="1"/>
+    <w:lsdException w:name="Book Title" w:semiHidden="0" w:uiPriority="33" w:unhideWhenUsed="0" w:qFormat="1"/>
+    <w:lsdException w:name="Bibliography" w:uiPriority="37"/>
+    <w:lsdException w:name="TOC Heading" w:uiPriority="39" w:qFormat="1"/>
+  </w:latentStyles>
+  <w:style w:type="paragraph" w:default="1" w:styleId="Normal">
+    <w:name w:val="Normal"/>
+    <w:qFormat/>
+    <w:rsid w:val="003B1F34"/>
+    <w:pPr>
+      <w:spacing w:before="120" w:after="240"/>
+    </w:pPr>
+  </w:style>
+  <w:style w:type="paragraph" w:styleId="Heading1">
+    <w:name w:val="heading 1"/>
+    <w:basedOn w:val="Normal"/>
+    <w:next w:val="Normal"/>
+    <w:link w:val="Heading1Char"/>
+    <w:uiPriority w:val="9"/>
+    <w:qFormat/>
+    <w:rsid w:val="00BE3A0C"/>
+    <w:pPr>
+      <w:keepNext/>
+      <w:keepLines/>
+      <w:pBdr>
+        <w:bottom w:val="single" w:sz="4" w:space="1" w:color="90C226" w:themeColor="accent1"/>
+      </w:pBdr>
+      <w:spacing w:before="400" w:after="40" w:line="240" w:lineRule="auto"/>
+      <w:outlineLvl w:val="0"/>
+    </w:pPr>
+    <w:rPr>
+      <w:rFonts w:asciiTheme="majorHAnsi" w:eastAsiaTheme="majorEastAsia" w:hAnsiTheme="majorHAnsi" w:cstheme="majorBidi"/>
+      <w:sz w:val="32"/>
+      <w:szCs w:val="32"/>
+    </w:rPr>
+  </w:style>
+  <w:style w:type="paragraph" w:styleId="Heading2">
+    <w:name w:val="heading 2"/>
+    <w:basedOn w:val="Normal"/>
+    <w:next w:val="Normal"/>
+    <w:link w:val="Heading2Char"/>
+    <w:uiPriority w:val="9"/>
+    <w:unhideWhenUsed/>
+    <w:qFormat/>
+    <w:rsid w:val="00813B98"/>
+    <w:pPr>
+      <w:keepNext/>
+      <w:keepLines/>
+      <w:spacing w:before="160" w:after="0" w:line="240" w:lineRule="auto"/>
+      <w:outlineLvl w:val="1"/>
+    </w:pPr>
+    <w:rPr>
+      <w:rFonts w:asciiTheme="majorHAnsi" w:eastAsiaTheme="majorEastAsia" w:hAnsiTheme="majorHAnsi" w:cstheme="majorBidi"/>
+      <w:b/>
+      <w:sz w:val="32"/>
+      <w:szCs w:val="28"/>
+    </w:rPr>
+  </w:style>
+  <w:style w:type="paragraph" w:styleId="Heading3">
+    <w:name w:val="heading 3"/>
+    <w:basedOn w:val="Normal"/>
+    <w:next w:val="Normal"/>
+    <w:link w:val="Heading3Char"/>
+    <w:uiPriority w:val="9"/>
+    <w:unhideWhenUsed/>
+    <w:qFormat/>
+    <w:rsid w:val="00656EC7"/>
+    <w:pPr>
+      <w:keepNext/>
+      <w:keepLines/>
+      <w:spacing w:before="80" w:after="0" w:line="240" w:lineRule="auto"/>
+      <w:outlineLvl w:val="2"/>
+    </w:pPr>
+    <w:rPr>
+      <w:rFonts w:asciiTheme="majorHAnsi" w:eastAsiaTheme="majorEastAsia" w:hAnsiTheme="majorHAnsi" w:cstheme="majorBidi"/>
+      <w:b/>
+      <w:color w:val="262626" w:themeColor="text1" w:themeTint="D9"/>
+      <w:sz w:val="26"/>
+      <w:szCs w:val="26"/>
+    </w:rPr>
+  </w:style>
+  <w:style w:type="paragraph" w:styleId="Heading4">
+    <w:name w:val="heading 4"/>
+    <w:basedOn w:val="Normal"/>
+    <w:next w:val="Normal"/>
+    <w:link w:val="Heading4Char"/>
+    <w:uiPriority w:val="9"/>
+    <w:unhideWhenUsed/>
+    <w:qFormat/>
+    <w:rsid w:val="001469C0"/>
+    <w:pPr>
+      <w:keepNext/>
+      <w:keepLines/>
+      <w:spacing w:before="80" w:after="0"/>
+      <w:outlineLvl w:val="3"/>
+    </w:pPr>
+    <w:rPr>
+      <w:rFonts w:asciiTheme="majorHAnsi" w:eastAsiaTheme="majorEastAsia" w:hAnsiTheme="majorHAnsi" w:cstheme="majorBidi"/>
+      <w:b/>
+      <w:color w:val="595959" w:themeColor="text1" w:themeTint="A6"/>
+      <w:sz w:val="24"/>
+      <w:szCs w:val="24"/>
+    </w:rPr>
+  </w:style>
+  <w:style w:type="paragraph" w:styleId="Heading5">
+    <w:name w:val="heading 5"/>
+    <w:basedOn w:val="Normal"/>
+    <w:next w:val="Normal"/>
+    <w:link w:val="Heading5Char"/>
+    <w:uiPriority w:val="9"/>
+    <w:semiHidden/>
+    <w:unhideWhenUsed/>
+    <w:qFormat/>
+    <w:pPr>
+      <w:keepNext/>
+      <w:keepLines/>
+      <w:spacing w:before="80" w:after="0"/>
+      <w:outlineLvl w:val="4"/>
+    </w:pPr>
+    <w:rPr>
+      <w:rFonts w:asciiTheme="majorHAnsi" w:eastAsiaTheme="majorEastAsia" w:hAnsiTheme="majorHAnsi" w:cstheme="majorBidi"/>
+      <w:i/>
+      <w:iCs/>
+      <w:sz w:val="22"/>
+      <w:szCs w:val="22"/>
+    </w:rPr>
+  </w:style>
+  <w:style w:type="paragraph" w:styleId="Heading6">
+    <w:name w:val="heading 6"/>
+    <w:basedOn w:val="Normal"/>
+    <w:next w:val="Normal"/>
+    <w:link w:val="Heading6Char"/>
+    <w:uiPriority w:val="9"/>
+    <w:semiHidden/>
+    <w:unhideWhenUsed/>
+    <w:qFormat/>
+    <w:pPr>
+      <w:keepNext/>
+      <w:keepLines/>
+      <w:spacing w:before="80" w:after="0"/>
+      <w:outlineLvl w:val="5"/>
+    </w:pPr>
+    <w:rPr>
+      <w:rFonts w:asciiTheme="majorHAnsi" w:eastAsiaTheme="majorEastAsia" w:hAnsiTheme="majorHAnsi" w:cstheme="majorBidi"/>
+      <w:color w:val="595959" w:themeColor="text1" w:themeTint="A6"/>
+    </w:rPr>
+  </w:style>
+  <w:style w:type="paragraph" w:styleId="Heading7">
+    <w:name w:val="heading 7"/>
+    <w:basedOn w:val="Normal"/>
+    <w:next w:val="Normal"/>
+    <w:link w:val="Heading7Char"/>
+    <w:uiPriority w:val="9"/>
+    <w:semiHidden/>
+    <w:unhideWhenUsed/>
+    <w:qFormat/>
+    <w:pPr>
+      <w:keepNext/>
+      <w:keepLines/>
+      <w:spacing w:before="80" w:after="0"/>
+      <w:outlineLvl w:val="6"/>
+    </w:pPr>
+    <w:rPr>
+      <w:rFonts w:asciiTheme="majorHAnsi" w:eastAsiaTheme="majorEastAsia" w:hAnsiTheme="majorHAnsi" w:cstheme="majorBidi"/>
+      <w:i/>
+      <w:iCs/>
+      <w:color w:val="595959" w:themeColor="text1" w:themeTint="A6"/>
+    </w:rPr>
+  </w:style>
+  <w:style w:type="paragraph" w:styleId="Heading8">
+    <w:name w:val="heading 8"/>
+    <w:basedOn w:val="Normal"/>
+    <w:next w:val="Normal"/>
+    <w:link w:val="Heading8Char"/>
+    <w:uiPriority w:val="9"/>
+    <w:semiHidden/>
+    <w:unhideWhenUsed/>
+    <w:qFormat/>
+    <w:pPr>
+      <w:keepNext/>
+      <w:keepLines/>
+      <w:spacing w:before="80" w:after="0"/>
+      <w:outlineLvl w:val="7"/>
+    </w:pPr>
+    <w:rPr>
+      <w:rFonts w:asciiTheme="majorHAnsi" w:eastAsiaTheme="majorEastAsia" w:hAnsiTheme="majorHAnsi" w:cstheme="majorBidi"/>
+      <w:smallCaps/>
+      <w:color w:val="595959" w:themeColor="text1" w:themeTint="A6"/>
+    </w:rPr>
+  </w:style>
+  <w:style w:type="paragraph" w:styleId="Heading9">
+    <w:name w:val="heading 9"/>
+    <w:basedOn w:val="Normal"/>
+    <w:next w:val="Normal"/>
+    <w:link w:val="Heading9Char"/>
+    <w:uiPriority w:val="9"/>
+    <w:semiHidden/>
+    <w:unhideWhenUsed/>
+    <w:qFormat/>
+    <w:pPr>
+      <w:keepNext/>
+      <w:keepLines/>
+      <w:spacing w:before="80" w:after="0"/>
+      <w:outlineLvl w:val="8"/>
+    </w:pPr>
+    <w:rPr>
+      <w:rFonts w:asciiTheme="majorHAnsi" w:eastAsiaTheme="majorEastAsia" w:hAnsiTheme="majorHAnsi" w:cstheme="majorBidi"/>
+      <w:i/>
+      <w:iCs/>
+      <w:smallCaps/>
+      <w:color w:val="595959" w:themeColor="text1" w:themeTint="A6"/>
+    </w:rPr>
+  </w:style>
+  <w:style w:type="character" w:default="1" w:styleId="DefaultParagraphFont">
+    <w:name w:val="Default Paragraph Font"/>
+    <w:uiPriority w:val="1"/>
+    <w:semiHidden/>
+    <w:unhideWhenUsed/>
+  </w:style>
+  <w:style w:type="table" w:default="1" w:styleId="TableNormal">
+    <w:name w:val="Normal Table"/>
+    <w:uiPriority w:val="99"/>
+    <w:semiHidden/>
+    <w:unhideWhenUsed/>
+    <w:tblPr>
+      <w:tblInd w:w="0" w:type="dxa"/>
+      <w:tblCellMar>
+        <w:top w:w="0" w:type="dxa"/>
+        <w:left w:w="108" w:type="dxa"/>
+        <w:bottom w:w="0" w:type="dxa"/>
+        <w:right w:w="108" w:type="dxa"/>
+      </w:tblCellMar>
+    </w:tblPr>
+  </w:style>
+  <w:style w:type="numbering" w:default="1" w:styleId="NoList">
+    <w:name w:val="No List"/>
+    <w:uiPriority w:val="99"/>
+    <w:semiHidden/>
+    <w:unhideWhenUsed/>
+  </w:style>
+  <w:style w:type="paragraph" w:styleId="Title">
+    <w:name w:val="Title"/>
+    <w:basedOn w:val="Normal"/>
+    <w:next w:val="Normal"/>
+    <w:link w:val="TitleChar"/>
+    <w:uiPriority w:val="10"/>
+    <w:qFormat/>
+    <w:pPr>
+      <w:spacing w:after="0" w:line="240" w:lineRule="auto"/>
+      <w:contextualSpacing/>
+    </w:pPr>
+    <w:rPr>
+      <w:rFonts w:asciiTheme="majorHAnsi" w:eastAsiaTheme="majorEastAsia" w:hAnsiTheme="majorHAnsi" w:cstheme="majorBidi"/>
+      <w:color w:val="90C226" w:themeColor="accent1"/>
+      <w:spacing w:val="-7"/>
+      <w:sz w:val="64"/>
+      <w:szCs w:val="64"/>
+    </w:rPr>
+  </w:style>
+  <w:style w:type="character" w:customStyle="1" w:styleId="TitleChar">
+    <w:name w:val="Title Char"/>
+    <w:basedOn w:val="DefaultParagraphFont"/>
+    <w:link w:val="Title"/>
+    <w:uiPriority w:val="10"/>
+    <w:rPr>
+      <w:rFonts w:asciiTheme="majorHAnsi" w:eastAsiaTheme="majorEastAsia" w:hAnsiTheme="majorHAnsi" w:cstheme="majorBidi"/>
+      <w:color w:val="90C226" w:themeColor="accent1"/>
+      <w:spacing w:val="-7"/>
+      <w:sz w:val="64"/>
+      <w:szCs w:val="64"/>
+    </w:rPr>
+  </w:style>
+  <w:style w:type="paragraph" w:styleId="Subtitle">
+    <w:name w:val="Subtitle"/>
+    <w:basedOn w:val="Normal"/>
+    <w:next w:val="Normal"/>
+    <w:link w:val="SubtitleChar"/>
+    <w:uiPriority w:val="11"/>
+    <w:qFormat/>
+    <w:pPr>
+      <w:numPr>
+        <w:ilvl w:val="1"/>
+      </w:numPr>
+      <w:spacing w:line="240" w:lineRule="auto"/>
+    </w:pPr>
+    <w:rPr>
+      <w:rFonts w:asciiTheme="majorHAnsi" w:eastAsiaTheme="majorEastAsia" w:hAnsiTheme="majorHAnsi" w:cstheme="majorBidi"/>
+      <w:color w:val="404040" w:themeColor="text1" w:themeTint="BF"/>
+      <w:sz w:val="28"/>
+      <w:szCs w:val="28"/>
+    </w:rPr>
+  </w:style>
+  <w:style w:type="character" w:customStyle="1" w:styleId="SubtitleChar">
+    <w:name w:val="Subtitle Char"/>
+    <w:basedOn w:val="DefaultParagraphFont"/>
+    <w:link w:val="Subtitle"/>
+    <w:uiPriority w:val="11"/>
+    <w:rPr>
+      <w:rFonts w:asciiTheme="majorHAnsi" w:eastAsiaTheme="majorEastAsia" w:hAnsiTheme="majorHAnsi" w:cstheme="majorBidi"/>
+      <w:color w:val="404040" w:themeColor="text1" w:themeTint="BF"/>
+      <w:sz w:val="28"/>
+      <w:szCs w:val="28"/>
+    </w:rPr>
+  </w:style>
+  <w:style w:type="character" w:customStyle="1" w:styleId="Heading1Char">
+    <w:name w:val="Heading 1 Char"/>
+    <w:basedOn w:val="DefaultParagraphFont"/>
+    <w:link w:val="Heading1"/>
+    <w:uiPriority w:val="9"/>
+    <w:rsid w:val="00BE3A0C"/>
+    <w:rPr>
+      <w:rFonts w:asciiTheme="majorHAnsi" w:eastAsiaTheme="majorEastAsia" w:hAnsiTheme="majorHAnsi" w:cstheme="majorBidi"/>
+      <w:sz w:val="32"/>
+      <w:szCs w:val="32"/>
+    </w:rPr>
+  </w:style>
+  <w:style w:type="character" w:customStyle="1" w:styleId="Heading2Char">
+    <w:name w:val="Heading 2 Char"/>
+    <w:basedOn w:val="DefaultParagraphFont"/>
+    <w:link w:val="Heading2"/>
+    <w:uiPriority w:val="9"/>
+    <w:rsid w:val="00813B98"/>
+    <w:rPr>
+      <w:rFonts w:asciiTheme="majorHAnsi" w:eastAsiaTheme="majorEastAsia" w:hAnsiTheme="majorHAnsi" w:cstheme="majorBidi"/>
+      <w:b/>
+      <w:sz w:val="32"/>
+      <w:szCs w:val="28"/>
+    </w:rPr>
+  </w:style>
+  <w:style w:type="character" w:customStyle="1" w:styleId="Heading3Char">
+    <w:name w:val="Heading 3 Char"/>
+    <w:basedOn w:val="DefaultParagraphFont"/>
+    <w:link w:val="Heading3"/>
+    <w:uiPriority w:val="9"/>
+    <w:rsid w:val="00656EC7"/>
+    <w:rPr>
+      <w:rFonts w:asciiTheme="majorHAnsi" w:eastAsiaTheme="majorEastAsia" w:hAnsiTheme="majorHAnsi" w:cstheme="majorBidi"/>
+      <w:b/>
+      <w:color w:val="262626" w:themeColor="text1" w:themeTint="D9"/>
+      <w:sz w:val="26"/>
+      <w:szCs w:val="26"/>
+    </w:rPr>
+  </w:style>
+  <w:style w:type="character" w:customStyle="1" w:styleId="Heading4Char">
+    <w:name w:val="Heading 4 Char"/>
+    <w:basedOn w:val="DefaultParagraphFont"/>
+    <w:link w:val="Heading4"/>
+    <w:uiPriority w:val="9"/>
+    <w:rsid w:val="001469C0"/>
+    <w:rPr>
+      <w:rFonts w:asciiTheme="majorHAnsi" w:eastAsiaTheme="majorEastAsia" w:hAnsiTheme="majorHAnsi" w:cstheme="majorBidi"/>
+      <w:b/>
+      <w:color w:val="595959" w:themeColor="text1" w:themeTint="A6"/>
       <w:sz w:val="24"/>
       <w:szCs w:val="24"/>
     </w:rPr>
@@ -3891,7 +5137,7 @@
   <a:extraClrSchemeLst/>
   <a:extLst>
     <a:ext uri="{05A4C25C-085E-4340-85A3-A5531E510DB2}">
-      <thm15:themeFamily xmlns:thm15="http://schemas.microsoft.com/office/thememl/2012/main" name="Facet" id="{C0C680CD-088A-49FC-A102-D699147F32B2}" vid="{CFBC31BA-B70F-4F30-BCAA-4F3011E16C4D}"/>
+      <thm15:themeFamily xmlns="" xmlns:thm15="http://schemas.microsoft.com/office/thememl/2012/main" name="Facet" id="{C0C680CD-088A-49FC-A102-D699147F32B2}" vid="{CFBC31BA-B70F-4F30-BCAA-4F3011E16C4D}"/>
     </a:ext>
   </a:extLst>
 </a:theme>

</xml_diff>

<commit_message>
Research first draft complete
</commit_message>
<xml_diff>
--- a/documents/Final Year Project - VisCraft.docx
+++ b/documents/Final Year Project - VisCraft.docx
@@ -1,6 +1,6 @@
 
 <file path=word/document.xml><?xml version="1.0" encoding="utf-8"?>
-<w:document xmlns:wpc="http://schemas.microsoft.com/office/word/2010/wordprocessingCanvas" xmlns:mc="http://schemas.openxmlformats.org/markup-compatibility/2006" xmlns:o="urn:schemas-microsoft-com:office:office" xmlns:r="http://schemas.openxmlformats.org/officeDocument/2006/relationships" xmlns:m="http://schemas.openxmlformats.org/officeDocument/2006/math" xmlns:v="urn:schemas-microsoft-com:vml" xmlns:wp14="http://schemas.microsoft.com/office/word/2010/wordprocessingDrawing" xmlns:wp="http://schemas.openxmlformats.org/drawingml/2006/wordprocessingDrawing" xmlns:w10="urn:schemas-microsoft-com:office:word" xmlns:w="http://schemas.openxmlformats.org/wordprocessingml/2006/main" xmlns:w14="http://schemas.microsoft.com/office/word/2010/wordml" xmlns:w15="http://schemas.microsoft.com/office/word/2012/wordml" xmlns:wpg="http://schemas.microsoft.com/office/word/2010/wordprocessingGroup" xmlns:wpi="http://schemas.microsoft.com/office/word/2010/wordprocessingInk" xmlns:wne="http://schemas.microsoft.com/office/word/2006/wordml" xmlns:wps="http://schemas.microsoft.com/office/word/2010/wordprocessingShape" mc:Ignorable="w14 w15 wp14">
+<w:document xmlns:wpc="http://schemas.microsoft.com/office/word/2010/wordprocessingCanvas" xmlns:mc="http://schemas.openxmlformats.org/markup-compatibility/2006" xmlns:o="urn:schemas-microsoft-com:office:office" xmlns:r="http://schemas.openxmlformats.org/officeDocument/2006/relationships" xmlns:m="http://schemas.openxmlformats.org/officeDocument/2006/math" xmlns:v="urn:schemas-microsoft-com:vml" xmlns:wp14="http://schemas.microsoft.com/office/word/2010/wordprocessingDrawing" xmlns:wp="http://schemas.openxmlformats.org/drawingml/2006/wordprocessingDrawing" xmlns:w10="urn:schemas-microsoft-com:office:word" xmlns:w="http://schemas.openxmlformats.org/wordprocessingml/2006/main" xmlns:w14="http://schemas.microsoft.com/office/word/2010/wordml" xmlns:wpg="http://schemas.microsoft.com/office/word/2010/wordprocessingGroup" xmlns:wpi="http://schemas.microsoft.com/office/word/2010/wordprocessingInk" xmlns:wne="http://schemas.microsoft.com/office/word/2006/wordml" xmlns:wps="http://schemas.microsoft.com/office/word/2010/wordprocessingShape" mc:Ignorable="w14 wp14">
   <w:body>
     <w:p>
       <w:pPr>
@@ -739,7 +739,7 @@
         <w:jc w:val="both"/>
       </w:pPr>
       <w:r>
-        <w:t>A</w:t>
+        <w:t>Programming Languages and SDKs</w:t>
       </w:r>
     </w:p>
     <w:p>
@@ -752,7 +752,7 @@
         <w:jc w:val="both"/>
       </w:pPr>
       <w:r>
-        <w:t>B</w:t>
+        <w:t>Project Design</w:t>
       </w:r>
     </w:p>
     <w:p>
@@ -1575,11 +1575,11 @@
       <w:r>
         <w:t xml:space="preserve">using </w:t>
       </w:r>
-      <w:proofErr w:type="spellStart"/>
-      <w:r>
-        <w:t>Microsofts</w:t>
-      </w:r>
-      <w:proofErr w:type="spellEnd"/>
+      <w:r>
+        <w:t>Microsoft’s</w:t>
+      </w:r>
+      <w:bookmarkStart w:id="0" w:name="_GoBack"/>
+      <w:bookmarkEnd w:id="0"/>
       <w:r>
         <w:t xml:space="preserve"> D</w:t>
       </w:r>
@@ -1955,7 +1955,7 @@
                     </pic:cNvPicPr>
                   </pic:nvPicPr>
                   <pic:blipFill>
-                    <a:blip r:embed="rId6">
+                    <a:blip r:embed="rId7">
                       <a:extLst>
                         <a:ext uri="{28A0092B-C50C-407E-A947-70E740481C1C}">
                           <a14:useLocalDpi xmlns:a14="http://schemas.microsoft.com/office/drawing/2010/main" val="0"/>
@@ -2100,49 +2100,49 @@
                               <w:jc w:val="center"/>
                               <w:rPr>
                                 <w:noProof/>
-                                <w:sz w:val="12"/>
+                                <w:sz w:val="14"/>
                               </w:rPr>
                             </w:pPr>
                             <w:r>
                               <w:rPr>
-                                <w:sz w:val="12"/>
+                                <w:sz w:val="14"/>
                               </w:rPr>
                               <w:t xml:space="preserve">Figure </w:t>
                             </w:r>
                             <w:r>
                               <w:rPr>
-                                <w:sz w:val="12"/>
+                                <w:sz w:val="14"/>
                               </w:rPr>
                               <w:fldChar w:fldCharType="begin"/>
                             </w:r>
                             <w:r>
                               <w:rPr>
-                                <w:sz w:val="12"/>
+                                <w:sz w:val="14"/>
                               </w:rPr>
                               <w:instrText xml:space="preserve"> SEQ Figure \* ARABIC </w:instrText>
                             </w:r>
                             <w:r>
                               <w:rPr>
-                                <w:sz w:val="12"/>
+                                <w:sz w:val="14"/>
                               </w:rPr>
                               <w:fldChar w:fldCharType="separate"/>
                             </w:r>
                             <w:r>
                               <w:rPr>
                                 <w:noProof/>
-                                <w:sz w:val="12"/>
+                                <w:sz w:val="14"/>
                               </w:rPr>
                               <w:t>1</w:t>
                             </w:r>
                             <w:r>
                               <w:rPr>
-                                <w:sz w:val="12"/>
+                                <w:sz w:val="14"/>
                               </w:rPr>
                               <w:fldChar w:fldCharType="end"/>
                             </w:r>
                             <w:r>
                               <w:rPr>
-                                <w:sz w:val="12"/>
+                                <w:sz w:val="14"/>
                               </w:rPr>
                               <w:t>: http://www.hosting.com/media/387108/svndiagram_500x416.jpg</w:t>
                             </w:r>
@@ -2166,7 +2166,7 @@
           </mc:Choice>
           <mc:Fallback>
             <w:pict>
-              <v:shapetype w14:anchorId="52AD2582" id="_x0000_t202" coordsize="21600,21600" o:spt="202" path="m,l,21600r21600,l21600,xe">
+              <v:shapetype id="_x0000_t202" coordsize="21600,21600" o:spt="202" path="m,l,21600r21600,l21600,xe">
                 <v:stroke joinstyle="miter"/>
                 <v:path gradientshapeok="t" o:connecttype="rect"/>
               </v:shapetype>
@@ -2179,49 +2179,49 @@
                         <w:jc w:val="center"/>
                         <w:rPr>
                           <w:noProof/>
-                          <w:sz w:val="12"/>
+                          <w:sz w:val="14"/>
                         </w:rPr>
                       </w:pPr>
                       <w:r>
                         <w:rPr>
-                          <w:sz w:val="12"/>
+                          <w:sz w:val="14"/>
                         </w:rPr>
                         <w:t xml:space="preserve">Figure </w:t>
                       </w:r>
                       <w:r>
                         <w:rPr>
-                          <w:sz w:val="12"/>
+                          <w:sz w:val="14"/>
                         </w:rPr>
                         <w:fldChar w:fldCharType="begin"/>
                       </w:r>
                       <w:r>
                         <w:rPr>
-                          <w:sz w:val="12"/>
+                          <w:sz w:val="14"/>
                         </w:rPr>
                         <w:instrText xml:space="preserve"> SEQ Figure \* ARABIC </w:instrText>
                       </w:r>
                       <w:r>
                         <w:rPr>
-                          <w:sz w:val="12"/>
+                          <w:sz w:val="14"/>
                         </w:rPr>
                         <w:fldChar w:fldCharType="separate"/>
                       </w:r>
                       <w:r>
                         <w:rPr>
                           <w:noProof/>
-                          <w:sz w:val="12"/>
+                          <w:sz w:val="14"/>
                         </w:rPr>
                         <w:t>1</w:t>
                       </w:r>
                       <w:r>
                         <w:rPr>
-                          <w:sz w:val="12"/>
+                          <w:sz w:val="14"/>
                         </w:rPr>
                         <w:fldChar w:fldCharType="end"/>
                       </w:r>
                       <w:r>
                         <w:rPr>
-                          <w:sz w:val="12"/>
+                          <w:sz w:val="14"/>
                         </w:rPr>
                         <w:t>: http://www.hosting.com/media/387108/svndiagram_500x416.jpg</w:t>
                       </w:r>
@@ -3093,7 +3093,7 @@
           <w:lang w:val="en-GB" w:eastAsia="en-GB"/>
         </w:rPr>
         <w:drawing>
-          <wp:anchor distT="0" distB="0" distL="114300" distR="114300" simplePos="0" relativeHeight="251655680" behindDoc="0" locked="0" layoutInCell="1" allowOverlap="1" wp14:anchorId="222ACEF1" wp14:editId="5F51B663">
+          <wp:anchor distT="0" distB="0" distL="114300" distR="114300" simplePos="0" relativeHeight="251655680" behindDoc="0" locked="0" layoutInCell="1" allowOverlap="1" wp14:anchorId="16C0C255" wp14:editId="7BEBFB23">
             <wp:simplePos x="0" y="0"/>
             <wp:positionH relativeFrom="column">
               <wp:posOffset>3622675</wp:posOffset>
@@ -3118,7 +3118,7 @@
                     </pic:cNvPicPr>
                   </pic:nvPicPr>
                   <pic:blipFill>
-                    <a:blip r:embed="rId7">
+                    <a:blip r:embed="rId8">
                       <a:extLst>
                         <a:ext uri="{28A0092B-C50C-407E-A947-70E740481C1C}">
                           <a14:useLocalDpi xmlns:a14="http://schemas.microsoft.com/office/drawing/2010/main" val="0"/>
@@ -3363,10 +3363,7 @@
         <w:t xml:space="preserve"> to calculate the contour</w:t>
       </w:r>
       <w:r>
-        <w:t xml:space="preserve"> of the </w:t>
-      </w:r>
-      <w:r>
-        <w:t>hand</w:t>
+        <w:t xml:space="preserve"> of the hand</w:t>
       </w:r>
       <w:r>
         <w:t xml:space="preserve">. </w:t>
@@ -3384,7 +3381,7 @@
         <mc:AlternateContent>
           <mc:Choice Requires="wps">
             <w:drawing>
-              <wp:anchor distT="0" distB="0" distL="114300" distR="114300" simplePos="0" relativeHeight="251659776" behindDoc="0" locked="0" layoutInCell="1" allowOverlap="1" wp14:anchorId="7C35F5CC" wp14:editId="3D2386A6">
+              <wp:anchor distT="0" distB="0" distL="114300" distR="114300" simplePos="0" relativeHeight="251659776" behindDoc="0" locked="0" layoutInCell="1" allowOverlap="1" wp14:anchorId="49A3B445" wp14:editId="28478745">
                 <wp:simplePos x="0" y="0"/>
                 <wp:positionH relativeFrom="column">
                   <wp:posOffset>3646170</wp:posOffset>
@@ -3425,56 +3422,56 @@
                               <w:jc w:val="center"/>
                               <w:rPr>
                                 <w:noProof/>
-                                <w:sz w:val="12"/>
+                                <w:sz w:val="14"/>
                               </w:rPr>
                             </w:pPr>
                             <w:r>
                               <w:rPr>
-                                <w:sz w:val="12"/>
+                                <w:sz w:val="14"/>
                               </w:rPr>
                               <w:t xml:space="preserve">Figure </w:t>
                             </w:r>
                             <w:r>
                               <w:rPr>
-                                <w:sz w:val="12"/>
+                                <w:sz w:val="14"/>
                               </w:rPr>
                               <w:fldChar w:fldCharType="begin"/>
                             </w:r>
                             <w:r>
                               <w:rPr>
-                                <w:sz w:val="12"/>
+                                <w:sz w:val="14"/>
                               </w:rPr>
                               <w:instrText xml:space="preserve"> SEQ Figure \* ARABIC </w:instrText>
                             </w:r>
                             <w:r>
                               <w:rPr>
-                                <w:sz w:val="12"/>
+                                <w:sz w:val="14"/>
                               </w:rPr>
                               <w:fldChar w:fldCharType="separate"/>
                             </w:r>
                             <w:r>
                               <w:rPr>
                                 <w:noProof/>
-                                <w:sz w:val="12"/>
+                                <w:sz w:val="14"/>
                               </w:rPr>
                               <w:t>2</w:t>
                             </w:r>
                             <w:r>
                               <w:rPr>
-                                <w:sz w:val="12"/>
+                                <w:sz w:val="14"/>
                               </w:rPr>
                               <w:fldChar w:fldCharType="end"/>
                             </w:r>
                             <w:r>
                               <w:rPr>
-                                <w:sz w:val="12"/>
+                                <w:sz w:val="14"/>
                               </w:rPr>
                               <w:t xml:space="preserve">: Starting from the top left; Original depth map, Rescaled image, </w:t>
                             </w:r>
                             <w:r>
                               <w:rPr>
                                 <w:noProof/>
-                                <w:sz w:val="12"/>
+                                <w:sz w:val="14"/>
                               </w:rPr>
                               <w:t>Background elimination, Extraction</w:t>
                             </w:r>
@@ -3498,7 +3495,7 @@
           </mc:Choice>
           <mc:Fallback>
             <w:pict>
-              <v:shape w14:anchorId="7C35F5CC" id="Text Box 5" o:spid="_x0000_s1027" type="#_x0000_t202" style="position:absolute;left:0;text-align:left;margin-left:287.1pt;margin-top:28pt;width:178.9pt;height:.05pt;z-index:251659776;visibility:visible;mso-wrap-style:square;mso-width-percent:0;mso-wrap-distance-left:9pt;mso-wrap-distance-top:0;mso-wrap-distance-right:9pt;mso-wrap-distance-bottom:0;mso-position-horizontal:absolute;mso-position-horizontal-relative:text;mso-position-vertical:absolute;mso-position-vertical-relative:text;mso-width-percent:0;mso-width-relative:margin;v-text-anchor:top" o:gfxdata="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" stroked="f">
+              <v:shape id="Text Box 5" o:spid="_x0000_s1027" type="#_x0000_t202" style="position:absolute;left:0;text-align:left;margin-left:287.1pt;margin-top:28pt;width:178.9pt;height:.05pt;z-index:251659776;visibility:visible;mso-wrap-style:square;mso-width-percent:0;mso-wrap-distance-left:9pt;mso-wrap-distance-top:0;mso-wrap-distance-right:9pt;mso-wrap-distance-bottom:0;mso-position-horizontal:absolute;mso-position-horizontal-relative:text;mso-position-vertical:absolute;mso-position-vertical-relative:text;mso-width-percent:0;mso-width-relative:margin;v-text-anchor:top" o:gfxdata="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" stroked="f">
                 <v:textbox style="mso-fit-shape-to-text:t" inset="0,0,0,0">
                   <w:txbxContent>
                     <w:p>
@@ -3507,56 +3504,56 @@
                         <w:jc w:val="center"/>
                         <w:rPr>
                           <w:noProof/>
-                          <w:sz w:val="12"/>
+                          <w:sz w:val="14"/>
                         </w:rPr>
                       </w:pPr>
                       <w:r>
                         <w:rPr>
-                          <w:sz w:val="12"/>
+                          <w:sz w:val="14"/>
                         </w:rPr>
                         <w:t xml:space="preserve">Figure </w:t>
                       </w:r>
                       <w:r>
                         <w:rPr>
-                          <w:sz w:val="12"/>
+                          <w:sz w:val="14"/>
                         </w:rPr>
                         <w:fldChar w:fldCharType="begin"/>
                       </w:r>
                       <w:r>
                         <w:rPr>
-                          <w:sz w:val="12"/>
+                          <w:sz w:val="14"/>
                         </w:rPr>
                         <w:instrText xml:space="preserve"> SEQ Figure \* ARABIC </w:instrText>
                       </w:r>
                       <w:r>
                         <w:rPr>
-                          <w:sz w:val="12"/>
+                          <w:sz w:val="14"/>
                         </w:rPr>
                         <w:fldChar w:fldCharType="separate"/>
                       </w:r>
                       <w:r>
                         <w:rPr>
                           <w:noProof/>
-                          <w:sz w:val="12"/>
+                          <w:sz w:val="14"/>
                         </w:rPr>
                         <w:t>2</w:t>
                       </w:r>
                       <w:r>
                         <w:rPr>
-                          <w:sz w:val="12"/>
+                          <w:sz w:val="14"/>
                         </w:rPr>
                         <w:fldChar w:fldCharType="end"/>
                       </w:r>
                       <w:r>
                         <w:rPr>
-                          <w:sz w:val="12"/>
+                          <w:sz w:val="14"/>
                         </w:rPr>
                         <w:t xml:space="preserve">: Starting from the top left; Original depth map, Rescaled image, </w:t>
                       </w:r>
                       <w:r>
                         <w:rPr>
                           <w:noProof/>
-                          <w:sz w:val="12"/>
+                          <w:sz w:val="14"/>
                         </w:rPr>
                         <w:t>Background elimination, Extraction</w:t>
                       </w:r>
@@ -3596,10 +3593,7 @@
         <w:t>Open Source Computer Vision Library</w:t>
       </w:r>
       <w:r>
-        <w:t xml:space="preserve">) this can be done using an algorithm such as </w:t>
-      </w:r>
-      <w:r>
-        <w:t>the Douglas-</w:t>
+        <w:t>) this can be done using an algorithm such as the Douglas-</w:t>
       </w:r>
       <w:proofErr w:type="spellStart"/>
       <w:r>
@@ -3607,284 +3601,745 @@
       </w:r>
       <w:proofErr w:type="spellEnd"/>
       <w:r>
-        <w:t xml:space="preserve"> graph</w:t>
+        <w:t xml:space="preserve"> graph algorithm [6].</w:t>
       </w:r>
       <w:r>
         <w:t xml:space="preserve"> </w:t>
       </w:r>
       <w:r>
-        <w:t>algorithm</w:t>
-      </w:r>
-      <w:r>
-        <w:t xml:space="preserve"> [6].</w:t>
+        <w:t>Given the low poly estimate of the hand and the contours of the hand, stage four is to detect the concavities and the convex points on the hand.</w:t>
       </w:r>
       <w:r>
         <w:t xml:space="preserve"> </w:t>
       </w:r>
       <w:r>
-        <w:t>Given the low poly estimate of the hand and the contours of the hand, stage four is to detect the concavities and the convex points on the hand.</w:t>
+        <w:t xml:space="preserve">Again this task can be performed via the use of </w:t>
+      </w:r>
+      <w:proofErr w:type="spellStart"/>
+      <w:r>
+        <w:t>OpenCV</w:t>
+      </w:r>
+      <w:proofErr w:type="spellEnd"/>
+      <w:r>
+        <w:t xml:space="preserve"> commands. </w:t>
+      </w:r>
+      <w:r>
+        <w:t xml:space="preserve">Once points have been generated </w:t>
+      </w:r>
+      <w:r>
+        <w:lastRenderedPageBreak/>
+        <w:t xml:space="preserve">upon the contours of the hand, the convex and concave points are filtered. </w:t>
+      </w:r>
+      <w:r>
+        <w:t>The filter is performed in two passes. Firstly clusters of points where merges into a single point, should the distance between the points fall below a given threshold. Secondly any convex points which fell below the palm of the hand where removed.</w:t>
+      </w:r>
+      <w:r>
+        <w:t xml:space="preserve"> Finally the resultant points can be used to estimate the number of digits visible on the hand.</w:t>
       </w:r>
       <w:r>
         <w:t xml:space="preserve"> </w:t>
       </w:r>
       <w:r>
-        <w:t xml:space="preserve">Again this task can be performed via the use of </w:t>
+        <w:t xml:space="preserve">Du and </w:t>
       </w:r>
       <w:proofErr w:type="spellStart"/>
       <w:r>
-        <w:t>OpenCV</w:t>
+        <w:t>To’s</w:t>
       </w:r>
       <w:proofErr w:type="spellEnd"/>
       <w:r>
-        <w:t xml:space="preserve"> commands. </w:t>
-      </w:r>
-      <w:r>
-        <w:t xml:space="preserve">Once points have been generated upon the contours of </w:t>
-      </w:r>
+        <w:t xml:space="preserve"> technique is again limited to the use of only one hand, however has a 94% accuracy rate and a low performance </w:t>
+      </w:r>
+      <w:r>
+        <w:t>impact</w:t>
+      </w:r>
+      <w:r>
+        <w:t>.</w:t>
+      </w:r>
+    </w:p>
+    <w:p>
+      <w:pPr>
+        <w:jc w:val="both"/>
+      </w:pPr>
+    </w:p>
+    <w:p>
+      <w:pPr>
+        <w:pStyle w:val="Heading3"/>
+      </w:pPr>
+      <w:r>
+        <w:t>Voice Recognition and S</w:t>
+      </w:r>
+      <w:r>
+        <w:t>ynthesi</w:t>
+      </w:r>
+      <w:r>
+        <w:t>s</w:t>
+      </w:r>
+    </w:p>
+    <w:p>
+      <w:pPr>
+        <w:jc w:val="both"/>
+      </w:pPr>
+      <w:r>
+        <w:rPr>
+          <w:noProof/>
+        </w:rPr>
+        <mc:AlternateContent>
+          <mc:Choice Requires="wps">
+            <w:drawing>
+              <wp:anchor distT="0" distB="0" distL="114300" distR="114300" simplePos="0" relativeHeight="251663360" behindDoc="0" locked="0" layoutInCell="1" allowOverlap="1" wp14:anchorId="1C6B2ECA" wp14:editId="56EEC21D">
+                <wp:simplePos x="0" y="0"/>
+                <wp:positionH relativeFrom="column">
+                  <wp:posOffset>45085</wp:posOffset>
+                </wp:positionH>
+                <wp:positionV relativeFrom="paragraph">
+                  <wp:posOffset>2165350</wp:posOffset>
+                </wp:positionV>
+                <wp:extent cx="2727960" cy="635"/>
+                <wp:effectExtent l="0" t="0" r="0" b="3175"/>
+                <wp:wrapSquare wrapText="bothSides"/>
+                <wp:docPr id="7" name="Text Box 7"/>
+                <wp:cNvGraphicFramePr/>
+                <a:graphic xmlns:a="http://schemas.openxmlformats.org/drawingml/2006/main">
+                  <a:graphicData uri="http://schemas.microsoft.com/office/word/2010/wordprocessingShape">
+                    <wps:wsp>
+                      <wps:cNvSpPr txBox="1"/>
+                      <wps:spPr>
+                        <a:xfrm>
+                          <a:off x="0" y="0"/>
+                          <a:ext cx="2727960" cy="635"/>
+                        </a:xfrm>
+                        <a:prstGeom prst="rect">
+                          <a:avLst/>
+                        </a:prstGeom>
+                        <a:solidFill>
+                          <a:prstClr val="white"/>
+                        </a:solidFill>
+                        <a:ln>
+                          <a:noFill/>
+                        </a:ln>
+                        <a:effectLst/>
+                      </wps:spPr>
+                      <wps:txbx>
+                        <w:txbxContent>
+                          <w:p>
+                            <w:pPr>
+                              <w:pStyle w:val="Caption"/>
+                              <w:jc w:val="center"/>
+                              <w:rPr>
+                                <w:noProof/>
+                                <w:sz w:val="14"/>
+                              </w:rPr>
+                            </w:pPr>
+                            <w:r>
+                              <w:rPr>
+                                <w:sz w:val="14"/>
+                              </w:rPr>
+                              <w:t xml:space="preserve">Figure </w:t>
+                            </w:r>
+                            <w:r>
+                              <w:rPr>
+                                <w:sz w:val="14"/>
+                              </w:rPr>
+                              <w:fldChar w:fldCharType="begin"/>
+                            </w:r>
+                            <w:r>
+                              <w:rPr>
+                                <w:sz w:val="14"/>
+                              </w:rPr>
+                              <w:instrText xml:space="preserve"> SEQ Figure \* ARABIC </w:instrText>
+                            </w:r>
+                            <w:r>
+                              <w:rPr>
+                                <w:sz w:val="14"/>
+                              </w:rPr>
+                              <w:fldChar w:fldCharType="separate"/>
+                            </w:r>
+                            <w:r>
+                              <w:rPr>
+                                <w:noProof/>
+                                <w:sz w:val="14"/>
+                              </w:rPr>
+                              <w:t>3</w:t>
+                            </w:r>
+                            <w:r>
+                              <w:rPr>
+                                <w:sz w:val="14"/>
+                              </w:rPr>
+                              <w:fldChar w:fldCharType="end"/>
+                            </w:r>
+                            <w:r>
+                              <w:rPr>
+                                <w:sz w:val="14"/>
+                              </w:rPr>
+                              <w:t>: The Kinects Microphone Array highlighted in Purple</w:t>
+                            </w:r>
+                            <w:r>
+                              <w:rPr>
+                                <w:sz w:val="14"/>
+                              </w:rPr>
+                              <w:t>. http://social.microsoft.com/Forums/getfile/18629/</w:t>
+                            </w:r>
+                          </w:p>
+                        </w:txbxContent>
+                      </wps:txbx>
+                      <wps:bodyPr rot="0" spcFirstLastPara="0" vertOverflow="overflow" horzOverflow="overflow" vert="horz" wrap="square" lIns="0" tIns="0" rIns="0" bIns="0" numCol="1" spcCol="0" rtlCol="0" fromWordArt="0" anchor="t" anchorCtr="0" forceAA="0" compatLnSpc="1">
+                        <a:prstTxWarp prst="textNoShape">
+                          <a:avLst/>
+                        </a:prstTxWarp>
+                        <a:spAutoFit/>
+                      </wps:bodyPr>
+                    </wps:wsp>
+                  </a:graphicData>
+                </a:graphic>
+              </wp:anchor>
+            </w:drawing>
+          </mc:Choice>
+          <mc:Fallback>
+            <w:pict>
+              <v:shape id="Text Box 7" o:spid="_x0000_s1028" type="#_x0000_t202" style="position:absolute;left:0;text-align:left;margin-left:3.55pt;margin-top:170.5pt;width:214.8pt;height:.05pt;z-index:251663360;visibility:visible;mso-wrap-style:square;mso-wrap-distance-left:9pt;mso-wrap-distance-top:0;mso-wrap-distance-right:9pt;mso-wrap-distance-bottom:0;mso-position-horizontal:absolute;mso-position-horizontal-relative:text;mso-position-vertical:absolute;mso-position-vertical-relative:text;v-text-anchor:top" o:gfxdata="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" stroked="f">
+                <v:textbox style="mso-fit-shape-to-text:t" inset="0,0,0,0">
+                  <w:txbxContent>
+                    <w:p>
+                      <w:pPr>
+                        <w:pStyle w:val="Caption"/>
+                        <w:jc w:val="center"/>
+                        <w:rPr>
+                          <w:noProof/>
+                          <w:sz w:val="14"/>
+                        </w:rPr>
+                      </w:pPr>
+                      <w:r>
+                        <w:rPr>
+                          <w:sz w:val="14"/>
+                        </w:rPr>
+                        <w:t xml:space="preserve">Figure </w:t>
+                      </w:r>
+                      <w:r>
+                        <w:rPr>
+                          <w:sz w:val="14"/>
+                        </w:rPr>
+                        <w:fldChar w:fldCharType="begin"/>
+                      </w:r>
+                      <w:r>
+                        <w:rPr>
+                          <w:sz w:val="14"/>
+                        </w:rPr>
+                        <w:instrText xml:space="preserve"> SEQ Figure \* ARABIC </w:instrText>
+                      </w:r>
+                      <w:r>
+                        <w:rPr>
+                          <w:sz w:val="14"/>
+                        </w:rPr>
+                        <w:fldChar w:fldCharType="separate"/>
+                      </w:r>
+                      <w:r>
+                        <w:rPr>
+                          <w:noProof/>
+                          <w:sz w:val="14"/>
+                        </w:rPr>
+                        <w:t>3</w:t>
+                      </w:r>
+                      <w:r>
+                        <w:rPr>
+                          <w:sz w:val="14"/>
+                        </w:rPr>
+                        <w:fldChar w:fldCharType="end"/>
+                      </w:r>
+                      <w:r>
+                        <w:rPr>
+                          <w:sz w:val="14"/>
+                        </w:rPr>
+                        <w:t>: The Kinects Microphone Array highlighted in Purple</w:t>
+                      </w:r>
+                      <w:r>
+                        <w:rPr>
+                          <w:sz w:val="14"/>
+                        </w:rPr>
+                        <w:t>. http://social.microsoft.com/Forums/getfile/18629/</w:t>
+                      </w:r>
+                    </w:p>
+                  </w:txbxContent>
+                </v:textbox>
+                <w10:wrap type="square"/>
+              </v:shape>
+            </w:pict>
+          </mc:Fallback>
+        </mc:AlternateContent>
+      </w:r>
+      <w:r>
+        <w:rPr>
+          <w:noProof/>
+          <w:lang w:val="en-GB" w:eastAsia="en-GB"/>
+        </w:rPr>
+        <w:drawing>
+          <wp:anchor distT="0" distB="0" distL="114300" distR="114300" simplePos="0" relativeHeight="251661312" behindDoc="0" locked="0" layoutInCell="1" allowOverlap="1" wp14:anchorId="0B56FD6B" wp14:editId="2344AB45">
+            <wp:simplePos x="0" y="0"/>
+            <wp:positionH relativeFrom="column">
+              <wp:posOffset>45085</wp:posOffset>
+            </wp:positionH>
+            <wp:positionV relativeFrom="paragraph">
+              <wp:posOffset>808355</wp:posOffset>
+            </wp:positionV>
+            <wp:extent cx="2727960" cy="1398905"/>
+            <wp:effectExtent l="0" t="0" r="0" b="0"/>
+            <wp:wrapSquare wrapText="bothSides"/>
+            <wp:docPr id="6" name="Picture 6" descr="http://social.microsoft.com/Forums/getfile/18629/"/>
+            <wp:cNvGraphicFramePr>
+              <a:graphicFrameLocks xmlns:a="http://schemas.openxmlformats.org/drawingml/2006/main" noChangeAspect="1"/>
+            </wp:cNvGraphicFramePr>
+            <a:graphic xmlns:a="http://schemas.openxmlformats.org/drawingml/2006/main">
+              <a:graphicData uri="http://schemas.openxmlformats.org/drawingml/2006/picture">
+                <pic:pic xmlns:pic="http://schemas.openxmlformats.org/drawingml/2006/picture">
+                  <pic:nvPicPr>
+                    <pic:cNvPr id="0" name="Picture 3" descr="http://social.microsoft.com/Forums/getfile/18629/"/>
+                    <pic:cNvPicPr>
+                      <a:picLocks noChangeAspect="1" noChangeArrowheads="1"/>
+                    </pic:cNvPicPr>
+                  </pic:nvPicPr>
+                  <pic:blipFill>
+                    <a:blip r:embed="rId9">
+                      <a:extLst>
+                        <a:ext uri="{28A0092B-C50C-407E-A947-70E740481C1C}">
+                          <a14:useLocalDpi xmlns:a14="http://schemas.microsoft.com/office/drawing/2010/main" val="0"/>
+                        </a:ext>
+                      </a:extLst>
+                    </a:blip>
+                    <a:srcRect/>
+                    <a:stretch>
+                      <a:fillRect/>
+                    </a:stretch>
+                  </pic:blipFill>
+                  <pic:spPr bwMode="auto">
+                    <a:xfrm>
+                      <a:off x="0" y="0"/>
+                      <a:ext cx="2727960" cy="1398905"/>
+                    </a:xfrm>
+                    <a:prstGeom prst="rect">
+                      <a:avLst/>
+                    </a:prstGeom>
+                    <a:noFill/>
+                    <a:ln>
+                      <a:noFill/>
+                    </a:ln>
+                  </pic:spPr>
+                </pic:pic>
+              </a:graphicData>
+            </a:graphic>
+            <wp14:sizeRelH relativeFrom="page">
+              <wp14:pctWidth>0</wp14:pctWidth>
+            </wp14:sizeRelH>
+            <wp14:sizeRelV relativeFrom="page">
+              <wp14:pctHeight>0</wp14:pctHeight>
+            </wp14:sizeRelV>
+          </wp:anchor>
+        </w:drawing>
+      </w:r>
+      <w:r>
+        <w:t>The Kinect hardware contains four microphones</w:t>
+      </w:r>
+      <w:r>
+        <w:t xml:space="preserve"> in an array</w:t>
+      </w:r>
+      <w:r>
+        <w:t>. Along with the Microsoft Kinect SDK has support and example projects showing how to use and implement voice recognition. However, although the Kinects array of directional microphones work well, I predict that in the hectic work place background noise may be an issue whilst performing voice commands.</w:t>
+      </w:r>
+      <w:r>
+        <w:t xml:space="preserve"> </w:t>
+      </w:r>
+      <w:r>
+        <w:t xml:space="preserve">A solution to this would be for the user to wear a headset (with microphone). This would mean that background noise would be brought to a minimum, resulting in less false positives of keyword </w:t>
+      </w:r>
+      <w:r>
+        <w:t>recognition</w:t>
+      </w:r>
+      <w:r>
+        <w:t>.</w:t>
+      </w:r>
+    </w:p>
+    <w:p>
+      <w:pPr>
+        <w:jc w:val="both"/>
+      </w:pPr>
+      <w:r>
+        <w:t xml:space="preserve">Microsoft </w:t>
+      </w:r>
+      <w:r>
+        <w:t>offers</w:t>
+      </w:r>
+      <w:r>
+        <w:t xml:space="preserve"> the Speech API (SAPI), which supports speech recognition and speech synthesi</w:t>
+      </w:r>
+      <w:r>
+        <w:t>s</w:t>
+      </w:r>
+      <w:r>
+        <w:t xml:space="preserve"> (via </w:t>
+      </w:r>
+      <w:r>
+        <w:t>t</w:t>
+      </w:r>
+      <w:r>
+        <w:t>he Microsoft text-to-speech (TTS) engine).</w:t>
+      </w:r>
+      <w:r>
+        <w:t xml:space="preserve"> However research suggests that the official Kinect SDK implements part of SAPI internally, making the two API’s incompatible.</w:t>
+      </w:r>
+      <w:r>
+        <w:t xml:space="preserve"> </w:t>
+      </w:r>
+      <w:r>
+        <w:t xml:space="preserve">As a bare minimum, support for voice recognition via the Kinect microphone array should be supported as well as speech synthesis. Research into alternatives to SAPI mainly looked into open source alternatives, due to the unique nature of the product. </w:t>
+      </w:r>
+      <w:r>
+        <w:t xml:space="preserve">Viable solutions are the </w:t>
+      </w:r>
+      <w:proofErr w:type="spellStart"/>
+      <w:r>
+        <w:t>eSpeak</w:t>
+      </w:r>
+      <w:proofErr w:type="spellEnd"/>
+      <w:r>
+        <w:t xml:space="preserve"> [7] and Voce [8] projects.</w:t>
+      </w:r>
+      <w:r>
+        <w:t xml:space="preserve"> </w:t>
+      </w:r>
+      <w:r>
+        <w:t xml:space="preserve">Voce has is a Java based project; however it has C++ bindings whereas </w:t>
+      </w:r>
+      <w:proofErr w:type="spellStart"/>
+      <w:r>
+        <w:t>eSpeak</w:t>
+      </w:r>
+      <w:proofErr w:type="spellEnd"/>
+      <w:r>
+        <w:t xml:space="preserve"> is a C++ library.</w:t>
+      </w:r>
+    </w:p>
+    <w:p>
+      <w:pPr>
+        <w:jc w:val="both"/>
+      </w:pPr>
+      <w:r>
+        <w:t>A study where using voice based commands for performing simple tasks in a word processing application saw a 12%-30% improvement of performance [9], as the user did not need to move their hands away from the keyboard to the mouse to perform the same task.</w:t>
+      </w:r>
+      <w:r>
+        <w:t xml:space="preserve"> The same principle applies within this project, as some tasks (such as changing the current editing tool) can be </w:t>
+      </w:r>
+      <w:r>
+        <w:t>performed</w:t>
+      </w:r>
+      <w:r>
+        <w:t xml:space="preserve"> in parallel to moving about the three dimensional environment</w:t>
+      </w:r>
+      <w:r>
+        <w:t xml:space="preserve"> via hand gestures</w:t>
+      </w:r>
+      <w:r>
+        <w:t>.</w:t>
+      </w:r>
+      <w:r>
+        <w:t xml:space="preserve"> </w:t>
+      </w:r>
+      <w:r>
+        <w:t xml:space="preserve">Ben </w:t>
+      </w:r>
+      <w:proofErr w:type="spellStart"/>
+      <w:r>
+        <w:t>Shneiderman</w:t>
+      </w:r>
+      <w:proofErr w:type="spellEnd"/>
+      <w:r>
+        <w:t xml:space="preserve"> [10] explains the limitations of voice based input in comparison to hand based input devices.</w:t>
+      </w:r>
+      <w:r>
+        <w:t xml:space="preserve"> Pointing out that since speaking commands consumes cognitive resources in a human, it makes it difficult to speak whilst solving problems at the same time. Meaning any voice based commands should be simple and intuitive.</w:t>
+      </w:r>
+    </w:p>
+    <w:p>
+      <w:pPr>
+        <w:pStyle w:val="Heading2"/>
+      </w:pPr>
       <w:r>
         <w:lastRenderedPageBreak/>
-        <w:t xml:space="preserve">the hand, the convex and concave points are filtered. </w:t>
-      </w:r>
-      <w:r>
-        <w:t>The filter is performed in two passes. Firstly clusters of points where merges into a single point, should the distance between the points fall below a given threshold. Secondly any convex points which fell below the palm of the hand where removed.</w:t>
-      </w:r>
-      <w:r>
-        <w:t xml:space="preserve"> Finally the resultant points can be used to estimate the number of digits visible on the hand.</w:t>
+        <w:t>Design and Implementation</w:t>
+      </w:r>
+    </w:p>
+    <w:p>
+      <w:pPr>
+        <w:jc w:val="both"/>
+      </w:pPr>
+    </w:p>
+    <w:p>
+      <w:pPr>
+        <w:pStyle w:val="Heading3"/>
+      </w:pPr>
+      <w:r>
+        <w:t>Programming Languages and SDKs</w:t>
+      </w:r>
+    </w:p>
+    <w:p/>
+    <w:p>
+      <w:pPr>
+        <w:jc w:val="both"/>
+      </w:pPr>
+    </w:p>
+    <w:p>
+      <w:pPr>
+        <w:jc w:val="both"/>
+      </w:pPr>
+    </w:p>
+    <w:p>
+      <w:pPr>
+        <w:jc w:val="both"/>
+      </w:pPr>
+    </w:p>
+    <w:p>
+      <w:pPr>
+        <w:jc w:val="both"/>
+      </w:pPr>
+    </w:p>
+    <w:p>
+      <w:pPr>
+        <w:jc w:val="both"/>
+      </w:pPr>
+    </w:p>
+    <w:p>
+      <w:pPr>
+        <w:jc w:val="both"/>
+      </w:pPr>
+    </w:p>
+    <w:p>
+      <w:pPr>
+        <w:jc w:val="both"/>
+      </w:pPr>
+    </w:p>
+    <w:p>
+      <w:pPr>
+        <w:jc w:val="both"/>
+      </w:pPr>
+    </w:p>
+    <w:p>
+      <w:pPr>
+        <w:jc w:val="both"/>
+      </w:pPr>
+    </w:p>
+    <w:p>
+      <w:pPr>
+        <w:jc w:val="both"/>
+      </w:pPr>
+    </w:p>
+    <w:p>
+      <w:pPr>
+        <w:jc w:val="both"/>
+      </w:pPr>
+    </w:p>
+    <w:p>
+      <w:pPr>
+        <w:jc w:val="both"/>
+      </w:pPr>
+    </w:p>
+    <w:p>
+      <w:pPr>
+        <w:jc w:val="both"/>
+      </w:pPr>
+    </w:p>
+    <w:p>
+      <w:pPr>
+        <w:jc w:val="both"/>
+      </w:pPr>
+    </w:p>
+    <w:p>
+      <w:pPr>
+        <w:jc w:val="both"/>
+      </w:pPr>
+    </w:p>
+    <w:p>
+      <w:pPr>
+        <w:jc w:val="both"/>
+      </w:pPr>
+    </w:p>
+    <w:p>
+      <w:pPr>
+        <w:jc w:val="both"/>
+      </w:pPr>
+    </w:p>
+    <w:p>
+      <w:pPr>
+        <w:pStyle w:val="Heading2"/>
+      </w:pPr>
+      <w:r>
+        <w:t>References</w:t>
+      </w:r>
+    </w:p>
+    <w:p>
+      <w:r>
+        <w:t xml:space="preserve">[1] </w:t>
+      </w:r>
+      <w:r>
+        <w:t>http://subversion.apache.org/</w:t>
+      </w:r>
+    </w:p>
+    <w:p>
+      <w:r>
+        <w:lastRenderedPageBreak/>
+        <w:t>[2]</w:t>
       </w:r>
       <w:r>
         <w:t xml:space="preserve"> </w:t>
       </w:r>
       <w:r>
-        <w:t xml:space="preserve">Du and </w:t>
+        <w:t>http://cppcheck.sourceforge.net/</w:t>
+      </w:r>
+    </w:p>
+    <w:p>
+      <w:r>
+        <w:t>[3]</w:t>
+      </w:r>
+      <w:r>
+        <w:t xml:space="preserve"> </w:t>
+      </w:r>
+      <w:r>
+        <w:t>http://www.stanford.edu/class/ee368/Project_11/Reports/Tang_Hand_Gesture_Recognition.pdf</w:t>
+      </w:r>
+    </w:p>
+    <w:p>
+      <w:r>
+        <w:t>[4]</w:t>
+      </w:r>
+      <w:r>
+        <w:t xml:space="preserve"> </w:t>
+      </w:r>
+      <w:r>
+        <w:t xml:space="preserve">H. Bay, T. </w:t>
       </w:r>
       <w:proofErr w:type="spellStart"/>
       <w:r>
-        <w:t>To’s</w:t>
+        <w:t>Tuytelaars</w:t>
       </w:r>
       <w:proofErr w:type="spellEnd"/>
       <w:r>
-        <w:t xml:space="preserve"> technique is again limited to the use of only one hand, however has a 94% accuracy rate and a low performance </w:t>
-      </w:r>
-      <w:r>
-        <w:t>impact</w:t>
-      </w:r>
-      <w:r>
-        <w:t>.</w:t>
-      </w:r>
-    </w:p>
-    <w:p>
-      <w:pPr>
-        <w:jc w:val="both"/>
-      </w:pPr>
-    </w:p>
-    <w:p>
-      <w:pPr>
-        <w:pStyle w:val="Heading3"/>
-      </w:pPr>
-      <w:r>
-        <w:t xml:space="preserve">Voice Recognition and </w:t>
+        <w:t xml:space="preserve">, L. Van </w:t>
       </w:r>
       <w:proofErr w:type="spellStart"/>
       <w:r>
-        <w:t>S</w:t>
-      </w:r>
-      <w:r>
-        <w:t>ynthesization</w:t>
+        <w:t>Gool</w:t>
       </w:r>
       <w:proofErr w:type="spellEnd"/>
-    </w:p>
-    <w:p/>
-    <w:p>
-      <w:pPr>
-        <w:jc w:val="both"/>
-      </w:pPr>
-    </w:p>
-    <w:p>
-      <w:pPr>
-        <w:jc w:val="both"/>
-      </w:pPr>
-    </w:p>
-    <w:p>
-      <w:pPr>
-        <w:jc w:val="both"/>
-      </w:pPr>
-    </w:p>
-    <w:p>
-      <w:pPr>
-        <w:jc w:val="both"/>
-      </w:pPr>
-    </w:p>
-    <w:p>
-      <w:pPr>
-        <w:jc w:val="both"/>
-      </w:pPr>
-    </w:p>
-    <w:p>
-      <w:pPr>
-        <w:jc w:val="both"/>
-      </w:pPr>
-    </w:p>
-    <w:p>
-      <w:pPr>
-        <w:jc w:val="both"/>
-      </w:pPr>
-    </w:p>
-    <w:p>
-      <w:pPr>
-        <w:jc w:val="both"/>
-      </w:pPr>
-    </w:p>
-    <w:p>
-      <w:pPr>
-        <w:jc w:val="both"/>
-      </w:pPr>
-    </w:p>
-    <w:p>
-      <w:pPr>
-        <w:jc w:val="both"/>
-      </w:pPr>
-    </w:p>
-    <w:p>
-      <w:pPr>
-        <w:jc w:val="both"/>
-      </w:pPr>
-    </w:p>
-    <w:p>
-      <w:pPr>
-        <w:jc w:val="both"/>
-      </w:pPr>
-    </w:p>
-    <w:p>
-      <w:pPr>
-        <w:jc w:val="both"/>
-      </w:pPr>
-    </w:p>
-    <w:p>
-      <w:pPr>
-        <w:jc w:val="both"/>
-      </w:pPr>
-    </w:p>
-    <w:p>
-      <w:pPr>
-        <w:jc w:val="both"/>
-      </w:pPr>
-    </w:p>
-    <w:p>
-      <w:pPr>
-        <w:pStyle w:val="Heading2"/>
-      </w:pPr>
-      <w:r>
-        <w:lastRenderedPageBreak/>
-        <w:t>References</w:t>
-      </w:r>
-    </w:p>
-    <w:p>
-      <w:r>
-        <w:t xml:space="preserve">[1] </w:t>
-      </w:r>
-      <w:r>
-        <w:t>http://subversion.apache.org/</w:t>
-      </w:r>
-    </w:p>
-    <w:p>
-      <w:r>
-        <w:t>[2]</w:t>
+      <w:r>
+        <w:t>. “SURF: Speeded Up Robust Features”, Lecture Notes in Computer Science, 2008.</w:t>
+      </w:r>
+    </w:p>
+    <w:p>
+      <w:r>
+        <w:t>[5]</w:t>
       </w:r>
       <w:r>
         <w:t xml:space="preserve"> </w:t>
       </w:r>
       <w:r>
-        <w:t>http://cppcheck.sourceforge.net/</w:t>
-      </w:r>
-    </w:p>
-    <w:p>
-      <w:r>
-        <w:t>[3]</w:t>
+        <w:t>http://iss.bu.edu/data/jkonrad/reports/HDTT11-04buece.pdf</w:t>
+      </w:r>
+    </w:p>
+    <w:p>
+      <w:r>
+        <w:t xml:space="preserve">[6] </w:t>
+      </w:r>
+      <w:r>
+        <w:t>http://www.cs.sunysb.edu/~algorith/implement/DPsimp/implement.shtml</w:t>
+      </w:r>
+    </w:p>
+    <w:p>
+      <w:r>
+        <w:t xml:space="preserve">[7] </w:t>
+      </w:r>
+      <w:r>
+        <w:t>http://espeak.sourceforge.net/</w:t>
+      </w:r>
+    </w:p>
+    <w:p>
+      <w:r>
+        <w:t xml:space="preserve">[8] </w:t>
+      </w:r>
+      <w:r>
+        <w:t>http://voce.sourceforge.net/</w:t>
+      </w:r>
+    </w:p>
+    <w:p>
+      <w:r>
+        <w:t>[9]</w:t>
       </w:r>
       <w:r>
         <w:t xml:space="preserve"> </w:t>
       </w:r>
       <w:r>
-        <w:t>http://www.stanford.edu/class/ee368/Project_11/Reports/Tang_Hand_Gesture_Recognition.pdf</w:t>
-      </w:r>
-    </w:p>
-    <w:p>
-      <w:r>
-        <w:t>[4]</w:t>
+        <w:t xml:space="preserve">Karl, L., </w:t>
+      </w:r>
+      <w:proofErr w:type="spellStart"/>
+      <w:r>
+        <w:t>Pettey</w:t>
+      </w:r>
+      <w:proofErr w:type="spellEnd"/>
+      <w:r>
+        <w:t xml:space="preserve">, M., and </w:t>
+      </w:r>
+      <w:proofErr w:type="spellStart"/>
+      <w:r>
+        <w:t>Shneider</w:t>
+      </w:r>
+      <w:r>
+        <w:t>man</w:t>
+      </w:r>
+      <w:proofErr w:type="spellEnd"/>
+      <w:r>
+        <w:t>, B. Speech versus mouse com</w:t>
+      </w:r>
+      <w:r>
+        <w:t>mands for word processing applications: An empirical evaluation.</w:t>
       </w:r>
       <w:r>
         <w:t xml:space="preserve"> </w:t>
       </w:r>
-      <w:r>
-        <w:t xml:space="preserve">H. Bay, T. </w:t>
-      </w:r>
-      <w:proofErr w:type="spellStart"/>
-      <w:r>
-        <w:t>Tuytelaars</w:t>
-      </w:r>
-      <w:proofErr w:type="spellEnd"/>
-      <w:r>
-        <w:t xml:space="preserve">, L. Van </w:t>
-      </w:r>
-      <w:proofErr w:type="spellStart"/>
-      <w:r>
-        <w:t>Goo</w:t>
-      </w:r>
-      <w:r>
-        <w:t>l</w:t>
-      </w:r>
-      <w:proofErr w:type="spellEnd"/>
-      <w:r>
-        <w:t>. “SURF: Speeded Up Robust Features</w:t>
-      </w:r>
-      <w:r>
-        <w:t>”</w:t>
-      </w:r>
-      <w:r>
-        <w:t xml:space="preserve">, </w:t>
-      </w:r>
-      <w:r>
-        <w:t>Lecture Notes in Computer Science, 2008.</w:t>
-      </w:r>
-    </w:p>
-    <w:p>
-      <w:r>
-        <w:t>[5]</w:t>
+      <w:proofErr w:type="gramStart"/>
+      <w:r>
+        <w:t>Int. J.</w:t>
       </w:r>
       <w:r>
         <w:t xml:space="preserve"> </w:t>
       </w:r>
       <w:r>
-        <w:t>http://iss.bu.edu/data/jkonrad/reports/HDTT11-04buece.pdf</w:t>
-      </w:r>
-    </w:p>
-    <w:p>
-      <w:r>
-        <w:t xml:space="preserve">[6] </w:t>
-      </w:r>
-      <w:r>
-        <w:t>http://www.cs.sunysb.edu/~algorith/implement/DPsimp/implement.shtm</w:t>
-      </w:r>
-      <w:bookmarkStart w:id="0" w:name="_GoBack"/>
-      <w:bookmarkEnd w:id="0"/>
-      <w:r>
-        <w:t>l</w:t>
-      </w:r>
-    </w:p>
-    <w:p>
-      <w:r>
-        <w:t xml:space="preserve">[7] </w:t>
-      </w:r>
-    </w:p>
-    <w:p>
-      <w:pPr>
-        <w:jc w:val="both"/>
-      </w:pPr>
-    </w:p>
-    <w:p>
-      <w:pPr>
-        <w:jc w:val="both"/>
-      </w:pPr>
+        <w:t>Man-Mach. Stud.</w:t>
+      </w:r>
+      <w:proofErr w:type="gramEnd"/>
+      <w:r>
+        <w:t xml:space="preserve"> 39,</w:t>
+      </w:r>
+      <w:r>
+        <w:t xml:space="preserve"> </w:t>
+      </w:r>
+      <w:r>
+        <w:t>4 (1993), 667–687.</w:t>
+      </w:r>
+    </w:p>
+    <w:p>
+      <w:pPr>
+        <w:jc w:val="both"/>
+      </w:pPr>
+      <w:r>
+        <w:t xml:space="preserve">[10] </w:t>
+      </w:r>
+      <w:r>
+        <w:t>http://dl.acm.org/ft_gateway.cfm?id=348990&amp;ftid=5995&amp;dwn=1&amp;CFID=328401585&amp;CFTOKEN=28691511</w:t>
+      </w:r>
+    </w:p>
+    <w:p>
+      <w:pPr>
+        <w:jc w:val="both"/>
+      </w:pPr>
+      <w:r>
+        <w:t>[11]</w:t>
+      </w:r>
     </w:p>
     <w:sectPr>
       <w:pgSz w:w="12240" w:h="15840"/>
@@ -3896,7 +4351,7 @@
 </file>
 
 <file path=word/numbering.xml><?xml version="1.0" encoding="utf-8"?>
-<w:numbering xmlns:wpc="http://schemas.microsoft.com/office/word/2010/wordprocessingCanvas" xmlns:mc="http://schemas.openxmlformats.org/markup-compatibility/2006" xmlns:o="urn:schemas-microsoft-com:office:office" xmlns:r="http://schemas.openxmlformats.org/officeDocument/2006/relationships" xmlns:m="http://schemas.openxmlformats.org/officeDocument/2006/math" xmlns:v="urn:schemas-microsoft-com:vml" xmlns:wp14="http://schemas.microsoft.com/office/word/2010/wordprocessingDrawing" xmlns:wp="http://schemas.openxmlformats.org/drawingml/2006/wordprocessingDrawing" xmlns:w10="urn:schemas-microsoft-com:office:word" xmlns:w="http://schemas.openxmlformats.org/wordprocessingml/2006/main" xmlns:w14="http://schemas.microsoft.com/office/word/2010/wordml" xmlns:w15="http://schemas.microsoft.com/office/word/2012/wordml" xmlns:wpg="http://schemas.microsoft.com/office/word/2010/wordprocessingGroup" xmlns:wpi="http://schemas.microsoft.com/office/word/2010/wordprocessingInk" xmlns:wne="http://schemas.microsoft.com/office/word/2006/wordml" xmlns:wps="http://schemas.microsoft.com/office/word/2010/wordprocessingShape" mc:Ignorable="w14 w15 wp14">
+<w:numbering xmlns:wpc="http://schemas.microsoft.com/office/word/2010/wordprocessingCanvas" xmlns:mc="http://schemas.openxmlformats.org/markup-compatibility/2006" xmlns:o="urn:schemas-microsoft-com:office:office" xmlns:r="http://schemas.openxmlformats.org/officeDocument/2006/relationships" xmlns:m="http://schemas.openxmlformats.org/officeDocument/2006/math" xmlns:v="urn:schemas-microsoft-com:vml" xmlns:wp14="http://schemas.microsoft.com/office/word/2010/wordprocessingDrawing" xmlns:wp="http://schemas.openxmlformats.org/drawingml/2006/wordprocessingDrawing" xmlns:w10="urn:schemas-microsoft-com:office:word" xmlns:w="http://schemas.openxmlformats.org/wordprocessingml/2006/main" xmlns:w14="http://schemas.microsoft.com/office/word/2010/wordml" xmlns:wpg="http://schemas.microsoft.com/office/word/2010/wordprocessingGroup" xmlns:wpi="http://schemas.microsoft.com/office/word/2010/wordprocessingInk" xmlns:wne="http://schemas.microsoft.com/office/word/2006/wordml" xmlns:wps="http://schemas.microsoft.com/office/word/2010/wordprocessingShape" mc:Ignorable="w14 wp14">
   <w:abstractNum w:abstractNumId="0">
     <w:nsid w:val="32FC35C6"/>
     <w:multiLevelType w:val="hybridMultilevel"/>
@@ -4570,7 +5025,7 @@
 </file>
 
 <file path=word/styles.xml><?xml version="1.0" encoding="utf-8"?>
-<w:styles xmlns:mc="http://schemas.openxmlformats.org/markup-compatibility/2006" xmlns:r="http://schemas.openxmlformats.org/officeDocument/2006/relationships" xmlns:w="http://schemas.openxmlformats.org/wordprocessingml/2006/main" xmlns:w14="http://schemas.microsoft.com/office/word/2010/wordml" xmlns:w15="http://schemas.microsoft.com/office/word/2012/wordml" mc:Ignorable="w14 w15">
+<w:styles xmlns:mc="http://schemas.openxmlformats.org/markup-compatibility/2006" xmlns:r="http://schemas.openxmlformats.org/officeDocument/2006/relationships" xmlns:w="http://schemas.openxmlformats.org/wordprocessingml/2006/main" xmlns:w14="http://schemas.microsoft.com/office/word/2010/wordml" mc:Ignorable="w14">
   <w:docDefaults>
     <w:rPrDefault>
       <w:rPr>
@@ -4584,378 +5039,938 @@
       </w:pPr>
     </w:pPrDefault>
   </w:docDefaults>
-  <w:latentStyles w:defLockedState="0" w:defUIPriority="99" w:defSemiHidden="0" w:defUnhideWhenUsed="0" w:defQFormat="0" w:count="371">
-    <w:lsdException w:name="Normal" w:uiPriority="0" w:qFormat="1"/>
-    <w:lsdException w:name="heading 1" w:uiPriority="9" w:qFormat="1"/>
-    <w:lsdException w:name="heading 2" w:semiHidden="1" w:uiPriority="9" w:unhideWhenUsed="1" w:qFormat="1"/>
-    <w:lsdException w:name="heading 3" w:semiHidden="1" w:uiPriority="9" w:unhideWhenUsed="1" w:qFormat="1"/>
-    <w:lsdException w:name="heading 4" w:semiHidden="1" w:uiPriority="9" w:unhideWhenUsed="1" w:qFormat="1"/>
-    <w:lsdException w:name="heading 5" w:semiHidden="1" w:uiPriority="9" w:unhideWhenUsed="1" w:qFormat="1"/>
-    <w:lsdException w:name="heading 6" w:semiHidden="1" w:uiPriority="9" w:unhideWhenUsed="1" w:qFormat="1"/>
-    <w:lsdException w:name="heading 7" w:semiHidden="1" w:uiPriority="9" w:unhideWhenUsed="1" w:qFormat="1"/>
-    <w:lsdException w:name="heading 8" w:semiHidden="1" w:uiPriority="9" w:unhideWhenUsed="1" w:qFormat="1"/>
-    <w:lsdException w:name="heading 9" w:semiHidden="1" w:uiPriority="9" w:unhideWhenUsed="1" w:qFormat="1"/>
-    <w:lsdException w:name="index 1" w:semiHidden="1" w:unhideWhenUsed="1"/>
-    <w:lsdException w:name="index 2" w:semiHidden="1" w:unhideWhenUsed="1"/>
-    <w:lsdException w:name="index 3" w:semiHidden="1" w:unhideWhenUsed="1"/>
-    <w:lsdException w:name="index 4" w:semiHidden="1" w:unhideWhenUsed="1"/>
-    <w:lsdException w:name="index 5" w:semiHidden="1" w:unhideWhenUsed="1"/>
-    <w:lsdException w:name="index 6" w:semiHidden="1" w:unhideWhenUsed="1"/>
-    <w:lsdException w:name="index 7" w:semiHidden="1" w:unhideWhenUsed="1"/>
-    <w:lsdException w:name="index 8" w:semiHidden="1" w:unhideWhenUsed="1"/>
-    <w:lsdException w:name="index 9" w:semiHidden="1" w:unhideWhenUsed="1"/>
-    <w:lsdException w:name="toc 1" w:semiHidden="1" w:uiPriority="39" w:unhideWhenUsed="1"/>
-    <w:lsdException w:name="toc 2" w:semiHidden="1" w:uiPriority="39" w:unhideWhenUsed="1"/>
-    <w:lsdException w:name="toc 3" w:semiHidden="1" w:uiPriority="39" w:unhideWhenUsed="1"/>
-    <w:lsdException w:name="toc 4" w:semiHidden="1" w:uiPriority="39" w:unhideWhenUsed="1"/>
-    <w:lsdException w:name="toc 5" w:semiHidden="1" w:uiPriority="39" w:unhideWhenUsed="1"/>
-    <w:lsdException w:name="toc 6" w:semiHidden="1" w:uiPriority="39" w:unhideWhenUsed="1"/>
-    <w:lsdException w:name="toc 7" w:semiHidden="1" w:uiPriority="39" w:unhideWhenUsed="1"/>
-    <w:lsdException w:name="toc 8" w:semiHidden="1" w:uiPriority="39" w:unhideWhenUsed="1"/>
-    <w:lsdException w:name="toc 9" w:semiHidden="1" w:uiPriority="39" w:unhideWhenUsed="1"/>
-    <w:lsdException w:name="Normal Indent" w:semiHidden="1" w:unhideWhenUsed="1"/>
-    <w:lsdException w:name="footnote text" w:semiHidden="1" w:unhideWhenUsed="1"/>
-    <w:lsdException w:name="annotation text" w:semiHidden="1" w:unhideWhenUsed="1"/>
-    <w:lsdException w:name="header" w:semiHidden="1" w:unhideWhenUsed="1"/>
-    <w:lsdException w:name="footer" w:semiHidden="1" w:unhideWhenUsed="1"/>
-    <w:lsdException w:name="index heading" w:semiHidden="1" w:unhideWhenUsed="1"/>
-    <w:lsdException w:name="caption" w:semiHidden="1" w:uiPriority="35" w:unhideWhenUsed="1" w:qFormat="1"/>
-    <w:lsdException w:name="table of figures" w:semiHidden="1" w:unhideWhenUsed="1"/>
-    <w:lsdException w:name="envelope address" w:semiHidden="1" w:unhideWhenUsed="1"/>
-    <w:lsdException w:name="envelope return" w:semiHidden="1" w:unhideWhenUsed="1"/>
-    <w:lsdException w:name="footnote reference" w:semiHidden="1" w:unhideWhenUsed="1"/>
-    <w:lsdException w:name="annotation reference" w:semiHidden="1" w:unhideWhenUsed="1"/>
-    <w:lsdException w:name="line number" w:semiHidden="1" w:unhideWhenUsed="1"/>
-    <w:lsdException w:name="page number" w:semiHidden="1" w:unhideWhenUsed="1"/>
-    <w:lsdException w:name="endnote reference" w:semiHidden="1" w:unhideWhenUsed="1"/>
-    <w:lsdException w:name="endnote text" w:semiHidden="1" w:unhideWhenUsed="1"/>
-    <w:lsdException w:name="table of authorities" w:semiHidden="1" w:unhideWhenUsed="1"/>
-    <w:lsdException w:name="macro" w:semiHidden="1" w:unhideWhenUsed="1"/>
-    <w:lsdException w:name="toa heading" w:semiHidden="1" w:unhideWhenUsed="1"/>
-    <w:lsdException w:name="List" w:semiHidden="1" w:unhideWhenUsed="1"/>
-    <w:lsdException w:name="List Bullet" w:semiHidden="1" w:unhideWhenUsed="1"/>
-    <w:lsdException w:name="List Number" w:semiHidden="1" w:unhideWhenUsed="1"/>
-    <w:lsdException w:name="List 2" w:semiHidden="1" w:unhideWhenUsed="1"/>
-    <w:lsdException w:name="List 3" w:semiHidden="1" w:unhideWhenUsed="1"/>
-    <w:lsdException w:name="List 4" w:semiHidden="1" w:unhideWhenUsed="1"/>
-    <w:lsdException w:name="List 5" w:semiHidden="1" w:unhideWhenUsed="1"/>
-    <w:lsdException w:name="List Bullet 2" w:semiHidden="1" w:unhideWhenUsed="1"/>
-    <w:lsdException w:name="List Bullet 3" w:semiHidden="1" w:unhideWhenUsed="1"/>
-    <w:lsdException w:name="List Bullet 4" w:semiHidden="1" w:unhideWhenUsed="1"/>
-    <w:lsdException w:name="List Bullet 5" w:semiHidden="1" w:unhideWhenUsed="1"/>
-    <w:lsdException w:name="List Number 2" w:semiHidden="1" w:unhideWhenUsed="1"/>
-    <w:lsdException w:name="List Number 3" w:semiHidden="1" w:unhideWhenUsed="1"/>
-    <w:lsdException w:name="List Number 4" w:semiHidden="1" w:unhideWhenUsed="1"/>
-    <w:lsdException w:name="List Number 5" w:semiHidden="1" w:unhideWhenUsed="1"/>
-    <w:lsdException w:name="Title" w:uiPriority="10" w:qFormat="1"/>
-    <w:lsdException w:name="Closing" w:semiHidden="1" w:unhideWhenUsed="1"/>
-    <w:lsdException w:name="Signature" w:semiHidden="1" w:unhideWhenUsed="1"/>
-    <w:lsdException w:name="Default Paragraph Font" w:semiHidden="1" w:uiPriority="1" w:unhideWhenUsed="1"/>
-    <w:lsdException w:name="Body Text" w:semiHidden="1" w:unhideWhenUsed="1"/>
-    <w:lsdException w:name="Body Text Indent" w:semiHidden="1" w:unhideWhenUsed="1"/>
-    <w:lsdException w:name="List Continue" w:semiHidden="1" w:unhideWhenUsed="1"/>
-    <w:lsdException w:name="List Continue 2" w:semiHidden="1" w:unhideWhenUsed="1"/>
-    <w:lsdException w:name="List Continue 3" w:semiHidden="1" w:unhideWhenUsed="1"/>
-    <w:lsdException w:name="List Continue 4" w:semiHidden="1" w:unhideWhenUsed="1"/>
-    <w:lsdException w:name="List Continue 5" w:semiHidden="1" w:unhideWhenUsed="1"/>
-    <w:lsdException w:name="Message Header" w:semiHidden="1" w:unhideWhenUsed="1"/>
-    <w:lsdException w:name="Subtitle" w:uiPriority="11" w:qFormat="1"/>
-    <w:lsdException w:name="Salutation" w:semiHidden="1" w:unhideWhenUsed="1"/>
-    <w:lsdException w:name="Date" w:semiHidden="1" w:unhideWhenUsed="1"/>
-    <w:lsdException w:name="Body Text First Indent" w:semiHidden="1" w:unhideWhenUsed="1"/>
-    <w:lsdException w:name="Body Text First Indent 2" w:semiHidden="1" w:unhideWhenUsed="1"/>
-    <w:lsdException w:name="Note Heading" w:semiHidden="1" w:unhideWhenUsed="1"/>
-    <w:lsdException w:name="Body Text 2" w:semiHidden="1" w:unhideWhenUsed="1"/>
-    <w:lsdException w:name="Body Text 3" w:semiHidden="1" w:unhideWhenUsed="1"/>
-    <w:lsdException w:name="Body Text Indent 2" w:semiHidden="1" w:unhideWhenUsed="1"/>
-    <w:lsdException w:name="Body Text Indent 3" w:semiHidden="1" w:unhideWhenUsed="1"/>
-    <w:lsdException w:name="Block Text" w:semiHidden="1" w:unhideWhenUsed="1"/>
-    <w:lsdException w:name="Hyperlink" w:semiHidden="1" w:unhideWhenUsed="1"/>
-    <w:lsdException w:name="FollowedHyperlink" w:semiHidden="1" w:unhideWhenUsed="1"/>
-    <w:lsdException w:name="Strong" w:uiPriority="22" w:qFormat="1"/>
-    <w:lsdException w:name="Emphasis" w:uiPriority="20" w:qFormat="1"/>
-    <w:lsdException w:name="Document Map" w:semiHidden="1" w:unhideWhenUsed="1"/>
-    <w:lsdException w:name="Plain Text" w:semiHidden="1" w:unhideWhenUsed="1"/>
-    <w:lsdException w:name="E-mail Signature" w:semiHidden="1" w:unhideWhenUsed="1"/>
-    <w:lsdException w:name="HTML Top of Form" w:semiHidden="1" w:unhideWhenUsed="1"/>
-    <w:lsdException w:name="HTML Bottom of Form" w:semiHidden="1" w:unhideWhenUsed="1"/>
-    <w:lsdException w:name="Normal (Web)" w:semiHidden="1" w:unhideWhenUsed="1"/>
-    <w:lsdException w:name="HTML Acronym" w:semiHidden="1" w:unhideWhenUsed="1"/>
-    <w:lsdException w:name="HTML Address" w:semiHidden="1" w:unhideWhenUsed="1"/>
-    <w:lsdException w:name="HTML Cite" w:semiHidden="1" w:unhideWhenUsed="1"/>
-    <w:lsdException w:name="HTML Code" w:semiHidden="1" w:unhideWhenUsed="1"/>
-    <w:lsdException w:name="HTML Definition" w:semiHidden="1" w:unhideWhenUsed="1"/>
-    <w:lsdException w:name="HTML Keyboard" w:semiHidden="1" w:unhideWhenUsed="1"/>
-    <w:lsdException w:name="HTML Preformatted" w:semiHidden="1" w:unhideWhenUsed="1"/>
-    <w:lsdException w:name="HTML Sample" w:semiHidden="1" w:unhideWhenUsed="1"/>
-    <w:lsdException w:name="HTML Typewriter" w:semiHidden="1" w:unhideWhenUsed="1"/>
-    <w:lsdException w:name="HTML Variable" w:semiHidden="1" w:unhideWhenUsed="1"/>
-    <w:lsdException w:name="Normal Table" w:semiHidden="1" w:unhideWhenUsed="1"/>
-    <w:lsdException w:name="annotation subject" w:semiHidden="1" w:unhideWhenUsed="1"/>
-    <w:lsdException w:name="No List" w:semiHidden="1" w:unhideWhenUsed="1"/>
-    <w:lsdException w:name="Outline List 1" w:semiHidden="1" w:unhideWhenUsed="1"/>
-    <w:lsdException w:name="Outline List 2" w:semiHidden="1" w:unhideWhenUsed="1"/>
-    <w:lsdException w:name="Outline List 3" w:semiHidden="1" w:unhideWhenUsed="1"/>
-    <w:lsdException w:name="Table Simple 1" w:semiHidden="1" w:unhideWhenUsed="1"/>
-    <w:lsdException w:name="Table Simple 2" w:semiHidden="1" w:unhideWhenUsed="1"/>
-    <w:lsdException w:name="Table Simple 3" w:semiHidden="1" w:unhideWhenUsed="1"/>
-    <w:lsdException w:name="Table Classic 1" w:semiHidden="1" w:unhideWhenUsed="1"/>
-    <w:lsdException w:name="Table Classic 2" w:semiHidden="1" w:unhideWhenUsed="1"/>
-    <w:lsdException w:name="Table Classic 3" w:semiHidden="1" w:unhideWhenUsed="1"/>
-    <w:lsdException w:name="Table Classic 4" w:semiHidden="1" w:unhideWhenUsed="1"/>
-    <w:lsdException w:name="Table Colorful 1" w:semiHidden="1" w:unhideWhenUsed="1"/>
-    <w:lsdException w:name="Table Colorful 2" w:semiHidden="1" w:unhideWhenUsed="1"/>
-    <w:lsdException w:name="Table Colorful 3" w:semiHidden="1" w:unhideWhenUsed="1"/>
-    <w:lsdException w:name="Table Columns 1" w:semiHidden="1" w:unhideWhenUsed="1"/>
-    <w:lsdException w:name="Table Columns 2" w:semiHidden="1" w:unhideWhenUsed="1"/>
-    <w:lsdException w:name="Table Columns 3" w:semiHidden="1" w:unhideWhenUsed="1"/>
-    <w:lsdException w:name="Table Columns 4" w:semiHidden="1" w:unhideWhenUsed="1"/>
-    <w:lsdException w:name="Table Columns 5" w:semiHidden="1" w:unhideWhenUsed="1"/>
-    <w:lsdException w:name="Table Grid 1" w:semiHidden="1" w:unhideWhenUsed="1"/>
-    <w:lsdException w:name="Table Grid 2" w:semiHidden="1" w:unhideWhenUsed="1"/>
-    <w:lsdException w:name="Table Grid 3" w:semiHidden="1" w:unhideWhenUsed="1"/>
-    <w:lsdException w:name="Table Grid 4" w:semiHidden="1" w:unhideWhenUsed="1"/>
-    <w:lsdException w:name="Table Grid 5" w:semiHidden="1" w:unhideWhenUsed="1"/>
-    <w:lsdException w:name="Table Grid 6" w:semiHidden="1" w:unhideWhenUsed="1"/>
-    <w:lsdException w:name="Table Grid 7" w:semiHidden="1" w:unhideWhenUsed="1"/>
-    <w:lsdException w:name="Table Grid 8" w:semiHidden="1" w:unhideWhenUsed="1"/>
-    <w:lsdException w:name="Table List 1" w:semiHidden="1" w:unhideWhenUsed="1"/>
-    <w:lsdException w:name="Table List 2" w:semiHidden="1" w:unhideWhenUsed="1"/>
-    <w:lsdException w:name="Table List 3" w:semiHidden="1" w:unhideWhenUsed="1"/>
-    <w:lsdException w:name="Table List 4" w:semiHidden="1" w:unhideWhenUsed="1"/>
-    <w:lsdException w:name="Table List 5" w:semiHidden="1" w:unhideWhenUsed="1"/>
-    <w:lsdException w:name="Table List 6" w:semiHidden="1" w:unhideWhenUsed="1"/>
-    <w:lsdException w:name="Table List 7" w:semiHidden="1" w:unhideWhenUsed="1"/>
-    <w:lsdException w:name="Table List 8" w:semiHidden="1" w:unhideWhenUsed="1"/>
-    <w:lsdException w:name="Table 3D effects 1" w:semiHidden="1" w:unhideWhenUsed="1"/>
-    <w:lsdException w:name="Table 3D effects 2" w:semiHidden="1" w:unhideWhenUsed="1"/>
-    <w:lsdException w:name="Table 3D effects 3" w:semiHidden="1" w:unhideWhenUsed="1"/>
-    <w:lsdException w:name="Table Contemporary" w:semiHidden="1" w:unhideWhenUsed="1"/>
-    <w:lsdException w:name="Table Elegant" w:semiHidden="1" w:unhideWhenUsed="1"/>
-    <w:lsdException w:name="Table Professional" w:semiHidden="1" w:unhideWhenUsed="1"/>
-    <w:lsdException w:name="Table Subtle 1" w:semiHidden="1" w:unhideWhenUsed="1"/>
-    <w:lsdException w:name="Table Subtle 2" w:semiHidden="1" w:unhideWhenUsed="1"/>
-    <w:lsdException w:name="Table Web 1" w:semiHidden="1" w:unhideWhenUsed="1"/>
-    <w:lsdException w:name="Table Web 2" w:semiHidden="1" w:unhideWhenUsed="1"/>
-    <w:lsdException w:name="Table Web 3" w:semiHidden="1" w:unhideWhenUsed="1"/>
-    <w:lsdException w:name="Balloon Text" w:semiHidden="1" w:unhideWhenUsed="1"/>
-    <w:lsdException w:name="Table Grid" w:uiPriority="39"/>
-    <w:lsdException w:name="Table Theme" w:semiHidden="1" w:unhideWhenUsed="1"/>
-    <w:lsdException w:name="Placeholder Text" w:semiHidden="1"/>
-    <w:lsdException w:name="No Spacing" w:uiPriority="1" w:qFormat="1"/>
-    <w:lsdException w:name="Light Shading" w:uiPriority="60"/>
-    <w:lsdException w:name="Light List" w:uiPriority="61"/>
-    <w:lsdException w:name="Light Grid" w:uiPriority="62"/>
-    <w:lsdException w:name="Medium Shading 1" w:uiPriority="63"/>
-    <w:lsdException w:name="Medium Shading 2" w:uiPriority="64"/>
-    <w:lsdException w:name="Medium List 1" w:uiPriority="65"/>
-    <w:lsdException w:name="Medium List 2" w:uiPriority="66"/>
-    <w:lsdException w:name="Medium Grid 1" w:uiPriority="67"/>
-    <w:lsdException w:name="Medium Grid 2" w:uiPriority="68"/>
-    <w:lsdException w:name="Medium Grid 3" w:uiPriority="69"/>
-    <w:lsdException w:name="Dark List" w:uiPriority="70"/>
-    <w:lsdException w:name="Colorful Shading" w:uiPriority="71"/>
-    <w:lsdException w:name="Colorful List" w:uiPriority="72"/>
-    <w:lsdException w:name="Colorful Grid" w:uiPriority="73"/>
-    <w:lsdException w:name="Light Shading Accent 1" w:uiPriority="60"/>
-    <w:lsdException w:name="Light List Accent 1" w:uiPriority="61"/>
-    <w:lsdException w:name="Light Grid Accent 1" w:uiPriority="62"/>
-    <w:lsdException w:name="Medium Shading 1 Accent 1" w:uiPriority="63"/>
-    <w:lsdException w:name="Medium Shading 2 Accent 1" w:uiPriority="64"/>
-    <w:lsdException w:name="Medium List 1 Accent 1" w:uiPriority="65"/>
-    <w:lsdException w:name="Revision" w:semiHidden="1"/>
-    <w:lsdException w:name="List Paragraph" w:uiPriority="34" w:qFormat="1"/>
-    <w:lsdException w:name="Quote" w:uiPriority="29" w:qFormat="1"/>
-    <w:lsdException w:name="Intense Quote" w:uiPriority="30" w:qFormat="1"/>
-    <w:lsdException w:name="Medium List 2 Accent 1" w:uiPriority="66"/>
-    <w:lsdException w:name="Medium Grid 1 Accent 1" w:uiPriority="67"/>
-    <w:lsdException w:name="Medium Grid 2 Accent 1" w:uiPriority="68"/>
-    <w:lsdException w:name="Medium Grid 3 Accent 1" w:uiPriority="69"/>
-    <w:lsdException w:name="Dark List Accent 1" w:uiPriority="70"/>
-    <w:lsdException w:name="Colorful Shading Accent 1" w:uiPriority="71"/>
-    <w:lsdException w:name="Colorful List Accent 1" w:uiPriority="72"/>
-    <w:lsdException w:name="Colorful Grid Accent 1" w:uiPriority="73"/>
-    <w:lsdException w:name="Light Shading Accent 2" w:uiPriority="60"/>
-    <w:lsdException w:name="Light List Accent 2" w:uiPriority="61"/>
-    <w:lsdException w:name="Light Grid Accent 2" w:uiPriority="62"/>
-    <w:lsdException w:name="Medium Shading 1 Accent 2" w:uiPriority="63"/>
-    <w:lsdException w:name="Medium Shading 2 Accent 2" w:uiPriority="64"/>
-    <w:lsdException w:name="Medium List 1 Accent 2" w:uiPriority="65"/>
-    <w:lsdException w:name="Medium List 2 Accent 2" w:uiPriority="66"/>
-    <w:lsdException w:name="Medium Grid 1 Accent 2" w:uiPriority="67"/>
-    <w:lsdException w:name="Medium Grid 2 Accent 2" w:uiPriority="68"/>
-    <w:lsdException w:name="Medium Grid 3 Accent 2" w:uiPriority="69"/>
-    <w:lsdException w:name="Dark List Accent 2" w:uiPriority="70"/>
-    <w:lsdException w:name="Colorful Shading Accent 2" w:uiPriority="71"/>
-    <w:lsdException w:name="Colorful List Accent 2" w:uiPriority="72"/>
-    <w:lsdException w:name="Colorful Grid Accent 2" w:uiPriority="73"/>
-    <w:lsdException w:name="Light Shading Accent 3" w:uiPriority="60"/>
-    <w:lsdException w:name="Light List Accent 3" w:uiPriority="61"/>
-    <w:lsdException w:name="Light Grid Accent 3" w:uiPriority="62"/>
-    <w:lsdException w:name="Medium Shading 1 Accent 3" w:uiPriority="63"/>
-    <w:lsdException w:name="Medium Shading 2 Accent 3" w:uiPriority="64"/>
-    <w:lsdException w:name="Medium List 1 Accent 3" w:uiPriority="65"/>
-    <w:lsdException w:name="Medium List 2 Accent 3" w:uiPriority="66"/>
-    <w:lsdException w:name="Medium Grid 1 Accent 3" w:uiPriority="67"/>
-    <w:lsdException w:name="Medium Grid 2 Accent 3" w:uiPriority="68"/>
-    <w:lsdException w:name="Medium Grid 3 Accent 3" w:uiPriority="69"/>
-    <w:lsdException w:name="Dark List Accent 3" w:uiPriority="70"/>
-    <w:lsdException w:name="Colorful Shading Accent 3" w:uiPriority="71"/>
-    <w:lsdException w:name="Colorful List Accent 3" w:uiPriority="72"/>
-    <w:lsdException w:name="Colorful Grid Accent 3" w:uiPriority="73"/>
-    <w:lsdException w:name="Light Shading Accent 4" w:uiPriority="60"/>
-    <w:lsdException w:name="Light List Accent 4" w:uiPriority="61"/>
-    <w:lsdException w:name="Light Grid Accent 4" w:uiPriority="62"/>
-    <w:lsdException w:name="Medium Shading 1 Accent 4" w:uiPriority="63"/>
-    <w:lsdException w:name="Medium Shading 2 Accent 4" w:uiPriority="64"/>
-    <w:lsdException w:name="Medium List 1 Accent 4" w:uiPriority="65"/>
-    <w:lsdException w:name="Medium List 2 Accent 4" w:uiPriority="66"/>
-    <w:lsdException w:name="Medium Grid 1 Accent 4" w:uiPriority="67"/>
-    <w:lsdException w:name="Medium Grid 2 Accent 4" w:uiPriority="68"/>
-    <w:lsdException w:name="Medium Grid 3 Accent 4" w:uiPriority="69"/>
-    <w:lsdException w:name="Dark List Accent 4" w:uiPriority="70"/>
-    <w:lsdException w:name="Colorful Shading Accent 4" w:uiPriority="71"/>
-    <w:lsdException w:name="Colorful List Accent 4" w:uiPriority="72"/>
-    <w:lsdException w:name="Colorful Grid Accent 4" w:uiPriority="73"/>
-    <w:lsdException w:name="Light Shading Accent 5" w:uiPriority="60"/>
-    <w:lsdException w:name="Light List Accent 5" w:uiPriority="61"/>
-    <w:lsdException w:name="Light Grid Accent 5" w:uiPriority="62"/>
-    <w:lsdException w:name="Medium Shading 1 Accent 5" w:uiPriority="63"/>
-    <w:lsdException w:name="Medium Shading 2 Accent 5" w:uiPriority="64"/>
-    <w:lsdException w:name="Medium List 1 Accent 5" w:uiPriority="65"/>
-    <w:lsdException w:name="Medium List 2 Accent 5" w:uiPriority="66"/>
-    <w:lsdException w:name="Medium Grid 1 Accent 5" w:uiPriority="67"/>
-    <w:lsdException w:name="Medium Grid 2 Accent 5" w:uiPriority="68"/>
-    <w:lsdException w:name="Medium Grid 3 Accent 5" w:uiPriority="69"/>
-    <w:lsdException w:name="Dark List Accent 5" w:uiPriority="70"/>
-    <w:lsdException w:name="Colorful Shading Accent 5" w:uiPriority="71"/>
-    <w:lsdException w:name="Colorful List Accent 5" w:uiPriority="72"/>
-    <w:lsdException w:name="Colorful Grid Accent 5" w:uiPriority="73"/>
-    <w:lsdException w:name="Light Shading Accent 6" w:uiPriority="60"/>
-    <w:lsdException w:name="Light List Accent 6" w:uiPriority="61"/>
-    <w:lsdException w:name="Light Grid Accent 6" w:uiPriority="62"/>
-    <w:lsdException w:name="Medium Shading 1 Accent 6" w:uiPriority="63"/>
-    <w:lsdException w:name="Medium Shading 2 Accent 6" w:uiPriority="64"/>
-    <w:lsdException w:name="Medium List 1 Accent 6" w:uiPriority="65"/>
-    <w:lsdException w:name="Medium List 2 Accent 6" w:uiPriority="66"/>
-    <w:lsdException w:name="Medium Grid 1 Accent 6" w:uiPriority="67"/>
-    <w:lsdException w:name="Medium Grid 2 Accent 6" w:uiPriority="68"/>
-    <w:lsdException w:name="Medium Grid 3 Accent 6" w:uiPriority="69"/>
-    <w:lsdException w:name="Dark List Accent 6" w:uiPriority="70"/>
-    <w:lsdException w:name="Colorful Shading Accent 6" w:uiPriority="71"/>
-    <w:lsdException w:name="Colorful List Accent 6" w:uiPriority="72"/>
-    <w:lsdException w:name="Colorful Grid Accent 6" w:uiPriority="73"/>
-    <w:lsdException w:name="Subtle Emphasis" w:uiPriority="19" w:qFormat="1"/>
-    <w:lsdException w:name="Intense Emphasis" w:uiPriority="21" w:qFormat="1"/>
-    <w:lsdException w:name="Subtle Reference" w:uiPriority="31" w:qFormat="1"/>
-    <w:lsdException w:name="Intense Reference" w:uiPriority="32" w:qFormat="1"/>
-    <w:lsdException w:name="Book Title" w:uiPriority="33" w:qFormat="1"/>
-    <w:lsdException w:name="Bibliography" w:semiHidden="1" w:uiPriority="37" w:unhideWhenUsed="1"/>
-    <w:lsdException w:name="TOC Heading" w:semiHidden="1" w:uiPriority="39" w:unhideWhenUsed="1" w:qFormat="1"/>
-    <w:lsdException w:name="Plain Table 1" w:uiPriority="41"/>
-    <w:lsdException w:name="Plain Table 2" w:uiPriority="42"/>
-    <w:lsdException w:name="Plain Table 3" w:uiPriority="43"/>
-    <w:lsdException w:name="Plain Table 4" w:uiPriority="44"/>
-    <w:lsdException w:name="Plain Table 5" w:uiPriority="45"/>
-    <w:lsdException w:name="Grid Table Light" w:uiPriority="40"/>
-    <w:lsdException w:name="Grid Table 1 Light" w:uiPriority="46"/>
-    <w:lsdException w:name="Grid Table 2" w:uiPriority="47"/>
-    <w:lsdException w:name="Grid Table 3" w:uiPriority="48"/>
-    <w:lsdException w:name="Grid Table 4" w:uiPriority="49"/>
-    <w:lsdException w:name="Grid Table 5 Dark" w:uiPriority="50"/>
-    <w:lsdException w:name="Grid Table 6 Colorful" w:uiPriority="51"/>
-    <w:lsdException w:name="Grid Table 7 Colorful" w:uiPriority="52"/>
-    <w:lsdException w:name="Grid Table 1 Light Accent 1" w:uiPriority="46"/>
-    <w:lsdException w:name="Grid Table 2 Accent 1" w:uiPriority="47"/>
-    <w:lsdException w:name="Grid Table 3 Accent 1" w:uiPriority="48"/>
-    <w:lsdException w:name="Grid Table 4 Accent 1" w:uiPriority="49"/>
-    <w:lsdException w:name="Grid Table 5 Dark Accent 1" w:uiPriority="50"/>
-    <w:lsdException w:name="Grid Table 6 Colorful Accent 1" w:uiPriority="51"/>
-    <w:lsdException w:name="Grid Table 7 Colorful Accent 1" w:uiPriority="52"/>
-    <w:lsdException w:name="Grid Table 1 Light Accent 2" w:uiPriority="46"/>
-    <w:lsdException w:name="Grid Table 2 Accent 2" w:uiPriority="47"/>
-    <w:lsdException w:name="Grid Table 3 Accent 2" w:uiPriority="48"/>
-    <w:lsdException w:name="Grid Table 4 Accent 2" w:uiPriority="49"/>
-    <w:lsdException w:name="Grid Table 5 Dark Accent 2" w:uiPriority="50"/>
-    <w:lsdException w:name="Grid Table 6 Colorful Accent 2" w:uiPriority="51"/>
-    <w:lsdException w:name="Grid Table 7 Colorful Accent 2" w:uiPriority="52"/>
-    <w:lsdException w:name="Grid Table 1 Light Accent 3" w:uiPriority="46"/>
-    <w:lsdException w:name="Grid Table 2 Accent 3" w:uiPriority="47"/>
-    <w:lsdException w:name="Grid Table 3 Accent 3" w:uiPriority="48"/>
-    <w:lsdException w:name="Grid Table 4 Accent 3" w:uiPriority="49"/>
-    <w:lsdException w:name="Grid Table 5 Dark Accent 3" w:uiPriority="50"/>
-    <w:lsdException w:name="Grid Table 6 Colorful Accent 3" w:uiPriority="51"/>
-    <w:lsdException w:name="Grid Table 7 Colorful Accent 3" w:uiPriority="52"/>
-    <w:lsdException w:name="Grid Table 1 Light Accent 4" w:uiPriority="46"/>
-    <w:lsdException w:name="Grid Table 2 Accent 4" w:uiPriority="47"/>
-    <w:lsdException w:name="Grid Table 3 Accent 4" w:uiPriority="48"/>
-    <w:lsdException w:name="Grid Table 4 Accent 4" w:uiPriority="49"/>
-    <w:lsdException w:name="Grid Table 5 Dark Accent 4" w:uiPriority="50"/>
-    <w:lsdException w:name="Grid Table 6 Colorful Accent 4" w:uiPriority="51"/>
-    <w:lsdException w:name="Grid Table 7 Colorful Accent 4" w:uiPriority="52"/>
-    <w:lsdException w:name="Grid Table 1 Light Accent 5" w:uiPriority="46"/>
-    <w:lsdException w:name="Grid Table 2 Accent 5" w:uiPriority="47"/>
-    <w:lsdException w:name="Grid Table 3 Accent 5" w:uiPriority="48"/>
-    <w:lsdException w:name="Grid Table 4 Accent 5" w:uiPriority="49"/>
-    <w:lsdException w:name="Grid Table 5 Dark Accent 5" w:uiPriority="50"/>
-    <w:lsdException w:name="Grid Table 6 Colorful Accent 5" w:uiPriority="51"/>
-    <w:lsdException w:name="Grid Table 7 Colorful Accent 5" w:uiPriority="52"/>
-    <w:lsdException w:name="Grid Table 1 Light Accent 6" w:uiPriority="46"/>
-    <w:lsdException w:name="Grid Table 2 Accent 6" w:uiPriority="47"/>
-    <w:lsdException w:name="Grid Table 3 Accent 6" w:uiPriority="48"/>
-    <w:lsdException w:name="Grid Table 4 Accent 6" w:uiPriority="49"/>
-    <w:lsdException w:name="Grid Table 5 Dark Accent 6" w:uiPriority="50"/>
-    <w:lsdException w:name="Grid Table 6 Colorful Accent 6" w:uiPriority="51"/>
-    <w:lsdException w:name="Grid Table 7 Colorful Accent 6" w:uiPriority="52"/>
-    <w:lsdException w:name="List Table 1 Light" w:uiPriority="46"/>
-    <w:lsdException w:name="List Table 2" w:uiPriority="47"/>
-    <w:lsdException w:name="List Table 3" w:uiPriority="48"/>
-    <w:lsdException w:name="List Table 4" w:uiPriority="49"/>
-    <w:lsdException w:name="List Table 5 Dark" w:uiPriority="50"/>
-    <w:lsdException w:name="List Table 6 Colorful" w:uiPriority="51"/>
-    <w:lsdException w:name="List Table 7 Colorful" w:uiPriority="52"/>
-    <w:lsdException w:name="List Table 1 Light Accent 1" w:uiPriority="46"/>
-    <w:lsdException w:name="List Table 2 Accent 1" w:uiPriority="47"/>
-    <w:lsdException w:name="List Table 3 Accent 1" w:uiPriority="48"/>
-    <w:lsdException w:name="List Table 4 Accent 1" w:uiPriority="49"/>
-    <w:lsdException w:name="List Table 5 Dark Accent 1" w:uiPriority="50"/>
-    <w:lsdException w:name="List Table 6 Colorful Accent 1" w:uiPriority="51"/>
-    <w:lsdException w:name="List Table 7 Colorful Accent 1" w:uiPriority="52"/>
-    <w:lsdException w:name="List Table 1 Light Accent 2" w:uiPriority="46"/>
-    <w:lsdException w:name="List Table 2 Accent 2" w:uiPriority="47"/>
-    <w:lsdException w:name="List Table 3 Accent 2" w:uiPriority="48"/>
-    <w:lsdException w:name="List Table 4 Accent 2" w:uiPriority="49"/>
-    <w:lsdException w:name="List Table 5 Dark Accent 2" w:uiPriority="50"/>
-    <w:lsdException w:name="List Table 6 Colorful Accent 2" w:uiPriority="51"/>
-    <w:lsdException w:name="List Table 7 Colorful Accent 2" w:uiPriority="52"/>
-    <w:lsdException w:name="List Table 1 Light Accent 3" w:uiPriority="46"/>
-    <w:lsdException w:name="List Table 2 Accent 3" w:uiPriority="47"/>
-    <w:lsdException w:name="List Table 3 Accent 3" w:uiPriority="48"/>
-    <w:lsdException w:name="List Table 4 Accent 3" w:uiPriority="49"/>
-    <w:lsdException w:name="List Table 5 Dark Accent 3" w:uiPriority="50"/>
-    <w:lsdException w:name="List Table 6 Colorful Accent 3" w:uiPriority="51"/>
-    <w:lsdException w:name="List Table 7 Colorful Accent 3" w:uiPriority="52"/>
-    <w:lsdException w:name="List Table 1 Light Accent 4" w:uiPriority="46"/>
-    <w:lsdException w:name="List Table 2 Accent 4" w:uiPriority="47"/>
-    <w:lsdException w:name="List Table 3 Accent 4" w:uiPriority="48"/>
-    <w:lsdException w:name="List Table 4 Accent 4" w:uiPriority="49"/>
-    <w:lsdException w:name="List Table 5 Dark Accent 4" w:uiPriority="50"/>
-    <w:lsdException w:name="List Table 6 Colorful Accent 4" w:uiPriority="51"/>
-    <w:lsdException w:name="List Table 7 Colorful Accent 4" w:uiPriority="52"/>
-    <w:lsdException w:name="List Table 1 Light Accent 5" w:uiPriority="46"/>
-    <w:lsdException w:name="List Table 2 Accent 5" w:uiPriority="47"/>
-    <w:lsdException w:name="List Table 3 Accent 5" w:uiPriority="48"/>
-    <w:lsdException w:name="List Table 4 Accent 5" w:uiPriority="49"/>
-    <w:lsdException w:name="List Table 5 Dark Accent 5" w:uiPriority="50"/>
-    <w:lsdException w:name="List Table 6 Colorful Accent 5" w:uiPriority="51"/>
-    <w:lsdException w:name="List Table 7 Colorful Accent 5" w:uiPriority="52"/>
-    <w:lsdException w:name="List Table 1 Light Accent 6" w:uiPriority="46"/>
-    <w:lsdException w:name="List Table 2 Accent 6" w:uiPriority="47"/>
-    <w:lsdException w:name="List Table 3 Accent 6" w:uiPriority="48"/>
-    <w:lsdException w:name="List Table 4 Accent 6" w:uiPriority="49"/>
-    <w:lsdException w:name="List Table 5 Dark Accent 6" w:uiPriority="50"/>
-    <w:lsdException w:name="List Table 6 Colorful Accent 6" w:uiPriority="51"/>
-    <w:lsdException w:name="List Table 7 Colorful Accent 6" w:uiPriority="52"/>
+  <w:latentStyles w:defLockedState="0" w:defUIPriority="99" w:defSemiHidden="1" w:defUnhideWhenUsed="1" w:defQFormat="0" w:count="267">
+    <w:lsdException w:name="Normal" w:semiHidden="0" w:uiPriority="0" w:unhideWhenUsed="0" w:qFormat="1"/>
+    <w:lsdException w:name="heading 1" w:semiHidden="0" w:uiPriority="9" w:unhideWhenUsed="0" w:qFormat="1"/>
+    <w:lsdException w:name="heading 2" w:uiPriority="9" w:qFormat="1"/>
+    <w:lsdException w:name="heading 3" w:uiPriority="9" w:qFormat="1"/>
+    <w:lsdException w:name="heading 4" w:uiPriority="9" w:qFormat="1"/>
+    <w:lsdException w:name="heading 5" w:uiPriority="9" w:qFormat="1"/>
+    <w:lsdException w:name="heading 6" w:uiPriority="9" w:qFormat="1"/>
+    <w:lsdException w:name="heading 7" w:uiPriority="9" w:qFormat="1"/>
+    <w:lsdException w:name="heading 8" w:uiPriority="9" w:qFormat="1"/>
+    <w:lsdException w:name="heading 9" w:uiPriority="9" w:qFormat="1"/>
+    <w:lsdException w:name="toc 1" w:uiPriority="39"/>
+    <w:lsdException w:name="toc 2" w:uiPriority="39"/>
+    <w:lsdException w:name="toc 3" w:uiPriority="39"/>
+    <w:lsdException w:name="toc 4" w:uiPriority="39"/>
+    <w:lsdException w:name="toc 5" w:uiPriority="39"/>
+    <w:lsdException w:name="toc 6" w:uiPriority="39"/>
+    <w:lsdException w:name="toc 7" w:uiPriority="39"/>
+    <w:lsdException w:name="toc 8" w:uiPriority="39"/>
+    <w:lsdException w:name="toc 9" w:uiPriority="39"/>
+    <w:lsdException w:name="caption" w:uiPriority="35" w:qFormat="1"/>
+    <w:lsdException w:name="Title" w:semiHidden="0" w:uiPriority="10" w:unhideWhenUsed="0" w:qFormat="1"/>
+    <w:lsdException w:name="Default Paragraph Font" w:uiPriority="1"/>
+    <w:lsdException w:name="Subtitle" w:semiHidden="0" w:uiPriority="11" w:unhideWhenUsed="0" w:qFormat="1"/>
+    <w:lsdException w:name="Strong" w:semiHidden="0" w:uiPriority="22" w:unhideWhenUsed="0" w:qFormat="1"/>
+    <w:lsdException w:name="Emphasis" w:semiHidden="0" w:uiPriority="20" w:unhideWhenUsed="0" w:qFormat="1"/>
+    <w:lsdException w:name="Table Grid" w:semiHidden="0" w:uiPriority="39" w:unhideWhenUsed="0"/>
+    <w:lsdException w:name="Placeholder Text" w:unhideWhenUsed="0"/>
+    <w:lsdException w:name="No Spacing" w:semiHidden="0" w:uiPriority="1" w:unhideWhenUsed="0" w:qFormat="1"/>
+    <w:lsdException w:name="Light Shading" w:semiHidden="0" w:uiPriority="60" w:unhideWhenUsed="0"/>
+    <w:lsdException w:name="Light List" w:semiHidden="0" w:uiPriority="61" w:unhideWhenUsed="0"/>
+    <w:lsdException w:name="Light Grid" w:semiHidden="0" w:uiPriority="62" w:unhideWhenUsed="0"/>
+    <w:lsdException w:name="Medium Shading 1" w:semiHidden="0" w:uiPriority="63" w:unhideWhenUsed="0"/>
+    <w:lsdException w:name="Medium Shading 2" w:semiHidden="0" w:uiPriority="64" w:unhideWhenUsed="0"/>
+    <w:lsdException w:name="Medium List 1" w:semiHidden="0" w:uiPriority="65" w:unhideWhenUsed="0"/>
+    <w:lsdException w:name="Medium List 2" w:semiHidden="0" w:uiPriority="66" w:unhideWhenUsed="0"/>
+    <w:lsdException w:name="Medium Grid 1" w:semiHidden="0" w:uiPriority="67" w:unhideWhenUsed="0"/>
+    <w:lsdException w:name="Medium Grid 2" w:semiHidden="0" w:uiPriority="68" w:unhideWhenUsed="0"/>
+    <w:lsdException w:name="Medium Grid 3" w:semiHidden="0" w:uiPriority="69" w:unhideWhenUsed="0"/>
+    <w:lsdException w:name="Dark List" w:semiHidden="0" w:uiPriority="70" w:unhideWhenUsed="0"/>
+    <w:lsdException w:name="Colorful Shading" w:semiHidden="0" w:uiPriority="71" w:unhideWhenUsed="0"/>
+    <w:lsdException w:name="Colorful List" w:semiHidden="0" w:uiPriority="72" w:unhideWhenUsed="0"/>
+    <w:lsdException w:name="Colorful Grid" w:semiHidden="0" w:uiPriority="73" w:unhideWhenUsed="0"/>
+    <w:lsdException w:name="Light Shading Accent 1" w:semiHidden="0" w:uiPriority="60" w:unhideWhenUsed="0"/>
+    <w:lsdException w:name="Light List Accent 1" w:semiHidden="0" w:uiPriority="61" w:unhideWhenUsed="0"/>
+    <w:lsdException w:name="Light Grid Accent 1" w:semiHidden="0" w:uiPriority="62" w:unhideWhenUsed="0"/>
+    <w:lsdException w:name="Medium Shading 1 Accent 1" w:semiHidden="0" w:uiPriority="63" w:unhideWhenUsed="0"/>
+    <w:lsdException w:name="Medium Shading 2 Accent 1" w:semiHidden="0" w:uiPriority="64" w:unhideWhenUsed="0"/>
+    <w:lsdException w:name="Medium List 1 Accent 1" w:semiHidden="0" w:uiPriority="65" w:unhideWhenUsed="0"/>
+    <w:lsdException w:name="Revision" w:unhideWhenUsed="0"/>
+    <w:lsdException w:name="List Paragraph" w:semiHidden="0" w:uiPriority="34" w:unhideWhenUsed="0" w:qFormat="1"/>
+    <w:lsdException w:name="Quote" w:semiHidden="0" w:uiPriority="29" w:unhideWhenUsed="0" w:qFormat="1"/>
+    <w:lsdException w:name="Intense Quote" w:semiHidden="0" w:uiPriority="30" w:unhideWhenUsed="0" w:qFormat="1"/>
+    <w:lsdException w:name="Medium List 2 Accent 1" w:semiHidden="0" w:uiPriority="66" w:unhideWhenUsed="0"/>
+    <w:lsdException w:name="Medium Grid 1 Accent 1" w:semiHidden="0" w:uiPriority="67" w:unhideWhenUsed="0"/>
+    <w:lsdException w:name="Medium Grid 2 Accent 1" w:semiHidden="0" w:uiPriority="68" w:unhideWhenUsed="0"/>
+    <w:lsdException w:name="Medium Grid 3 Accent 1" w:semiHidden="0" w:uiPriority="69" w:unhideWhenUsed="0"/>
+    <w:lsdException w:name="Dark List Accent 1" w:semiHidden="0" w:uiPriority="70" w:unhideWhenUsed="0"/>
+    <w:lsdException w:name="Colorful Shading Accent 1" w:semiHidden="0" w:uiPriority="71" w:unhideWhenUsed="0"/>
+    <w:lsdException w:name="Colorful List Accent 1" w:semiHidden="0" w:uiPriority="72" w:unhideWhenUsed="0"/>
+    <w:lsdException w:name="Colorful Grid Accent 1" w:semiHidden="0" w:uiPriority="73" w:unhideWhenUsed="0"/>
+    <w:lsdException w:name="Light Shading Accent 2" w:semiHidden="0" w:uiPriority="60" w:unhideWhenUsed="0"/>
+    <w:lsdException w:name="Light List Accent 2" w:semiHidden="0" w:uiPriority="61" w:unhideWhenUsed="0"/>
+    <w:lsdException w:name="Light Grid Accent 2" w:semiHidden="0" w:uiPriority="62" w:unhideWhenUsed="0"/>
+    <w:lsdException w:name="Medium Shading 1 Accent 2" w:semiHidden="0" w:uiPriority="63" w:unhideWhenUsed="0"/>
+    <w:lsdException w:name="Medium Shading 2 Accent 2" w:semiHidden="0" w:uiPriority="64" w:unhideWhenUsed="0"/>
+    <w:lsdException w:name="Medium List 1 Accent 2" w:semiHidden="0" w:uiPriority="65" w:unhideWhenUsed="0"/>
+    <w:lsdException w:name="Medium List 2 Accent 2" w:semiHidden="0" w:uiPriority="66" w:unhideWhenUsed="0"/>
+    <w:lsdException w:name="Medium Grid 1 Accent 2" w:semiHidden="0" w:uiPriority="67" w:unhideWhenUsed="0"/>
+    <w:lsdException w:name="Medium Grid 2 Accent 2" w:semiHidden="0" w:uiPriority="68" w:unhideWhenUsed="0"/>
+    <w:lsdException w:name="Medium Grid 3 Accent 2" w:semiHidden="0" w:uiPriority="69" w:unhideWhenUsed="0"/>
+    <w:lsdException w:name="Dark List Accent 2" w:semiHidden="0" w:uiPriority="70" w:unhideWhenUsed="0"/>
+    <w:lsdException w:name="Colorful Shading Accent 2" w:semiHidden="0" w:uiPriority="71" w:unhideWhenUsed="0"/>
+    <w:lsdException w:name="Colorful List Accent 2" w:semiHidden="0" w:uiPriority="72" w:unhideWhenUsed="0"/>
+    <w:lsdException w:name="Colorful Grid Accent 2" w:semiHidden="0" w:uiPriority="73" w:unhideWhenUsed="0"/>
+    <w:lsdException w:name="Light Shading Accent 3" w:semiHidden="0" w:uiPriority="60" w:unhideWhenUsed="0"/>
+    <w:lsdException w:name="Light List Accent 3" w:semiHidden="0" w:uiPriority="61" w:unhideWhenUsed="0"/>
+    <w:lsdException w:name="Light Grid Accent 3" w:semiHidden="0" w:uiPriority="62" w:unhideWhenUsed="0"/>
+    <w:lsdException w:name="Medium Shading 1 Accent 3" w:semiHidden="0" w:uiPriority="63" w:unhideWhenUsed="0"/>
+    <w:lsdException w:name="Medium Shading 2 Accent 3" w:semiHidden="0" w:uiPriority="64" w:unhideWhenUsed="0"/>
+    <w:lsdException w:name="Medium List 1 Accent 3" w:semiHidden="0" w:uiPriority="65" w:unhideWhenUsed="0"/>
+    <w:lsdException w:name="Medium List 2 Accent 3" w:semiHidden="0" w:uiPriority="66" w:unhideWhenUsed="0"/>
+    <w:lsdException w:name="Medium Grid 1 Accent 3" w:semiHidden="0" w:uiPriority="67" w:unhideWhenUsed="0"/>
+    <w:lsdException w:name="Medium Grid 2 Accent 3" w:semiHidden="0" w:uiPriority="68" w:unhideWhenUsed="0"/>
+    <w:lsdException w:name="Medium Grid 3 Accent 3" w:semiHidden="0" w:uiPriority="69" w:unhideWhenUsed="0"/>
+    <w:lsdException w:name="Dark List Accent 3" w:semiHidden="0" w:uiPriority="70" w:unhideWhenUsed="0"/>
+    <w:lsdException w:name="Colorful Shading Accent 3" w:semiHidden="0" w:uiPriority="71" w:unhideWhenUsed="0"/>
+    <w:lsdException w:name="Colorful List Accent 3" w:semiHidden="0" w:uiPriority="72" w:unhideWhenUsed="0"/>
+    <w:lsdException w:name="Colorful Grid Accent 3" w:semiHidden="0" w:uiPriority="73" w:unhideWhenUsed="0"/>
+    <w:lsdException w:name="Light Shading Accent 4" w:semiHidden="0" w:uiPriority="60" w:unhideWhenUsed="0"/>
+    <w:lsdException w:name="Light List Accent 4" w:semiHidden="0" w:uiPriority="61" w:unhideWhenUsed="0"/>
+    <w:lsdException w:name="Light Grid Accent 4" w:semiHidden="0" w:uiPriority="62" w:unhideWhenUsed="0"/>
+    <w:lsdException w:name="Medium Shading 1 Accent 4" w:semiHidden="0" w:uiPriority="63" w:unhideWhenUsed="0"/>
+    <w:lsdException w:name="Medium Shading 2 Accent 4" w:semiHidden="0" w:uiPriority="64" w:unhideWhenUsed="0"/>
+    <w:lsdException w:name="Medium List 1 Accent 4" w:semiHidden="0" w:uiPriority="65" w:unhideWhenUsed="0"/>
+    <w:lsdException w:name="Medium List 2 Accent 4" w:semiHidden="0" w:uiPriority="66" w:unhideWhenUsed="0"/>
+    <w:lsdException w:name="Medium Grid 1 Accent 4" w:semiHidden="0" w:uiPriority="67" w:unhideWhenUsed="0"/>
+    <w:lsdException w:name="Medium Grid 2 Accent 4" w:semiHidden="0" w:uiPriority="68" w:unhideWhenUsed="0"/>
+    <w:lsdException w:name="Medium Grid 3 Accent 4" w:semiHidden="0" w:uiPriority="69" w:unhideWhenUsed="0"/>
+    <w:lsdException w:name="Dark List Accent 4" w:semiHidden="0" w:uiPriority="70" w:unhideWhenUsed="0"/>
+    <w:lsdException w:name="Colorful Shading Accent 4" w:semiHidden="0" w:uiPriority="71" w:unhideWhenUsed="0"/>
+    <w:lsdException w:name="Colorful List Accent 4" w:semiHidden="0" w:uiPriority="72" w:unhideWhenUsed="0"/>
+    <w:lsdException w:name="Colorful Grid Accent 4" w:semiHidden="0" w:uiPriority="73" w:unhideWhenUsed="0"/>
+    <w:lsdException w:name="Light Shading Accent 5" w:semiHidden="0" w:uiPriority="60" w:unhideWhenUsed="0"/>
+    <w:lsdException w:name="Light List Accent 5" w:semiHidden="0" w:uiPriority="61" w:unhideWhenUsed="0"/>
+    <w:lsdException w:name="Light Grid Accent 5" w:semiHidden="0" w:uiPriority="62" w:unhideWhenUsed="0"/>
+    <w:lsdException w:name="Medium Shading 1 Accent 5" w:semiHidden="0" w:uiPriority="63" w:unhideWhenUsed="0"/>
+    <w:lsdException w:name="Medium Shading 2 Accent 5" w:semiHidden="0" w:uiPriority="64" w:unhideWhenUsed="0"/>
+    <w:lsdException w:name="Medium List 1 Accent 5" w:semiHidden="0" w:uiPriority="65" w:unhideWhenUsed="0"/>
+    <w:lsdException w:name="Medium List 2 Accent 5" w:semiHidden="0" w:uiPriority="66" w:unhideWhenUsed="0"/>
+    <w:lsdException w:name="Medium Grid 1 Accent 5" w:semiHidden="0" w:uiPriority="67" w:unhideWhenUsed="0"/>
+    <w:lsdException w:name="Medium Grid 2 Accent 5" w:semiHidden="0" w:uiPriority="68" w:unhideWhenUsed="0"/>
+    <w:lsdException w:name="Medium Grid 3 Accent 5" w:semiHidden="0" w:uiPriority="69" w:unhideWhenUsed="0"/>
+    <w:lsdException w:name="Dark List Accent 5" w:semiHidden="0" w:uiPriority="70" w:unhideWhenUsed="0"/>
+    <w:lsdException w:name="Colorful Shading Accent 5" w:semiHidden="0" w:uiPriority="71" w:unhideWhenUsed="0"/>
+    <w:lsdException w:name="Colorful List Accent 5" w:semiHidden="0" w:uiPriority="72" w:unhideWhenUsed="0"/>
+    <w:lsdException w:name="Colorful Grid Accent 5" w:semiHidden="0" w:uiPriority="73" w:unhideWhenUsed="0"/>
+    <w:lsdException w:name="Light Shading Accent 6" w:semiHidden="0" w:uiPriority="60" w:unhideWhenUsed="0"/>
+    <w:lsdException w:name="Light List Accent 6" w:semiHidden="0" w:uiPriority="61" w:unhideWhenUsed="0"/>
+    <w:lsdException w:name="Light Grid Accent 6" w:semiHidden="0" w:uiPriority="62" w:unhideWhenUsed="0"/>
+    <w:lsdException w:name="Medium Shading 1 Accent 6" w:semiHidden="0" w:uiPriority="63" w:unhideWhenUsed="0"/>
+    <w:lsdException w:name="Medium Shading 2 Accent 6" w:semiHidden="0" w:uiPriority="64" w:unhideWhenUsed="0"/>
+    <w:lsdException w:name="Medium List 1 Accent 6" w:semiHidden="0" w:uiPriority="65" w:unhideWhenUsed="0"/>
+    <w:lsdException w:name="Medium List 2 Accent 6" w:semiHidden="0" w:uiPriority="66" w:unhideWhenUsed="0"/>
+    <w:lsdException w:name="Medium Grid 1 Accent 6" w:semiHidden="0" w:uiPriority="67" w:unhideWhenUsed="0"/>
+    <w:lsdException w:name="Medium Grid 2 Accent 6" w:semiHidden="0" w:uiPriority="68" w:unhideWhenUsed="0"/>
+    <w:lsdException w:name="Medium Grid 3 Accent 6" w:semiHidden="0" w:uiPriority="69" w:unhideWhenUsed="0"/>
+    <w:lsdException w:name="Dark List Accent 6" w:semiHidden="0" w:uiPriority="70" w:unhideWhenUsed="0"/>
+    <w:lsdException w:name="Colorful Shading Accent 6" w:semiHidden="0" w:uiPriority="71" w:unhideWhenUsed="0"/>
+    <w:lsdException w:name="Colorful List Accent 6" w:semiHidden="0" w:uiPriority="72" w:unhideWhenUsed="0"/>
+    <w:lsdException w:name="Colorful Grid Accent 6" w:semiHidden="0" w:uiPriority="73" w:unhideWhenUsed="0"/>
+    <w:lsdException w:name="Subtle Emphasis" w:semiHidden="0" w:uiPriority="19" w:unhideWhenUsed="0" w:qFormat="1"/>
+    <w:lsdException w:name="Intense Emphasis" w:semiHidden="0" w:uiPriority="21" w:unhideWhenUsed="0" w:qFormat="1"/>
+    <w:lsdException w:name="Subtle Reference" w:semiHidden="0" w:uiPriority="31" w:unhideWhenUsed="0" w:qFormat="1"/>
+    <w:lsdException w:name="Intense Reference" w:semiHidden="0" w:uiPriority="32" w:unhideWhenUsed="0" w:qFormat="1"/>
+    <w:lsdException w:name="Book Title" w:semiHidden="0" w:uiPriority="33" w:unhideWhenUsed="0" w:qFormat="1"/>
+    <w:lsdException w:name="Bibliography" w:uiPriority="37"/>
+    <w:lsdException w:name="TOC Heading" w:uiPriority="39" w:qFormat="1"/>
+  </w:latentStyles>
+  <w:style w:type="paragraph" w:default="1" w:styleId="Normal">
+    <w:name w:val="Normal"/>
+    <w:qFormat/>
+    <w:rsid w:val="003B1F34"/>
+    <w:pPr>
+      <w:spacing w:before="120" w:after="240"/>
+    </w:pPr>
+  </w:style>
+  <w:style w:type="paragraph" w:styleId="Heading1">
+    <w:name w:val="heading 1"/>
+    <w:basedOn w:val="Normal"/>
+    <w:next w:val="Normal"/>
+    <w:link w:val="Heading1Char"/>
+    <w:uiPriority w:val="9"/>
+    <w:qFormat/>
+    <w:rsid w:val="00BE3A0C"/>
+    <w:pPr>
+      <w:keepNext/>
+      <w:keepLines/>
+      <w:pBdr>
+        <w:bottom w:val="single" w:sz="4" w:space="1" w:color="90C226" w:themeColor="accent1"/>
+      </w:pBdr>
+      <w:spacing w:before="400" w:after="40" w:line="240" w:lineRule="auto"/>
+      <w:outlineLvl w:val="0"/>
+    </w:pPr>
+    <w:rPr>
+      <w:rFonts w:asciiTheme="majorHAnsi" w:eastAsiaTheme="majorEastAsia" w:hAnsiTheme="majorHAnsi" w:cstheme="majorBidi"/>
+      <w:sz w:val="32"/>
+      <w:szCs w:val="32"/>
+    </w:rPr>
+  </w:style>
+  <w:style w:type="paragraph" w:styleId="Heading2">
+    <w:name w:val="heading 2"/>
+    <w:basedOn w:val="Normal"/>
+    <w:next w:val="Normal"/>
+    <w:link w:val="Heading2Char"/>
+    <w:uiPriority w:val="9"/>
+    <w:unhideWhenUsed/>
+    <w:qFormat/>
+    <w:rsid w:val="00813B98"/>
+    <w:pPr>
+      <w:keepNext/>
+      <w:keepLines/>
+      <w:spacing w:before="160" w:after="0" w:line="240" w:lineRule="auto"/>
+      <w:outlineLvl w:val="1"/>
+    </w:pPr>
+    <w:rPr>
+      <w:rFonts w:asciiTheme="majorHAnsi" w:eastAsiaTheme="majorEastAsia" w:hAnsiTheme="majorHAnsi" w:cstheme="majorBidi"/>
+      <w:b/>
+      <w:sz w:val="32"/>
+      <w:szCs w:val="28"/>
+    </w:rPr>
+  </w:style>
+  <w:style w:type="paragraph" w:styleId="Heading3">
+    <w:name w:val="heading 3"/>
+    <w:basedOn w:val="Normal"/>
+    <w:next w:val="Normal"/>
+    <w:link w:val="Heading3Char"/>
+    <w:uiPriority w:val="9"/>
+    <w:unhideWhenUsed/>
+    <w:qFormat/>
+    <w:rsid w:val="00656EC7"/>
+    <w:pPr>
+      <w:keepNext/>
+      <w:keepLines/>
+      <w:spacing w:before="80" w:after="0" w:line="240" w:lineRule="auto"/>
+      <w:outlineLvl w:val="2"/>
+    </w:pPr>
+    <w:rPr>
+      <w:rFonts w:asciiTheme="majorHAnsi" w:eastAsiaTheme="majorEastAsia" w:hAnsiTheme="majorHAnsi" w:cstheme="majorBidi"/>
+      <w:b/>
+      <w:color w:val="262626" w:themeColor="text1" w:themeTint="D9"/>
+      <w:sz w:val="26"/>
+      <w:szCs w:val="26"/>
+    </w:rPr>
+  </w:style>
+  <w:style w:type="paragraph" w:styleId="Heading4">
+    <w:name w:val="heading 4"/>
+    <w:basedOn w:val="Normal"/>
+    <w:next w:val="Normal"/>
+    <w:link w:val="Heading4Char"/>
+    <w:uiPriority w:val="9"/>
+    <w:unhideWhenUsed/>
+    <w:qFormat/>
+    <w:rsid w:val="001469C0"/>
+    <w:pPr>
+      <w:keepNext/>
+      <w:keepLines/>
+      <w:spacing w:before="80" w:after="0"/>
+      <w:outlineLvl w:val="3"/>
+    </w:pPr>
+    <w:rPr>
+      <w:rFonts w:asciiTheme="majorHAnsi" w:eastAsiaTheme="majorEastAsia" w:hAnsiTheme="majorHAnsi" w:cstheme="majorBidi"/>
+      <w:b/>
+      <w:color w:val="595959" w:themeColor="text1" w:themeTint="A6"/>
+      <w:sz w:val="24"/>
+      <w:szCs w:val="24"/>
+    </w:rPr>
+  </w:style>
+  <w:style w:type="paragraph" w:styleId="Heading5">
+    <w:name w:val="heading 5"/>
+    <w:basedOn w:val="Normal"/>
+    <w:next w:val="Normal"/>
+    <w:link w:val="Heading5Char"/>
+    <w:uiPriority w:val="9"/>
+    <w:semiHidden/>
+    <w:unhideWhenUsed/>
+    <w:qFormat/>
+    <w:pPr>
+      <w:keepNext/>
+      <w:keepLines/>
+      <w:spacing w:before="80" w:after="0"/>
+      <w:outlineLvl w:val="4"/>
+    </w:pPr>
+    <w:rPr>
+      <w:rFonts w:asciiTheme="majorHAnsi" w:eastAsiaTheme="majorEastAsia" w:hAnsiTheme="majorHAnsi" w:cstheme="majorBidi"/>
+      <w:i/>
+      <w:iCs/>
+      <w:sz w:val="22"/>
+      <w:szCs w:val="22"/>
+    </w:rPr>
+  </w:style>
+  <w:style w:type="paragraph" w:styleId="Heading6">
+    <w:name w:val="heading 6"/>
+    <w:basedOn w:val="Normal"/>
+    <w:next w:val="Normal"/>
+    <w:link w:val="Heading6Char"/>
+    <w:uiPriority w:val="9"/>
+    <w:semiHidden/>
+    <w:unhideWhenUsed/>
+    <w:qFormat/>
+    <w:pPr>
+      <w:keepNext/>
+      <w:keepLines/>
+      <w:spacing w:before="80" w:after="0"/>
+      <w:outlineLvl w:val="5"/>
+    </w:pPr>
+    <w:rPr>
+      <w:rFonts w:asciiTheme="majorHAnsi" w:eastAsiaTheme="majorEastAsia" w:hAnsiTheme="majorHAnsi" w:cstheme="majorBidi"/>
+      <w:color w:val="595959" w:themeColor="text1" w:themeTint="A6"/>
+    </w:rPr>
+  </w:style>
+  <w:style w:type="paragraph" w:styleId="Heading7">
+    <w:name w:val="heading 7"/>
+    <w:basedOn w:val="Normal"/>
+    <w:next w:val="Normal"/>
+    <w:link w:val="Heading7Char"/>
+    <w:uiPriority w:val="9"/>
+    <w:semiHidden/>
+    <w:unhideWhenUsed/>
+    <w:qFormat/>
+    <w:pPr>
+      <w:keepNext/>
+      <w:keepLines/>
+      <w:spacing w:before="80" w:after="0"/>
+      <w:outlineLvl w:val="6"/>
+    </w:pPr>
+    <w:rPr>
+      <w:rFonts w:asciiTheme="majorHAnsi" w:eastAsiaTheme="majorEastAsia" w:hAnsiTheme="majorHAnsi" w:cstheme="majorBidi"/>
+      <w:i/>
+      <w:iCs/>
+      <w:color w:val="595959" w:themeColor="text1" w:themeTint="A6"/>
+    </w:rPr>
+  </w:style>
+  <w:style w:type="paragraph" w:styleId="Heading8">
+    <w:name w:val="heading 8"/>
+    <w:basedOn w:val="Normal"/>
+    <w:next w:val="Normal"/>
+    <w:link w:val="Heading8Char"/>
+    <w:uiPriority w:val="9"/>
+    <w:semiHidden/>
+    <w:unhideWhenUsed/>
+    <w:qFormat/>
+    <w:pPr>
+      <w:keepNext/>
+      <w:keepLines/>
+      <w:spacing w:before="80" w:after="0"/>
+      <w:outlineLvl w:val="7"/>
+    </w:pPr>
+    <w:rPr>
+      <w:rFonts w:asciiTheme="majorHAnsi" w:eastAsiaTheme="majorEastAsia" w:hAnsiTheme="majorHAnsi" w:cstheme="majorBidi"/>
+      <w:smallCaps/>
+      <w:color w:val="595959" w:themeColor="text1" w:themeTint="A6"/>
+    </w:rPr>
+  </w:style>
+  <w:style w:type="paragraph" w:styleId="Heading9">
+    <w:name w:val="heading 9"/>
+    <w:basedOn w:val="Normal"/>
+    <w:next w:val="Normal"/>
+    <w:link w:val="Heading9Char"/>
+    <w:uiPriority w:val="9"/>
+    <w:semiHidden/>
+    <w:unhideWhenUsed/>
+    <w:qFormat/>
+    <w:pPr>
+      <w:keepNext/>
+      <w:keepLines/>
+      <w:spacing w:before="80" w:after="0"/>
+      <w:outlineLvl w:val="8"/>
+    </w:pPr>
+    <w:rPr>
+      <w:rFonts w:asciiTheme="majorHAnsi" w:eastAsiaTheme="majorEastAsia" w:hAnsiTheme="majorHAnsi" w:cstheme="majorBidi"/>
+      <w:i/>
+      <w:iCs/>
+      <w:smallCaps/>
+      <w:color w:val="595959" w:themeColor="text1" w:themeTint="A6"/>
+    </w:rPr>
+  </w:style>
+  <w:style w:type="character" w:default="1" w:styleId="DefaultParagraphFont">
+    <w:name w:val="Default Paragraph Font"/>
+    <w:uiPriority w:val="1"/>
+    <w:semiHidden/>
+    <w:unhideWhenUsed/>
+  </w:style>
+  <w:style w:type="table" w:default="1" w:styleId="TableNormal">
+    <w:name w:val="Normal Table"/>
+    <w:uiPriority w:val="99"/>
+    <w:semiHidden/>
+    <w:unhideWhenUsed/>
+    <w:tblPr>
+      <w:tblInd w:w="0" w:type="dxa"/>
+      <w:tblCellMar>
+        <w:top w:w="0" w:type="dxa"/>
+        <w:left w:w="108" w:type="dxa"/>
+        <w:bottom w:w="0" w:type="dxa"/>
+        <w:right w:w="108" w:type="dxa"/>
+      </w:tblCellMar>
+    </w:tblPr>
+  </w:style>
+  <w:style w:type="numbering" w:default="1" w:styleId="NoList">
+    <w:name w:val="No List"/>
+    <w:uiPriority w:val="99"/>
+    <w:semiHidden/>
+    <w:unhideWhenUsed/>
+  </w:style>
+  <w:style w:type="paragraph" w:styleId="Title">
+    <w:name w:val="Title"/>
+    <w:basedOn w:val="Normal"/>
+    <w:next w:val="Normal"/>
+    <w:link w:val="TitleChar"/>
+    <w:uiPriority w:val="10"/>
+    <w:qFormat/>
+    <w:pPr>
+      <w:spacing w:after="0" w:line="240" w:lineRule="auto"/>
+      <w:contextualSpacing/>
+    </w:pPr>
+    <w:rPr>
+      <w:rFonts w:asciiTheme="majorHAnsi" w:eastAsiaTheme="majorEastAsia" w:hAnsiTheme="majorHAnsi" w:cstheme="majorBidi"/>
+      <w:color w:val="90C226" w:themeColor="accent1"/>
+      <w:spacing w:val="-7"/>
+      <w:sz w:val="64"/>
+      <w:szCs w:val="64"/>
+    </w:rPr>
+  </w:style>
+  <w:style w:type="character" w:customStyle="1" w:styleId="TitleChar">
+    <w:name w:val="Title Char"/>
+    <w:basedOn w:val="DefaultParagraphFont"/>
+    <w:link w:val="Title"/>
+    <w:uiPriority w:val="10"/>
+    <w:rPr>
+      <w:rFonts w:asciiTheme="majorHAnsi" w:eastAsiaTheme="majorEastAsia" w:hAnsiTheme="majorHAnsi" w:cstheme="majorBidi"/>
+      <w:color w:val="90C226" w:themeColor="accent1"/>
+      <w:spacing w:val="-7"/>
+      <w:sz w:val="64"/>
+      <w:szCs w:val="64"/>
+    </w:rPr>
+  </w:style>
+  <w:style w:type="paragraph" w:styleId="Subtitle">
+    <w:name w:val="Subtitle"/>
+    <w:basedOn w:val="Normal"/>
+    <w:next w:val="Normal"/>
+    <w:link w:val="SubtitleChar"/>
+    <w:uiPriority w:val="11"/>
+    <w:qFormat/>
+    <w:pPr>
+      <w:numPr>
+        <w:ilvl w:val="1"/>
+      </w:numPr>
+      <w:spacing w:line="240" w:lineRule="auto"/>
+    </w:pPr>
+    <w:rPr>
+      <w:rFonts w:asciiTheme="majorHAnsi" w:eastAsiaTheme="majorEastAsia" w:hAnsiTheme="majorHAnsi" w:cstheme="majorBidi"/>
+      <w:color w:val="404040" w:themeColor="text1" w:themeTint="BF"/>
+      <w:sz w:val="28"/>
+      <w:szCs w:val="28"/>
+    </w:rPr>
+  </w:style>
+  <w:style w:type="character" w:customStyle="1" w:styleId="SubtitleChar">
+    <w:name w:val="Subtitle Char"/>
+    <w:basedOn w:val="DefaultParagraphFont"/>
+    <w:link w:val="Subtitle"/>
+    <w:uiPriority w:val="11"/>
+    <w:rPr>
+      <w:rFonts w:asciiTheme="majorHAnsi" w:eastAsiaTheme="majorEastAsia" w:hAnsiTheme="majorHAnsi" w:cstheme="majorBidi"/>
+      <w:color w:val="404040" w:themeColor="text1" w:themeTint="BF"/>
+      <w:sz w:val="28"/>
+      <w:szCs w:val="28"/>
+    </w:rPr>
+  </w:style>
+  <w:style w:type="character" w:customStyle="1" w:styleId="Heading1Char">
+    <w:name w:val="Heading 1 Char"/>
+    <w:basedOn w:val="DefaultParagraphFont"/>
+    <w:link w:val="Heading1"/>
+    <w:uiPriority w:val="9"/>
+    <w:rsid w:val="00BE3A0C"/>
+    <w:rPr>
+      <w:rFonts w:asciiTheme="majorHAnsi" w:eastAsiaTheme="majorEastAsia" w:hAnsiTheme="majorHAnsi" w:cstheme="majorBidi"/>
+      <w:sz w:val="32"/>
+      <w:szCs w:val="32"/>
+    </w:rPr>
+  </w:style>
+  <w:style w:type="character" w:customStyle="1" w:styleId="Heading2Char">
+    <w:name w:val="Heading 2 Char"/>
+    <w:basedOn w:val="DefaultParagraphFont"/>
+    <w:link w:val="Heading2"/>
+    <w:uiPriority w:val="9"/>
+    <w:rsid w:val="00813B98"/>
+    <w:rPr>
+      <w:rFonts w:asciiTheme="majorHAnsi" w:eastAsiaTheme="majorEastAsia" w:hAnsiTheme="majorHAnsi" w:cstheme="majorBidi"/>
+      <w:b/>
+      <w:sz w:val="32"/>
+      <w:szCs w:val="28"/>
+    </w:rPr>
+  </w:style>
+  <w:style w:type="character" w:customStyle="1" w:styleId="Heading3Char">
+    <w:name w:val="Heading 3 Char"/>
+    <w:basedOn w:val="DefaultParagraphFont"/>
+    <w:link w:val="Heading3"/>
+    <w:uiPriority w:val="9"/>
+    <w:rsid w:val="00656EC7"/>
+    <w:rPr>
+      <w:rFonts w:asciiTheme="majorHAnsi" w:eastAsiaTheme="majorEastAsia" w:hAnsiTheme="majorHAnsi" w:cstheme="majorBidi"/>
+      <w:b/>
+      <w:color w:val="262626" w:themeColor="text1" w:themeTint="D9"/>
+      <w:sz w:val="26"/>
+      <w:szCs w:val="26"/>
+    </w:rPr>
+  </w:style>
+  <w:style w:type="character" w:customStyle="1" w:styleId="Heading4Char">
+    <w:name w:val="Heading 4 Char"/>
+    <w:basedOn w:val="DefaultParagraphFont"/>
+    <w:link w:val="Heading4"/>
+    <w:uiPriority w:val="9"/>
+    <w:rsid w:val="001469C0"/>
+    <w:rPr>
+      <w:rFonts w:asciiTheme="majorHAnsi" w:eastAsiaTheme="majorEastAsia" w:hAnsiTheme="majorHAnsi" w:cstheme="majorBidi"/>
+      <w:b/>
+      <w:color w:val="595959" w:themeColor="text1" w:themeTint="A6"/>
+      <w:sz w:val="24"/>
+      <w:szCs w:val="24"/>
+    </w:rPr>
+  </w:style>
+  <w:style w:type="character" w:customStyle="1" w:styleId="Heading5Char">
+    <w:name w:val="Heading 5 Char"/>
+    <w:basedOn w:val="DefaultParagraphFont"/>
+    <w:link w:val="Heading5"/>
+    <w:uiPriority w:val="9"/>
+    <w:semiHidden/>
+    <w:rPr>
+      <w:rFonts w:asciiTheme="majorHAnsi" w:eastAsiaTheme="majorEastAsia" w:hAnsiTheme="majorHAnsi" w:cstheme="majorBidi"/>
+      <w:i/>
+      <w:iCs/>
+      <w:sz w:val="22"/>
+      <w:szCs w:val="22"/>
+    </w:rPr>
+  </w:style>
+  <w:style w:type="character" w:customStyle="1" w:styleId="Heading6Char">
+    <w:name w:val="Heading 6 Char"/>
+    <w:basedOn w:val="DefaultParagraphFont"/>
+    <w:link w:val="Heading6"/>
+    <w:uiPriority w:val="9"/>
+    <w:semiHidden/>
+    <w:rPr>
+      <w:rFonts w:asciiTheme="majorHAnsi" w:eastAsiaTheme="majorEastAsia" w:hAnsiTheme="majorHAnsi" w:cstheme="majorBidi"/>
+      <w:color w:val="595959" w:themeColor="text1" w:themeTint="A6"/>
+    </w:rPr>
+  </w:style>
+  <w:style w:type="character" w:customStyle="1" w:styleId="Heading7Char">
+    <w:name w:val="Heading 7 Char"/>
+    <w:basedOn w:val="DefaultParagraphFont"/>
+    <w:link w:val="Heading7"/>
+    <w:uiPriority w:val="9"/>
+    <w:semiHidden/>
+    <w:rPr>
+      <w:rFonts w:asciiTheme="majorHAnsi" w:eastAsiaTheme="majorEastAsia" w:hAnsiTheme="majorHAnsi" w:cstheme="majorBidi"/>
+      <w:i/>
+      <w:iCs/>
+      <w:color w:val="595959" w:themeColor="text1" w:themeTint="A6"/>
+    </w:rPr>
+  </w:style>
+  <w:style w:type="character" w:customStyle="1" w:styleId="Heading8Char">
+    <w:name w:val="Heading 8 Char"/>
+    <w:basedOn w:val="DefaultParagraphFont"/>
+    <w:link w:val="Heading8"/>
+    <w:uiPriority w:val="9"/>
+    <w:semiHidden/>
+    <w:rPr>
+      <w:rFonts w:asciiTheme="majorHAnsi" w:eastAsiaTheme="majorEastAsia" w:hAnsiTheme="majorHAnsi" w:cstheme="majorBidi"/>
+      <w:smallCaps/>
+      <w:color w:val="595959" w:themeColor="text1" w:themeTint="A6"/>
+    </w:rPr>
+  </w:style>
+  <w:style w:type="character" w:customStyle="1" w:styleId="Heading9Char">
+    <w:name w:val="Heading 9 Char"/>
+    <w:basedOn w:val="DefaultParagraphFont"/>
+    <w:link w:val="Heading9"/>
+    <w:uiPriority w:val="9"/>
+    <w:semiHidden/>
+    <w:rPr>
+      <w:rFonts w:asciiTheme="majorHAnsi" w:eastAsiaTheme="majorEastAsia" w:hAnsiTheme="majorHAnsi" w:cstheme="majorBidi"/>
+      <w:i/>
+      <w:iCs/>
+      <w:smallCaps/>
+      <w:color w:val="595959" w:themeColor="text1" w:themeTint="A6"/>
+    </w:rPr>
+  </w:style>
+  <w:style w:type="character" w:styleId="SubtleEmphasis">
+    <w:name w:val="Subtle Emphasis"/>
+    <w:basedOn w:val="DefaultParagraphFont"/>
+    <w:uiPriority w:val="19"/>
+    <w:qFormat/>
+    <w:rPr>
+      <w:i/>
+      <w:iCs/>
+      <w:color w:val="595959" w:themeColor="text1" w:themeTint="A6"/>
+    </w:rPr>
+  </w:style>
+  <w:style w:type="character" w:styleId="Emphasis">
+    <w:name w:val="Emphasis"/>
+    <w:basedOn w:val="DefaultParagraphFont"/>
+    <w:uiPriority w:val="20"/>
+    <w:qFormat/>
+    <w:rPr>
+      <w:i/>
+      <w:iCs/>
+    </w:rPr>
+  </w:style>
+  <w:style w:type="character" w:styleId="IntenseEmphasis">
+    <w:name w:val="Intense Emphasis"/>
+    <w:basedOn w:val="DefaultParagraphFont"/>
+    <w:uiPriority w:val="21"/>
+    <w:qFormat/>
+    <w:rPr>
+      <w:b/>
+      <w:bCs/>
+      <w:i/>
+      <w:iCs/>
+    </w:rPr>
+  </w:style>
+  <w:style w:type="character" w:styleId="Strong">
+    <w:name w:val="Strong"/>
+    <w:basedOn w:val="DefaultParagraphFont"/>
+    <w:uiPriority w:val="22"/>
+    <w:qFormat/>
+    <w:rPr>
+      <w:b/>
+      <w:bCs/>
+    </w:rPr>
+  </w:style>
+  <w:style w:type="paragraph" w:styleId="Quote">
+    <w:name w:val="Quote"/>
+    <w:basedOn w:val="Normal"/>
+    <w:next w:val="Normal"/>
+    <w:link w:val="QuoteChar"/>
+    <w:uiPriority w:val="29"/>
+    <w:qFormat/>
+    <w:pPr>
+      <w:spacing w:before="240" w:line="252" w:lineRule="auto"/>
+      <w:ind w:left="864" w:right="864"/>
+      <w:jc w:val="center"/>
+    </w:pPr>
+    <w:rPr>
+      <w:i/>
+      <w:iCs/>
+    </w:rPr>
+  </w:style>
+  <w:style w:type="character" w:customStyle="1" w:styleId="QuoteChar">
+    <w:name w:val="Quote Char"/>
+    <w:basedOn w:val="DefaultParagraphFont"/>
+    <w:link w:val="Quote"/>
+    <w:uiPriority w:val="29"/>
+    <w:rPr>
+      <w:i/>
+      <w:iCs/>
+    </w:rPr>
+  </w:style>
+  <w:style w:type="paragraph" w:styleId="IntenseQuote">
+    <w:name w:val="Intense Quote"/>
+    <w:basedOn w:val="Normal"/>
+    <w:next w:val="Normal"/>
+    <w:link w:val="IntenseQuoteChar"/>
+    <w:uiPriority w:val="30"/>
+    <w:qFormat/>
+    <w:pPr>
+      <w:spacing w:before="100" w:beforeAutospacing="1"/>
+      <w:ind w:left="864" w:right="864"/>
+      <w:jc w:val="center"/>
+    </w:pPr>
+    <w:rPr>
+      <w:rFonts w:asciiTheme="majorHAnsi" w:eastAsiaTheme="majorEastAsia" w:hAnsiTheme="majorHAnsi" w:cstheme="majorBidi"/>
+      <w:color w:val="90C226" w:themeColor="accent1"/>
+      <w:sz w:val="28"/>
+      <w:szCs w:val="28"/>
+    </w:rPr>
+  </w:style>
+  <w:style w:type="character" w:customStyle="1" w:styleId="IntenseQuoteChar">
+    <w:name w:val="Intense Quote Char"/>
+    <w:basedOn w:val="DefaultParagraphFont"/>
+    <w:link w:val="IntenseQuote"/>
+    <w:uiPriority w:val="30"/>
+    <w:rPr>
+      <w:rFonts w:asciiTheme="majorHAnsi" w:eastAsiaTheme="majorEastAsia" w:hAnsiTheme="majorHAnsi" w:cstheme="majorBidi"/>
+      <w:color w:val="90C226" w:themeColor="accent1"/>
+      <w:sz w:val="28"/>
+      <w:szCs w:val="28"/>
+    </w:rPr>
+  </w:style>
+  <w:style w:type="character" w:styleId="SubtleReference">
+    <w:name w:val="Subtle Reference"/>
+    <w:basedOn w:val="DefaultParagraphFont"/>
+    <w:uiPriority w:val="31"/>
+    <w:qFormat/>
+    <w:rPr>
+      <w:smallCaps/>
+      <w:color w:val="404040" w:themeColor="text1" w:themeTint="BF"/>
+    </w:rPr>
+  </w:style>
+  <w:style w:type="character" w:styleId="IntenseReference">
+    <w:name w:val="Intense Reference"/>
+    <w:basedOn w:val="DefaultParagraphFont"/>
+    <w:uiPriority w:val="32"/>
+    <w:qFormat/>
+    <w:rPr>
+      <w:b/>
+      <w:bCs/>
+      <w:smallCaps/>
+      <w:u w:val="single"/>
+    </w:rPr>
+  </w:style>
+  <w:style w:type="character" w:styleId="BookTitle">
+    <w:name w:val="Book Title"/>
+    <w:basedOn w:val="DefaultParagraphFont"/>
+    <w:uiPriority w:val="33"/>
+    <w:qFormat/>
+    <w:rPr>
+      <w:b/>
+      <w:bCs/>
+      <w:smallCaps/>
+    </w:rPr>
+  </w:style>
+  <w:style w:type="paragraph" w:styleId="Caption">
+    <w:name w:val="caption"/>
+    <w:basedOn w:val="Normal"/>
+    <w:next w:val="Normal"/>
+    <w:uiPriority w:val="35"/>
+    <w:unhideWhenUsed/>
+    <w:qFormat/>
+    <w:pPr>
+      <w:spacing w:line="240" w:lineRule="auto"/>
+    </w:pPr>
+    <w:rPr>
+      <w:b/>
+      <w:bCs/>
+      <w:color w:val="404040" w:themeColor="text1" w:themeTint="BF"/>
+    </w:rPr>
+  </w:style>
+  <w:style w:type="paragraph" w:styleId="TOCHeading">
+    <w:name w:val="TOC Heading"/>
+    <w:basedOn w:val="Heading1"/>
+    <w:next w:val="Normal"/>
+    <w:uiPriority w:val="39"/>
+    <w:semiHidden/>
+    <w:unhideWhenUsed/>
+    <w:qFormat/>
+    <w:pPr>
+      <w:outlineLvl w:val="9"/>
+    </w:pPr>
+  </w:style>
+  <w:style w:type="paragraph" w:styleId="NoSpacing">
+    <w:name w:val="No Spacing"/>
+    <w:uiPriority w:val="1"/>
+    <w:qFormat/>
+    <w:pPr>
+      <w:spacing w:after="0" w:line="240" w:lineRule="auto"/>
+    </w:pPr>
+  </w:style>
+  <w:style w:type="paragraph" w:styleId="ListParagraph">
+    <w:name w:val="List Paragraph"/>
+    <w:basedOn w:val="Normal"/>
+    <w:uiPriority w:val="34"/>
+    <w:qFormat/>
+    <w:pPr>
+      <w:ind w:left="720"/>
+      <w:contextualSpacing/>
+    </w:pPr>
+  </w:style>
+  <w:style w:type="paragraph" w:styleId="BalloonText">
+    <w:name w:val="Balloon Text"/>
+    <w:basedOn w:val="Normal"/>
+    <w:link w:val="BalloonTextChar"/>
+    <w:uiPriority w:val="99"/>
+    <w:semiHidden/>
+    <w:unhideWhenUsed/>
+    <w:rsid w:val="00666B1C"/>
+    <w:pPr>
+      <w:spacing w:before="0" w:after="0" w:line="240" w:lineRule="auto"/>
+    </w:pPr>
+    <w:rPr>
+      <w:rFonts w:ascii="Tahoma" w:hAnsi="Tahoma" w:cs="Tahoma"/>
+      <w:sz w:val="16"/>
+      <w:szCs w:val="16"/>
+    </w:rPr>
+  </w:style>
+  <w:style w:type="character" w:customStyle="1" w:styleId="BalloonTextChar">
+    <w:name w:val="Balloon Text Char"/>
+    <w:basedOn w:val="DefaultParagraphFont"/>
+    <w:link w:val="BalloonText"/>
+    <w:uiPriority w:val="99"/>
+    <w:semiHidden/>
+    <w:rsid w:val="00666B1C"/>
+    <w:rPr>
+      <w:rFonts w:ascii="Tahoma" w:hAnsi="Tahoma" w:cs="Tahoma"/>
+      <w:sz w:val="16"/>
+      <w:szCs w:val="16"/>
+    </w:rPr>
+  </w:style>
+  <w:style w:type="character" w:styleId="Hyperlink">
+    <w:name w:val="Hyperlink"/>
+    <w:basedOn w:val="DefaultParagraphFont"/>
+    <w:uiPriority w:val="99"/>
+    <w:unhideWhenUsed/>
+    <w:rsid w:val="001D4278"/>
+    <w:rPr>
+      <w:color w:val="99CA3C" w:themeColor="hyperlink"/>
+      <w:u w:val="single"/>
+    </w:rPr>
+  </w:style>
+</w:styles>
+</file>
+
+<file path=word/stylesWithEffects.xml><?xml version="1.0" encoding="utf-8"?>
+<w:styles xmlns:wpc="http://schemas.microsoft.com/office/word/2010/wordprocessingCanvas" xmlns:mc="http://schemas.openxmlformats.org/markup-compatibility/2006" xmlns:o="urn:schemas-microsoft-com:office:office" xmlns:r="http://schemas.openxmlformats.org/officeDocument/2006/relationships" xmlns:m="http://schemas.openxmlformats.org/officeDocument/2006/math" xmlns:v="urn:schemas-microsoft-com:vml" xmlns:wp14="http://schemas.microsoft.com/office/word/2010/wordprocessingDrawing" xmlns:wp="http://schemas.openxmlformats.org/drawingml/2006/wordprocessingDrawing" xmlns:w10="urn:schemas-microsoft-com:office:word" xmlns:w="http://schemas.openxmlformats.org/wordprocessingml/2006/main" xmlns:w14="http://schemas.microsoft.com/office/word/2010/wordml" xmlns:wpg="http://schemas.microsoft.com/office/word/2010/wordprocessingGroup" xmlns:wpi="http://schemas.microsoft.com/office/word/2010/wordprocessingInk" xmlns:wne="http://schemas.microsoft.com/office/word/2006/wordml" xmlns:wps="http://schemas.microsoft.com/office/word/2010/wordprocessingShape" mc:Ignorable="w14 wp14">
+  <w:docDefaults>
+    <w:rPrDefault>
+      <w:rPr>
+        <w:rFonts w:asciiTheme="minorHAnsi" w:eastAsiaTheme="minorEastAsia" w:hAnsiTheme="minorHAnsi" w:cstheme="minorBidi"/>
+        <w:lang w:val="en-US" w:eastAsia="ja-JP" w:bidi="ar-SA"/>
+      </w:rPr>
+    </w:rPrDefault>
+    <w:pPrDefault>
+      <w:pPr>
+        <w:spacing w:after="120" w:line="360" w:lineRule="auto"/>
+      </w:pPr>
+    </w:pPrDefault>
+  </w:docDefaults>
+  <w:latentStyles w:defLockedState="0" w:defUIPriority="99" w:defSemiHidden="1" w:defUnhideWhenUsed="1" w:defQFormat="0" w:count="267">
+    <w:lsdException w:name="Normal" w:semiHidden="0" w:uiPriority="0" w:unhideWhenUsed="0" w:qFormat="1"/>
+    <w:lsdException w:name="heading 1" w:semiHidden="0" w:uiPriority="9" w:unhideWhenUsed="0" w:qFormat="1"/>
+    <w:lsdException w:name="heading 2" w:uiPriority="9" w:qFormat="1"/>
+    <w:lsdException w:name="heading 3" w:uiPriority="9" w:qFormat="1"/>
+    <w:lsdException w:name="heading 4" w:uiPriority="9" w:qFormat="1"/>
+    <w:lsdException w:name="heading 5" w:uiPriority="9" w:qFormat="1"/>
+    <w:lsdException w:name="heading 6" w:uiPriority="9" w:qFormat="1"/>
+    <w:lsdException w:name="heading 7" w:uiPriority="9" w:qFormat="1"/>
+    <w:lsdException w:name="heading 8" w:uiPriority="9" w:qFormat="1"/>
+    <w:lsdException w:name="heading 9" w:uiPriority="9" w:qFormat="1"/>
+    <w:lsdException w:name="toc 1" w:uiPriority="39"/>
+    <w:lsdException w:name="toc 2" w:uiPriority="39"/>
+    <w:lsdException w:name="toc 3" w:uiPriority="39"/>
+    <w:lsdException w:name="toc 4" w:uiPriority="39"/>
+    <w:lsdException w:name="toc 5" w:uiPriority="39"/>
+    <w:lsdException w:name="toc 6" w:uiPriority="39"/>
+    <w:lsdException w:name="toc 7" w:uiPriority="39"/>
+    <w:lsdException w:name="toc 8" w:uiPriority="39"/>
+    <w:lsdException w:name="toc 9" w:uiPriority="39"/>
+    <w:lsdException w:name="caption" w:uiPriority="35" w:qFormat="1"/>
+    <w:lsdException w:name="Title" w:semiHidden="0" w:uiPriority="10" w:unhideWhenUsed="0" w:qFormat="1"/>
+    <w:lsdException w:name="Default Paragraph Font" w:uiPriority="1"/>
+    <w:lsdException w:name="Subtitle" w:semiHidden="0" w:uiPriority="11" w:unhideWhenUsed="0" w:qFormat="1"/>
+    <w:lsdException w:name="Strong" w:semiHidden="0" w:uiPriority="22" w:unhideWhenUsed="0" w:qFormat="1"/>
+    <w:lsdException w:name="Emphasis" w:semiHidden="0" w:uiPriority="20" w:unhideWhenUsed="0" w:qFormat="1"/>
+    <w:lsdException w:name="Table Grid" w:semiHidden="0" w:uiPriority="39" w:unhideWhenUsed="0"/>
+    <w:lsdException w:name="Placeholder Text" w:unhideWhenUsed="0"/>
+    <w:lsdException w:name="No Spacing" w:semiHidden="0" w:uiPriority="1" w:unhideWhenUsed="0" w:qFormat="1"/>
+    <w:lsdException w:name="Light Shading" w:semiHidden="0" w:uiPriority="60" w:unhideWhenUsed="0"/>
+    <w:lsdException w:name="Light List" w:semiHidden="0" w:uiPriority="61" w:unhideWhenUsed="0"/>
+    <w:lsdException w:name="Light Grid" w:semiHidden="0" w:uiPriority="62" w:unhideWhenUsed="0"/>
+    <w:lsdException w:name="Medium Shading 1" w:semiHidden="0" w:uiPriority="63" w:unhideWhenUsed="0"/>
+    <w:lsdException w:name="Medium Shading 2" w:semiHidden="0" w:uiPriority="64" w:unhideWhenUsed="0"/>
+    <w:lsdException w:name="Medium List 1" w:semiHidden="0" w:uiPriority="65" w:unhideWhenUsed="0"/>
+    <w:lsdException w:name="Medium List 2" w:semiHidden="0" w:uiPriority="66" w:unhideWhenUsed="0"/>
+    <w:lsdException w:name="Medium Grid 1" w:semiHidden="0" w:uiPriority="67" w:unhideWhenUsed="0"/>
+    <w:lsdException w:name="Medium Grid 2" w:semiHidden="0" w:uiPriority="68" w:unhideWhenUsed="0"/>
+    <w:lsdException w:name="Medium Grid 3" w:semiHidden="0" w:uiPriority="69" w:unhideWhenUsed="0"/>
+    <w:lsdException w:name="Dark List" w:semiHidden="0" w:uiPriority="70" w:unhideWhenUsed="0"/>
+    <w:lsdException w:name="Colorful Shading" w:semiHidden="0" w:uiPriority="71" w:unhideWhenUsed="0"/>
+    <w:lsdException w:name="Colorful List" w:semiHidden="0" w:uiPriority="72" w:unhideWhenUsed="0"/>
+    <w:lsdException w:name="Colorful Grid" w:semiHidden="0" w:uiPriority="73" w:unhideWhenUsed="0"/>
+    <w:lsdException w:name="Light Shading Accent 1" w:semiHidden="0" w:uiPriority="60" w:unhideWhenUsed="0"/>
+    <w:lsdException w:name="Light List Accent 1" w:semiHidden="0" w:uiPriority="61" w:unhideWhenUsed="0"/>
+    <w:lsdException w:name="Light Grid Accent 1" w:semiHidden="0" w:uiPriority="62" w:unhideWhenUsed="0"/>
+    <w:lsdException w:name="Medium Shading 1 Accent 1" w:semiHidden="0" w:uiPriority="63" w:unhideWhenUsed="0"/>
+    <w:lsdException w:name="Medium Shading 2 Accent 1" w:semiHidden="0" w:uiPriority="64" w:unhideWhenUsed="0"/>
+    <w:lsdException w:name="Medium List 1 Accent 1" w:semiHidden="0" w:uiPriority="65" w:unhideWhenUsed="0"/>
+    <w:lsdException w:name="Revision" w:unhideWhenUsed="0"/>
+    <w:lsdException w:name="List Paragraph" w:semiHidden="0" w:uiPriority="34" w:unhideWhenUsed="0" w:qFormat="1"/>
+    <w:lsdException w:name="Quote" w:semiHidden="0" w:uiPriority="29" w:unhideWhenUsed="0" w:qFormat="1"/>
+    <w:lsdException w:name="Intense Quote" w:semiHidden="0" w:uiPriority="30" w:unhideWhenUsed="0" w:qFormat="1"/>
+    <w:lsdException w:name="Medium List 2 Accent 1" w:semiHidden="0" w:uiPriority="66" w:unhideWhenUsed="0"/>
+    <w:lsdException w:name="Medium Grid 1 Accent 1" w:semiHidden="0" w:uiPriority="67" w:unhideWhenUsed="0"/>
+    <w:lsdException w:name="Medium Grid 2 Accent 1" w:semiHidden="0" w:uiPriority="68" w:unhideWhenUsed="0"/>
+    <w:lsdException w:name="Medium Grid 3 Accent 1" w:semiHidden="0" w:uiPriority="69" w:unhideWhenUsed="0"/>
+    <w:lsdException w:name="Dark List Accent 1" w:semiHidden="0" w:uiPriority="70" w:unhideWhenUsed="0"/>
+    <w:lsdException w:name="Colorful Shading Accent 1" w:semiHidden="0" w:uiPriority="71" w:unhideWhenUsed="0"/>
+    <w:lsdException w:name="Colorful List Accent 1" w:semiHidden="0" w:uiPriority="72" w:unhideWhenUsed="0"/>
+    <w:lsdException w:name="Colorful Grid Accent 1" w:semiHidden="0" w:uiPriority="73" w:unhideWhenUsed="0"/>
+    <w:lsdException w:name="Light Shading Accent 2" w:semiHidden="0" w:uiPriority="60" w:unhideWhenUsed="0"/>
+    <w:lsdException w:name="Light List Accent 2" w:semiHidden="0" w:uiPriority="61" w:unhideWhenUsed="0"/>
+    <w:lsdException w:name="Light Grid Accent 2" w:semiHidden="0" w:uiPriority="62" w:unhideWhenUsed="0"/>
+    <w:lsdException w:name="Medium Shading 1 Accent 2" w:semiHidden="0" w:uiPriority="63" w:unhideWhenUsed="0"/>
+    <w:lsdException w:name="Medium Shading 2 Accent 2" w:semiHidden="0" w:uiPriority="64" w:unhideWhenUsed="0"/>
+    <w:lsdException w:name="Medium List 1 Accent 2" w:semiHidden="0" w:uiPriority="65" w:unhideWhenUsed="0"/>
+    <w:lsdException w:name="Medium List 2 Accent 2" w:semiHidden="0" w:uiPriority="66" w:unhideWhenUsed="0"/>
+    <w:lsdException w:name="Medium Grid 1 Accent 2" w:semiHidden="0" w:uiPriority="67" w:unhideWhenUsed="0"/>
+    <w:lsdException w:name="Medium Grid 2 Accent 2" w:semiHidden="0" w:uiPriority="68" w:unhideWhenUsed="0"/>
+    <w:lsdException w:name="Medium Grid 3 Accent 2" w:semiHidden="0" w:uiPriority="69" w:unhideWhenUsed="0"/>
+    <w:lsdException w:name="Dark List Accent 2" w:semiHidden="0" w:uiPriority="70" w:unhideWhenUsed="0"/>
+    <w:lsdException w:name="Colorful Shading Accent 2" w:semiHidden="0" w:uiPriority="71" w:unhideWhenUsed="0"/>
+    <w:lsdException w:name="Colorful List Accent 2" w:semiHidden="0" w:uiPriority="72" w:unhideWhenUsed="0"/>
+    <w:lsdException w:name="Colorful Grid Accent 2" w:semiHidden="0" w:uiPriority="73" w:unhideWhenUsed="0"/>
+    <w:lsdException w:name="Light Shading Accent 3" w:semiHidden="0" w:uiPriority="60" w:unhideWhenUsed="0"/>
+    <w:lsdException w:name="Light List Accent 3" w:semiHidden="0" w:uiPriority="61" w:unhideWhenUsed="0"/>
+    <w:lsdException w:name="Light Grid Accent 3" w:semiHidden="0" w:uiPriority="62" w:unhideWhenUsed="0"/>
+    <w:lsdException w:name="Medium Shading 1 Accent 3" w:semiHidden="0" w:uiPriority="63" w:unhideWhenUsed="0"/>
+    <w:lsdException w:name="Medium Shading 2 Accent 3" w:semiHidden="0" w:uiPriority="64" w:unhideWhenUsed="0"/>
+    <w:lsdException w:name="Medium List 1 Accent 3" w:semiHidden="0" w:uiPriority="65" w:unhideWhenUsed="0"/>
+    <w:lsdException w:name="Medium List 2 Accent 3" w:semiHidden="0" w:uiPriority="66" w:unhideWhenUsed="0"/>
+    <w:lsdException w:name="Medium Grid 1 Accent 3" w:semiHidden="0" w:uiPriority="67" w:unhideWhenUsed="0"/>
+    <w:lsdException w:name="Medium Grid 2 Accent 3" w:semiHidden="0" w:uiPriority="68" w:unhideWhenUsed="0"/>
+    <w:lsdException w:name="Medium Grid 3 Accent 3" w:semiHidden="0" w:uiPriority="69" w:unhideWhenUsed="0"/>
+    <w:lsdException w:name="Dark List Accent 3" w:semiHidden="0" w:uiPriority="70" w:unhideWhenUsed="0"/>
+    <w:lsdException w:name="Colorful Shading Accent 3" w:semiHidden="0" w:uiPriority="71" w:unhideWhenUsed="0"/>
+    <w:lsdException w:name="Colorful List Accent 3" w:semiHidden="0" w:uiPriority="72" w:unhideWhenUsed="0"/>
+    <w:lsdException w:name="Colorful Grid Accent 3" w:semiHidden="0" w:uiPriority="73" w:unhideWhenUsed="0"/>
+    <w:lsdException w:name="Light Shading Accent 4" w:semiHidden="0" w:uiPriority="60" w:unhideWhenUsed="0"/>
+    <w:lsdException w:name="Light List Accent 4" w:semiHidden="0" w:uiPriority="61" w:unhideWhenUsed="0"/>
+    <w:lsdException w:name="Light Grid Accent 4" w:semiHidden="0" w:uiPriority="62" w:unhideWhenUsed="0"/>
+    <w:lsdException w:name="Medium Shading 1 Accent 4" w:semiHidden="0" w:uiPriority="63" w:unhideWhenUsed="0"/>
+    <w:lsdException w:name="Medium Shading 2 Accent 4" w:semiHidden="0" w:uiPriority="64" w:unhideWhenUsed="0"/>
+    <w:lsdException w:name="Medium List 1 Accent 4" w:semiHidden="0" w:uiPriority="65" w:unhideWhenUsed="0"/>
+    <w:lsdException w:name="Medium List 2 Accent 4" w:semiHidden="0" w:uiPriority="66" w:unhideWhenUsed="0"/>
+    <w:lsdException w:name="Medium Grid 1 Accent 4" w:semiHidden="0" w:uiPriority="67" w:unhideWhenUsed="0"/>
+    <w:lsdException w:name="Medium Grid 2 Accent 4" w:semiHidden="0" w:uiPriority="68" w:unhideWhenUsed="0"/>
+    <w:lsdException w:name="Medium Grid 3 Accent 4" w:semiHidden="0" w:uiPriority="69" w:unhideWhenUsed="0"/>
+    <w:lsdException w:name="Dark List Accent 4" w:semiHidden="0" w:uiPriority="70" w:unhideWhenUsed="0"/>
+    <w:lsdException w:name="Colorful Shading Accent 4" w:semiHidden="0" w:uiPriority="71" w:unhideWhenUsed="0"/>
+    <w:lsdException w:name="Colorful List Accent 4" w:semiHidden="0" w:uiPriority="72" w:unhideWhenUsed="0"/>
+    <w:lsdException w:name="Colorful Grid Accent 4" w:semiHidden="0" w:uiPriority="73" w:unhideWhenUsed="0"/>
+    <w:lsdException w:name="Light Shading Accent 5" w:semiHidden="0" w:uiPriority="60" w:unhideWhenUsed="0"/>
+    <w:lsdException w:name="Light List Accent 5" w:semiHidden="0" w:uiPriority="61" w:unhideWhenUsed="0"/>
+    <w:lsdException w:name="Light Grid Accent 5" w:semiHidden="0" w:uiPriority="62" w:unhideWhenUsed="0"/>
+    <w:lsdException w:name="Medium Shading 1 Accent 5" w:semiHidden="0" w:uiPriority="63" w:unhideWhenUsed="0"/>
+    <w:lsdException w:name="Medium Shading 2 Accent 5" w:semiHidden="0" w:uiPriority="64" w:unhideWhenUsed="0"/>
+    <w:lsdException w:name="Medium List 1 Accent 5" w:semiHidden="0" w:uiPriority="65" w:unhideWhenUsed="0"/>
+    <w:lsdException w:name="Medium List 2 Accent 5" w:semiHidden="0" w:uiPriority="66" w:unhideWhenUsed="0"/>
+    <w:lsdException w:name="Medium Grid 1 Accent 5" w:semiHidden="0" w:uiPriority="67" w:unhideWhenUsed="0"/>
+    <w:lsdException w:name="Medium Grid 2 Accent 5" w:semiHidden="0" w:uiPriority="68" w:unhideWhenUsed="0"/>
+    <w:lsdException w:name="Medium Grid 3 Accent 5" w:semiHidden="0" w:uiPriority="69" w:unhideWhenUsed="0"/>
+    <w:lsdException w:name="Dark List Accent 5" w:semiHidden="0" w:uiPriority="70" w:unhideWhenUsed="0"/>
+    <w:lsdException w:name="Colorful Shading Accent 5" w:semiHidden="0" w:uiPriority="71" w:unhideWhenUsed="0"/>
+    <w:lsdException w:name="Colorful List Accent 5" w:semiHidden="0" w:uiPriority="72" w:unhideWhenUsed="0"/>
+    <w:lsdException w:name="Colorful Grid Accent 5" w:semiHidden="0" w:uiPriority="73" w:unhideWhenUsed="0"/>
+    <w:lsdException w:name="Light Shading Accent 6" w:semiHidden="0" w:uiPriority="60" w:unhideWhenUsed="0"/>
+    <w:lsdException w:name="Light List Accent 6" w:semiHidden="0" w:uiPriority="61" w:unhideWhenUsed="0"/>
+    <w:lsdException w:name="Light Grid Accent 6" w:semiHidden="0" w:uiPriority="62" w:unhideWhenUsed="0"/>
+    <w:lsdException w:name="Medium Shading 1 Accent 6" w:semiHidden="0" w:uiPriority="63" w:unhideWhenUsed="0"/>
+    <w:lsdException w:name="Medium Shading 2 Accent 6" w:semiHidden="0" w:uiPriority="64" w:unhideWhenUsed="0"/>
+    <w:lsdException w:name="Medium List 1 Accent 6" w:semiHidden="0" w:uiPriority="65" w:unhideWhenUsed="0"/>
+    <w:lsdException w:name="Medium List 2 Accent 6" w:semiHidden="0" w:uiPriority="66" w:unhideWhenUsed="0"/>
+    <w:lsdException w:name="Medium Grid 1 Accent 6" w:semiHidden="0" w:uiPriority="67" w:unhideWhenUsed="0"/>
+    <w:lsdException w:name="Medium Grid 2 Accent 6" w:semiHidden="0" w:uiPriority="68" w:unhideWhenUsed="0"/>
+    <w:lsdException w:name="Medium Grid 3 Accent 6" w:semiHidden="0" w:uiPriority="69" w:unhideWhenUsed="0"/>
+    <w:lsdException w:name="Dark List Accent 6" w:semiHidden="0" w:uiPriority="70" w:unhideWhenUsed="0"/>
+    <w:lsdException w:name="Colorful Shading Accent 6" w:semiHidden="0" w:uiPriority="71" w:unhideWhenUsed="0"/>
+    <w:lsdException w:name="Colorful List Accent 6" w:semiHidden="0" w:uiPriority="72" w:unhideWhenUsed="0"/>
+    <w:lsdException w:name="Colorful Grid Accent 6" w:semiHidden="0" w:uiPriority="73" w:unhideWhenUsed="0"/>
+    <w:lsdException w:name="Subtle Emphasis" w:semiHidden="0" w:uiPriority="19" w:unhideWhenUsed="0" w:qFormat="1"/>
+    <w:lsdException w:name="Intense Emphasis" w:semiHidden="0" w:uiPriority="21" w:unhideWhenUsed="0" w:qFormat="1"/>
+    <w:lsdException w:name="Subtle Reference" w:semiHidden="0" w:uiPriority="31" w:unhideWhenUsed="0" w:qFormat="1"/>
+    <w:lsdException w:name="Intense Reference" w:semiHidden="0" w:uiPriority="32" w:unhideWhenUsed="0" w:qFormat="1"/>
+    <w:lsdException w:name="Book Title" w:semiHidden="0" w:uiPriority="33" w:unhideWhenUsed="0" w:qFormat="1"/>
+    <w:lsdException w:name="Bibliography" w:uiPriority="37"/>
+    <w:lsdException w:name="TOC Heading" w:uiPriority="39" w:qFormat="1"/>
   </w:latentStyles>
   <w:style w:type="paragraph" w:default="1" w:styleId="Normal">
     <w:name w:val="Normal"/>
@@ -5848,7 +6863,7 @@
   <a:extraClrSchemeLst/>
   <a:extLst>
     <a:ext uri="{05A4C25C-085E-4340-85A3-A5531E510DB2}">
-      <thm15:themeFamily xmlns:thm15="http://schemas.microsoft.com/office/thememl/2012/main" name="Facet" id="{C0C680CD-088A-49FC-A102-D699147F32B2}" vid="{CFBC31BA-B70F-4F30-BCAA-4F3011E16C4D}"/>
+      <thm15:themeFamily xmlns:thm15="http://schemas.microsoft.com/office/thememl/2012/main" xmlns="" name="Facet" id="{C0C680CD-088A-49FC-A102-D699147F32B2}" vid="{CFBC31BA-B70F-4F30-BCAA-4F3011E16C4D}"/>
     </a:ext>
   </a:extLst>
 </a:theme>

</xml_diff>

<commit_message>
More work on the report, as well as some tweaks to the terrain class.
</commit_message>
<xml_diff>
--- a/documents/Final Year Project - VisCraft.docx
+++ b/documents/Final Year Project - VisCraft.docx
@@ -45,6 +45,7 @@
           <w:sz w:val="56"/>
         </w:rPr>
       </w:pPr>
+      <w:proofErr w:type="spellStart"/>
       <w:r>
         <w:rPr>
           <w:color w:val="000000" w:themeColor="text1"/>
@@ -52,6 +53,7 @@
         </w:rPr>
         <w:t>Middlesbrough</w:t>
       </w:r>
+      <w:proofErr w:type="spellEnd"/>
     </w:p>
     <w:p>
       <w:pPr>
@@ -251,7 +253,11 @@
         <w:jc w:val="both"/>
       </w:pPr>
       <w:r>
-        <w:t xml:space="preserve">Research was based around three fundamental areas required for the project. Human computer interaction (HCI), </w:t>
+        <w:t xml:space="preserve">Research was based around three fundamental areas required for the project. </w:t>
+      </w:r>
+      <w:proofErr w:type="gramStart"/>
+      <w:r>
+        <w:t xml:space="preserve">Human computer interaction (HCI), </w:t>
       </w:r>
       <w:r>
         <w:t>real-time i</w:t>
@@ -271,13 +277,22 @@
       <w:r>
         <w:t>terrain within 3D graphics.</w:t>
       </w:r>
-    </w:p>
-    <w:p>
-      <w:pPr>
-        <w:jc w:val="both"/>
-      </w:pPr>
-      <w:r>
-        <w:t xml:space="preserve">Using previously gained industry knowledge and details gained from my areas of research, an initial design prototype was created, followed by </w:t>
+      <w:proofErr w:type="gramEnd"/>
+    </w:p>
+    <w:p>
+      <w:pPr>
+        <w:jc w:val="both"/>
+      </w:pPr>
+      <w:r>
+        <w:t xml:space="preserve">Using previously gained industry knowledge and details gained from my areas of research, an initial </w:t>
+      </w:r>
+      <w:proofErr w:type="gramStart"/>
+      <w:r>
+        <w:t>design</w:t>
+      </w:r>
+      <w:proofErr w:type="gramEnd"/>
+      <w:r>
+        <w:t xml:space="preserve"> prototype was created, followed by </w:t>
       </w:r>
       <w:r>
         <w:t>a small amount of</w:t>
@@ -693,16 +708,11 @@
         <w:jc w:val="both"/>
       </w:pPr>
       <w:r>
-        <w:t xml:space="preserve">Voice Recognition and </w:t>
-      </w:r>
-      <w:proofErr w:type="spellStart"/>
-      <w:r>
-        <w:t>S</w:t>
-      </w:r>
-      <w:r>
-        <w:t>ynthesization</w:t>
-      </w:r>
-      <w:proofErr w:type="spellEnd"/>
+        <w:t>Voice Recognition and S</w:t>
+      </w:r>
+      <w:r>
+        <w:t>ynthesis</w:t>
+      </w:r>
     </w:p>
     <w:p>
       <w:pPr>
@@ -739,7 +749,10 @@
         <w:jc w:val="both"/>
       </w:pPr>
       <w:r>
-        <w:t>Programming Languages and SDKs</w:t>
+        <w:t xml:space="preserve">Programming Languages and </w:t>
+      </w:r>
+      <w:r>
+        <w:t>Software Development Kits</w:t>
       </w:r>
     </w:p>
     <w:p>
@@ -752,7 +765,20 @@
         <w:jc w:val="both"/>
       </w:pPr>
       <w:r>
-        <w:t>Project Design</w:t>
+        <w:t>Terrain System Design</w:t>
+      </w:r>
+    </w:p>
+    <w:p>
+      <w:pPr>
+        <w:pStyle w:val="ListParagraph"/>
+        <w:numPr>
+          <w:ilvl w:val="1"/>
+          <w:numId w:val="1"/>
+        </w:numPr>
+        <w:jc w:val="both"/>
+      </w:pPr>
+      <w:r>
+        <w:t>Kinect Input System</w:t>
       </w:r>
     </w:p>
     <w:p>
@@ -1002,6 +1028,7 @@
         <w:rPr>
           <w:b/>
         </w:rPr>
+        <w:lastRenderedPageBreak/>
         <w:t>Bibliography</w:t>
       </w:r>
     </w:p>
@@ -1021,7 +1048,6 @@
         <w:rPr>
           <w:b/>
         </w:rPr>
-        <w:lastRenderedPageBreak/>
         <w:t>Appendices</w:t>
       </w:r>
     </w:p>
@@ -1502,7 +1528,15 @@
         <w:jc w:val="both"/>
       </w:pPr>
       <w:r>
-        <w:t>An artist should be able to move a gizmo (a replacement for the mouse cursor in three dimensional space)</w:t>
+        <w:t xml:space="preserve">An artist should be able to move a gizmo (a replacement for the mouse cursor in three dimensional </w:t>
+      </w:r>
+      <w:proofErr w:type="gramStart"/>
+      <w:r>
+        <w:t>space</w:t>
+      </w:r>
+      <w:proofErr w:type="gramEnd"/>
+      <w:r>
+        <w:t>)</w:t>
       </w:r>
       <w:r>
         <w:t xml:space="preserve"> about the terrain environment</w:t>
@@ -1578,8 +1612,6 @@
       <w:r>
         <w:t>Microsoft’s</w:t>
       </w:r>
-      <w:bookmarkStart w:id="0" w:name="_GoBack"/>
-      <w:bookmarkEnd w:id="0"/>
       <w:r>
         <w:t xml:space="preserve"> D</w:t>
       </w:r>
@@ -3348,8 +3380,13 @@
         <w:t xml:space="preserve"> </w:t>
       </w:r>
       <w:r>
-        <w:t>This is proceeded</w:t>
-      </w:r>
+        <w:t xml:space="preserve">This is </w:t>
+      </w:r>
+      <w:proofErr w:type="gramStart"/>
+      <w:r>
+        <w:t>proceeded</w:t>
+      </w:r>
+      <w:proofErr w:type="gramEnd"/>
       <w:r>
         <w:t xml:space="preserve"> by</w:t>
       </w:r>
@@ -3683,6 +3720,7 @@
       <w:r>
         <w:rPr>
           <w:noProof/>
+          <w:lang w:val="en-GB" w:eastAsia="en-GB"/>
         </w:rPr>
         <mc:AlternateContent>
           <mc:Choice Requires="wps">
@@ -4040,10 +4078,7 @@
         <w:t>.</w:t>
       </w:r>
       <w:r>
-        <w:t xml:space="preserve"> </w:t>
-      </w:r>
-      <w:r>
-        <w:t xml:space="preserve">Ben </w:t>
+        <w:t xml:space="preserve"> Ben </w:t>
       </w:r>
       <w:proofErr w:type="spellStart"/>
       <w:r>
@@ -4060,6 +4095,7 @@
     <w:p>
       <w:pPr>
         <w:pStyle w:val="Heading2"/>
+        <w:jc w:val="both"/>
       </w:pPr>
       <w:r>
         <w:lastRenderedPageBreak/>
@@ -4074,14 +4110,340 @@
     <w:p>
       <w:pPr>
         <w:pStyle w:val="Heading3"/>
-      </w:pPr>
-      <w:r>
-        <w:t>Programming Languages and SDKs</w:t>
+        <w:jc w:val="both"/>
+      </w:pPr>
+      <w:r>
+        <w:t xml:space="preserve">Programming Languages and </w:t>
+      </w:r>
+      <w:r>
+        <w:t>Software Development Kits</w:t>
+      </w:r>
+    </w:p>
+    <w:p>
+      <w:pPr>
+        <w:jc w:val="both"/>
+      </w:pPr>
+    </w:p>
+    <w:p>
+      <w:pPr>
+        <w:pStyle w:val="Heading4"/>
+        <w:jc w:val="both"/>
+      </w:pPr>
+      <w:r>
+        <w:t>C++11</w:t>
+      </w:r>
+    </w:p>
+    <w:p>
+      <w:pPr>
+        <w:jc w:val="both"/>
+      </w:pPr>
+      <w:r>
+        <w:t>Due to the need of the Direct3D 11 SDK and the computational speed required for processing the terrain data and Kinect image/voice data, the optimal programming language for development is C++, more specifically C++ 11. To use C++11 I will need to compile with the latest version of a compiler, due to this I will be developing the project i</w:t>
+      </w:r>
+      <w:r>
+        <w:t>n Microsoft Visual Studio 2012</w:t>
+      </w:r>
+      <w:r>
+        <w:t xml:space="preserve"> (VS2012)</w:t>
+      </w:r>
+      <w:r>
+        <w:t xml:space="preserve">. </w:t>
+      </w:r>
+      <w:r>
+        <w:t>Another advantage of using the VS2012 IDE is the new graphical debugging options that exist within the IDE itself. Prior to VS2012 direct3D debugging was performed via an external tool, named PIX. The built in graphical debugging should help fix any problems whilst implementing the terrain renderer, as I have minimal experience in Direct3D 11 (my experience lies in Direct3D 9).</w:t>
+      </w:r>
+    </w:p>
+    <w:p>
+      <w:pPr>
+        <w:jc w:val="both"/>
+      </w:pPr>
+      <w:r>
+        <w:t>Version 11 of the C++ language adds some new features which will potentially streamline parts of the development process.</w:t>
+      </w:r>
+      <w:r>
+        <w:t xml:space="preserve"> Both Kinect input and voice commands will need to be on different threads as to not stall the main process. C++11 implements a new &lt;thread&gt; class which will allow easy implementation of this, rather than the traditional Win32 threading layout.</w:t>
+      </w:r>
+      <w:r>
+        <w:t xml:space="preserve"> Along with this C++11 offers improvements to features such as Lambda expressions. </w:t>
+      </w:r>
+      <w:r>
+        <w:t>Lambdas can be used to improve development time, by saving us from creating function objects whilst doing simple searches within data (such as gesture recognition).</w:t>
+      </w:r>
+    </w:p>
+    <w:p>
+      <w:pPr>
+        <w:pStyle w:val="Heading4"/>
+        <w:jc w:val="both"/>
+      </w:pPr>
+      <w:r>
+        <w:t>Direct3D 11</w:t>
+      </w:r>
+    </w:p>
+    <w:p>
+      <w:pPr>
+        <w:jc w:val="both"/>
+      </w:pPr>
+      <w:r>
+        <w:t xml:space="preserve">The Direct3D 11 runtime supports three stage that implement real-time tessellation, something I believe the project will benefit from drastically visually. Although the project itself is based around user input, rather than the tool itself I believe that the creative people whom test the project will undoubtedly point out if the rendering of the terrain is below par with an acceptable level. This may cause feedback to be weighted </w:t>
+      </w:r>
+      <w:r>
+        <w:t>due to</w:t>
+      </w:r>
+      <w:r>
+        <w:t xml:space="preserve"> the lower rendering quality, not truly reflecting the </w:t>
+      </w:r>
+      <w:r>
+        <w:t xml:space="preserve">aim of the project, the </w:t>
+      </w:r>
+      <w:r>
+        <w:t xml:space="preserve">input method. </w:t>
+      </w:r>
+      <w:r>
+        <w:t>However, although the project will be utilizing the Direct3D API the project rendering will be design in such a way that a different rendering API could easily take its place; such as OpenGL.</w:t>
+      </w:r>
+      <w:r>
+        <w:t xml:space="preserve"> To help with the implementation of the Direct3D 11 renderer, I shall be loosely following the Raster </w:t>
+      </w:r>
+      <w:proofErr w:type="spellStart"/>
+      <w:r>
+        <w:t>Tek</w:t>
+      </w:r>
+      <w:proofErr w:type="spellEnd"/>
+      <w:r>
+        <w:t xml:space="preserve"> [11] tutorials.</w:t>
       </w:r>
     </w:p>
     <w:p/>
     <w:p>
       <w:pPr>
+        <w:pStyle w:val="Heading4"/>
+        <w:jc w:val="both"/>
+      </w:pPr>
+      <w:r>
+        <w:lastRenderedPageBreak/>
+        <w:t>The Microsoft Kinect SDK</w:t>
+      </w:r>
+      <w:r>
+        <w:t xml:space="preserve"> and </w:t>
+      </w:r>
+      <w:proofErr w:type="spellStart"/>
+      <w:r>
+        <w:t>OpenNI</w:t>
+      </w:r>
+      <w:proofErr w:type="spellEnd"/>
+    </w:p>
+    <w:p>
+      <w:pPr>
+        <w:jc w:val="both"/>
+      </w:pPr>
+      <w:r>
+        <w:t xml:space="preserve">Before the start of the project I wanted to test both </w:t>
+      </w:r>
+      <w:proofErr w:type="spellStart"/>
+      <w:r>
+        <w:t>OpenNI</w:t>
+      </w:r>
+      <w:proofErr w:type="spellEnd"/>
+      <w:r>
+        <w:t xml:space="preserve"> and Kinect SDK with my home PC setup and Xbox Kinect. There are two types of Kinect, the Xbox Kinect and the PC Kinect. The main difference being that the PC Kinect has a much closer range (~3 feet) compared with the Xbox Kinect (~6 feet). </w:t>
+      </w:r>
+      <w:r>
+        <w:t xml:space="preserve">Unfortunately </w:t>
+      </w:r>
+      <w:r>
+        <w:t xml:space="preserve">I could not get </w:t>
+      </w:r>
+      <w:proofErr w:type="spellStart"/>
+      <w:r>
+        <w:t>OpenNI</w:t>
+      </w:r>
+      <w:proofErr w:type="spellEnd"/>
+      <w:r>
+        <w:t xml:space="preserve"> to work with my Xbox Kinect</w:t>
+      </w:r>
+      <w:r>
+        <w:t xml:space="preserve"> (the drivers simply failed to install)</w:t>
+      </w:r>
+      <w:r>
+        <w:t>, and although I could have used the university laboratories for development, I wanted to avoid this as I have a tendency to work into the early hours of the morning (when the laboratories are closed).</w:t>
+      </w:r>
+      <w:r>
+        <w:t xml:space="preserve"> This forced me to use the official Microsoft Kinect SDK.</w:t>
+      </w:r>
+    </w:p>
+    <w:p>
+      <w:pPr>
+        <w:jc w:val="both"/>
+      </w:pPr>
+      <w:r>
+        <w:t xml:space="preserve">The Kinect SDK comes with samples for multiple programming </w:t>
+      </w:r>
+      <w:r>
+        <w:t>languages</w:t>
+      </w:r>
+      <w:r>
+        <w:t xml:space="preserve"> including C++.</w:t>
+      </w:r>
+      <w:r>
+        <w:t xml:space="preserve"> </w:t>
+      </w:r>
+      <w:r>
+        <w:t xml:space="preserve">The API also suggests it exposes the same amount of information as </w:t>
+      </w:r>
+      <w:proofErr w:type="spellStart"/>
+      <w:r>
+        <w:t>OpenNI</w:t>
+      </w:r>
+      <w:proofErr w:type="spellEnd"/>
+      <w:r>
+        <w:t xml:space="preserve"> and has similar methods, so previous research into implementations should still be valid.</w:t>
+      </w:r>
+      <w:r>
+        <w:t xml:space="preserve"> U</w:t>
+      </w:r>
+      <w:r>
+        <w:t>sing the Kinect SDK means that I will most likely run into an issue whilst trying to synthesize voice out to the user, due to the conflicts in SAPI and the Kinect SDK.</w:t>
+      </w:r>
+    </w:p>
+    <w:p/>
+    <w:p>
+      <w:pPr>
+        <w:pStyle w:val="Heading3"/>
+        <w:jc w:val="both"/>
+      </w:pPr>
+      <w:r>
+        <w:t xml:space="preserve">Terrain System </w:t>
+      </w:r>
+      <w:r>
+        <w:t>Design</w:t>
+      </w:r>
+    </w:p>
+    <w:p>
+      <w:pPr>
+        <w:jc w:val="both"/>
+      </w:pPr>
+      <w:r>
+        <w:t xml:space="preserve">The terrain system itself can be represented by a one dimensional array of points. The </w:t>
+      </w:r>
+      <w:r>
+        <w:t>points can be expanded to contain useful information about the terrain. Position, normal and the texture coordinate will suffice for this project. The reason behind using a one dimensional array rather than a two dimensional array is to help with writing and reading terrain data to and from files.</w:t>
+      </w:r>
+      <w:r>
+        <w:t xml:space="preserve"> This does have some complications when accessing points about the terrain based upon a three dimensional world</w:t>
+      </w:r>
+      <w:r>
+        <w:t xml:space="preserve"> position. This will be covered shortly.</w:t>
+      </w:r>
+    </w:p>
+    <w:p>
+      <w:pPr>
+        <w:jc w:val="both"/>
+      </w:pPr>
+      <w:r>
+        <w:t xml:space="preserve">To create and initialize the terrain data into a state where we can pass it to the renderer to be drawn to screen, we need to firstly populate our height map array. </w:t>
+      </w:r>
+      <w:r>
+        <w:t>We store the desired size of the terrain in a two dimensional vector. Given the size of the terrain we allocate a buffer of the size; width * depth. Then initialize the array spinning through all elements setting the position of the point, leaving the y-coordinate to zero.</w:t>
+      </w:r>
+    </w:p>
+    <w:p>
+      <w:pPr>
+        <w:jc w:val="both"/>
+      </w:pPr>
+      <w:r>
+        <w:t>Now we have the x, y, z coordinates of each point in the height map correctly initialized we need to calculate the normal and texture coordinate of each point.</w:t>
+      </w:r>
+      <w:r>
+        <w:t xml:space="preserve"> Every time the user deforms a part of the terrain, not only the position will need updating. Both the normal and texture coordinate will need updating as</w:t>
+      </w:r>
+      <w:r>
+        <w:t xml:space="preserve"> </w:t>
+      </w:r>
+      <w:r>
+        <w:t>well.</w:t>
+      </w:r>
+      <w:r>
+        <w:t xml:space="preserve"> Creating a public method for both properties will help greatly.</w:t>
+      </w:r>
+    </w:p>
+    <w:p>
+      <w:pPr>
+        <w:jc w:val="both"/>
+      </w:pPr>
+    </w:p>
+    <w:p>
+      <w:pPr>
+        <w:jc w:val="both"/>
+      </w:pPr>
+      <w:r>
+        <w:lastRenderedPageBreak/>
+        <w:t xml:space="preserve">Calculating the </w:t>
+      </w:r>
+      <w:proofErr w:type="spellStart"/>
+      <w:r>
+        <w:t>normals</w:t>
+      </w:r>
+      <w:proofErr w:type="spellEnd"/>
+      <w:r>
+        <w:t xml:space="preserve"> of the terrain data is performed in two passes. Firstly we need to go through all the faces of the terrain and calculate their </w:t>
+      </w:r>
+      <w:proofErr w:type="spellStart"/>
+      <w:r>
+        <w:t>normals</w:t>
+      </w:r>
+      <w:proofErr w:type="spellEnd"/>
+      <w:r>
+        <w:t>. Secondly we need to go through every point (vertex) in the terrain and average each face normal to get the averaged normal for that vertex.</w:t>
+      </w:r>
+      <w:r>
+        <w:t xml:space="preserve"> The first pass takes the three vertices of a face then takes the cross product of the two vectors created from these vertices.</w:t>
+      </w:r>
+      <w:r>
+        <w:t xml:space="preserve"> The second pass calculates each vertex normal. This is calculated by taking the normalized value of the sum of </w:t>
+      </w:r>
+      <w:r>
+        <w:t>their</w:t>
+      </w:r>
+      <w:r>
+        <w:t xml:space="preserve"> vertices four surrounding face </w:t>
+      </w:r>
+      <w:proofErr w:type="spellStart"/>
+      <w:r>
+        <w:t>normals</w:t>
+      </w:r>
+      <w:proofErr w:type="spellEnd"/>
+      <w:r>
+        <w:t>, calculated in the first pass</w:t>
+      </w:r>
+      <w:r>
+        <w:t>.</w:t>
+      </w:r>
+    </w:p>
+    <w:p>
+      <w:r>
+        <w:t>To calculate a texture-coordinate of a vertex within the height map we need simply spin through each vertex in the terrain setting the u and v coordinates to a stepped value, wrapped between 0 and 1. The stepped value is based upon a repeat value, which represents how many times the texture will be tiled upon the terrain.</w:t>
+      </w:r>
+      <w:r>
+        <w:t xml:space="preserve"> The texture repeat value should take into account the size of the terrain to make sure the textures seamlessly wrap the edges of the terrain mesh.</w:t>
+      </w:r>
+    </w:p>
+    <w:p>
+      <w:r>
+        <w:t xml:space="preserve">Given a method on the terrain class which can return a height map vertex at a given coordinate, we can adjust any given point based upon different requirements. </w:t>
+      </w:r>
+      <w:r>
+        <w:t xml:space="preserve">This can then be accessed via the input class (mouse or keyboard). To get a vertex on the terrain we simply find the nearest value to a given point. We can ignore the y-coordinate of the vertex and simply compare the x and z coordinates. </w:t>
+      </w:r>
+      <w:r>
+        <w:t>A simple solution would be to spin through the vertex array storing the distance from the requested point and the vertex. This however may be performance intensive should we be transforming multiple vertices per update. Knowing the size of the terrain we could estimate the nearest vertex point which would have performance benefits, but suffer from potential loss of accuracy.</w:t>
+      </w:r>
+      <w:bookmarkStart w:id="0" w:name="_GoBack"/>
+      <w:bookmarkEnd w:id="0"/>
+    </w:p>
+    <w:p/>
+    <w:p/>
+    <w:p>
+      <w:pPr>
         <w:jc w:val="both"/>
       </w:pPr>
     </w:p>
@@ -4183,7 +4545,6 @@
     </w:p>
     <w:p>
       <w:r>
-        <w:lastRenderedPageBreak/>
         <w:t>[2]</w:t>
       </w:r>
       <w:r>
@@ -4286,40 +4647,19 @@
       </w:r>
       <w:proofErr w:type="spellStart"/>
       <w:r>
-        <w:t>Shneider</w:t>
-      </w:r>
-      <w:r>
-        <w:t>man</w:t>
+        <w:t>Shneiderman</w:t>
       </w:r>
       <w:proofErr w:type="spellEnd"/>
       <w:r>
-        <w:t>, B. Speech versus mouse com</w:t>
-      </w:r>
-      <w:r>
-        <w:t>mands for word processing applications: An empirical evaluation.</w:t>
-      </w:r>
-      <w:r>
-        <w:t xml:space="preserve"> </w:t>
+        <w:t xml:space="preserve">, B. Speech versus mouse commands for word processing applications: An empirical evaluation. </w:t>
       </w:r>
       <w:proofErr w:type="gramStart"/>
       <w:r>
-        <w:t>Int. J.</w:t>
-      </w:r>
-      <w:r>
-        <w:t xml:space="preserve"> </w:t>
-      </w:r>
-      <w:r>
-        <w:t>Man-Mach. Stud.</w:t>
+        <w:t>Int. J. Man-Mach. Stud.</w:t>
       </w:r>
       <w:proofErr w:type="gramEnd"/>
       <w:r>
-        <w:t xml:space="preserve"> 39,</w:t>
-      </w:r>
-      <w:r>
-        <w:t xml:space="preserve"> </w:t>
-      </w:r>
-      <w:r>
-        <w:t>4 (1993), 667–687.</w:t>
+        <w:t xml:space="preserve"> 39, 4 (1993), 667–687.</w:t>
       </w:r>
     </w:p>
     <w:p>
@@ -6863,7 +7203,7 @@
   <a:extraClrSchemeLst/>
   <a:extLst>
     <a:ext uri="{05A4C25C-085E-4340-85A3-A5531E510DB2}">
-      <thm15:themeFamily xmlns:thm15="http://schemas.microsoft.com/office/thememl/2012/main" xmlns="" name="Facet" id="{C0C680CD-088A-49FC-A102-D699147F32B2}" vid="{CFBC31BA-B70F-4F30-BCAA-4F3011E16C4D}"/>
+      <thm15:themeFamily xmlns="" xmlns:thm15="http://schemas.microsoft.com/office/thememl/2012/main" name="Facet" id="{C0C680CD-088A-49FC-A102-D699147F32B2}" vid="{CFBC31BA-B70F-4F30-BCAA-4F3011E16C4D}"/>
     </a:ext>
   </a:extLst>
 </a:theme>

</xml_diff>